<commit_message>
Añadido resultado de tinneti al informe final
</commit_message>
<xml_diff>
--- a/ReportGenerator/template.docx
+++ b/ReportGenerator/template.docx
@@ -44,6 +44,11 @@
     </w:p>
     <w:p>
       <w:pPr>
+        <w:pStyle w:val="Prrafodelista"/>
+        <w:numPr>
+          <w:ilvl w:val="0"/>
+          <w:numId w:val="4"/>
+        </w:numPr>
         <w:rPr>
           <w:b/>
           <w:bCs/>
@@ -53,11 +58,7 @@
       </w:pPr>
       <w:r>
         <w:rPr>
-          <w:b/>
-          <w:bCs/>
           <w:noProof/>
-          <w:sz w:val="32"/>
-          <w:szCs w:val="32"/>
         </w:rPr>
         <mc:AlternateContent>
           <mc:Choice Requires="wps">
@@ -210,18 +211,8 @@
             <w:gridSpan w:val="3"/>
           </w:tcPr>
           <w:p>
-            <w:proofErr w:type="gramStart"/>
-            <w:r>
-              <w:t xml:space="preserve">{{ </w:t>
-            </w:r>
-            <w:proofErr w:type="spellStart"/>
-            <w:r>
-              <w:t>name</w:t>
-            </w:r>
-            <w:proofErr w:type="spellEnd"/>
-            <w:proofErr w:type="gramEnd"/>
-            <w:r>
-              <w:t xml:space="preserve"> }}</w:t>
+            <w:r>
+              <w:t>{{ name }}</w:t>
             </w:r>
           </w:p>
         </w:tc>
@@ -256,18 +247,8 @@
             <w:gridSpan w:val="3"/>
           </w:tcPr>
           <w:p>
-            <w:proofErr w:type="gramStart"/>
-            <w:r>
-              <w:t xml:space="preserve">{{ </w:t>
-            </w:r>
-            <w:proofErr w:type="spellStart"/>
-            <w:r>
-              <w:t>surname</w:t>
-            </w:r>
-            <w:proofErr w:type="spellEnd"/>
-            <w:proofErr w:type="gramEnd"/>
-            <w:r>
-              <w:t xml:space="preserve"> }}</w:t>
+            <w:r>
+              <w:t>{{ surname }}</w:t>
             </w:r>
           </w:p>
         </w:tc>
@@ -301,21 +282,11 @@
             <w:tcW w:w="3118" w:type="dxa"/>
           </w:tcPr>
           <w:p>
-            <w:proofErr w:type="gramStart"/>
             <w:r>
               <w:t>{{</w:t>
             </w:r>
             <w:r>
-              <w:t xml:space="preserve"> </w:t>
-            </w:r>
-            <w:proofErr w:type="spellStart"/>
-            <w:r>
-              <w:t>age</w:t>
-            </w:r>
-            <w:proofErr w:type="spellEnd"/>
-            <w:proofErr w:type="gramEnd"/>
-            <w:r>
-              <w:t xml:space="preserve"> </w:t>
+              <w:t xml:space="preserve"> age </w:t>
             </w:r>
             <w:r>
               <w:t>}}</w:t>
@@ -360,16 +331,11 @@
               </w:rPr>
               <w:t xml:space="preserve"> </w:t>
             </w:r>
-            <w:proofErr w:type="gramStart"/>
             <w:r>
               <w:t>{{</w:t>
             </w:r>
             <w:r>
-              <w:t xml:space="preserve"> date</w:t>
-            </w:r>
-            <w:proofErr w:type="gramEnd"/>
-            <w:r>
-              <w:t xml:space="preserve"> </w:t>
+              <w:t xml:space="preserve"> date </w:t>
             </w:r>
             <w:r>
               <w:t>}}</w:t>
@@ -388,6 +354,11 @@
     </w:p>
     <w:p>
       <w:pPr>
+        <w:pStyle w:val="Prrafodelista"/>
+        <w:numPr>
+          <w:ilvl w:val="0"/>
+          <w:numId w:val="4"/>
+        </w:numPr>
         <w:rPr>
           <w:b/>
           <w:bCs/>
@@ -397,11 +368,7 @@
       </w:pPr>
       <w:r>
         <w:rPr>
-          <w:b/>
-          <w:bCs/>
           <w:noProof/>
-          <w:sz w:val="32"/>
-          <w:szCs w:val="32"/>
         </w:rPr>
         <mc:AlternateContent>
           <mc:Choice Requires="wps">
@@ -597,7 +564,7 @@
                 <v:stroke joinstyle="miter"/>
                 <v:path gradientshapeok="t" o:connecttype="rect"/>
               </v:shapetype>
-              <v:shape id="Cuadro de texto 4" o:spid="_x0000_s1026" type="#_x0000_t202" style="position:absolute;margin-left:176.75pt;margin-top:6.55pt;width:81.35pt;height:22pt;z-index:251652089;visibility:visible;mso-wrap-style:square;mso-width-percent:0;mso-height-percent:0;mso-wrap-distance-left:9pt;mso-wrap-distance-top:0;mso-wrap-distance-right:9pt;mso-wrap-distance-bottom:0;mso-position-horizontal:absolute;mso-position-horizontal-relative:text;mso-position-vertical:absolute;mso-position-vertical-relative:text;mso-width-percent:0;mso-height-percent:0;mso-width-relative:margin;mso-height-relative:margin;v-text-anchor:top" o:gfxdata="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" fillcolor="white [3201]" stroked="f" strokeweight=".5pt">
+              <v:shape id="Cuadro de texto 4" o:spid="_x0000_s1026" type="#_x0000_t202" style="position:absolute;margin-left:176.75pt;margin-top:6.55pt;width:81.35pt;height:22pt;z-index:251652089;visibility:visible;mso-wrap-style:square;mso-width-percent:0;mso-height-percent:0;mso-wrap-distance-left:9pt;mso-wrap-distance-top:0;mso-wrap-distance-right:9pt;mso-wrap-distance-bottom:0;mso-position-horizontal:absolute;mso-position-horizontal-relative:text;mso-position-vertical:absolute;mso-position-vertical-relative:text;mso-width-percent:0;mso-height-percent:0;mso-width-relative:margin;mso-height-relative:margin;v-text-anchor:top" o:gfxdata="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" fillcolor="white [3201]" stroked="f" strokeweight=".5pt">
                 <v:textbox>
                   <w:txbxContent>
                     <w:p>
@@ -689,28 +656,14 @@
                                 <w:sz w:val="12"/>
                                 <w:szCs w:val="12"/>
                               </w:rPr>
-                              <w:t>Paso</w:t>
-                            </w:r>
-                            <w:r>
-                              <w:rPr>
-                                <w:sz w:val="12"/>
-                                <w:szCs w:val="12"/>
-                              </w:rPr>
-                              <w:t xml:space="preserve"> </w:t>
+                              <w:t xml:space="preserve">Paso </w:t>
                             </w:r>
                             <w:r>
                               <w:rPr>
                                 <w:sz w:val="14"/>
                                 <w:szCs w:val="14"/>
                               </w:rPr>
-                              <w:t>derech</w:t>
-                            </w:r>
-                            <w:r>
-                              <w:rPr>
-                                <w:sz w:val="14"/>
-                                <w:szCs w:val="14"/>
-                              </w:rPr>
-                              <w:t>o</w:t>
+                              <w:t>derecho</w:t>
                             </w:r>
                           </w:p>
                         </w:txbxContent>
@@ -735,7 +688,7 @@
           </mc:Choice>
           <mc:Fallback>
             <w:pict>
-              <v:shape w14:anchorId="499F109B" id="Cuadro de texto 7" o:spid="_x0000_s1027" type="#_x0000_t202" style="position:absolute;margin-left:83.25pt;margin-top:2.1pt;width:81.35pt;height:22pt;z-index:251650039;visibility:visible;mso-wrap-style:square;mso-width-percent:0;mso-height-percent:0;mso-wrap-distance-left:9pt;mso-wrap-distance-top:0;mso-wrap-distance-right:9pt;mso-wrap-distance-bottom:0;mso-position-horizontal:absolute;mso-position-horizontal-relative:text;mso-position-vertical:absolute;mso-position-vertical-relative:text;mso-width-percent:0;mso-height-percent:0;mso-width-relative:margin;mso-height-relative:margin;v-text-anchor:top" o:gfxdata="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" fillcolor="white [3201]" stroked="f" strokeweight=".5pt">
+              <v:shape w14:anchorId="499F109B" id="Cuadro de texto 7" o:spid="_x0000_s1027" type="#_x0000_t202" style="position:absolute;margin-left:83.25pt;margin-top:2.1pt;width:81.35pt;height:22pt;z-index:251650039;visibility:visible;mso-wrap-style:square;mso-width-percent:0;mso-height-percent:0;mso-wrap-distance-left:9pt;mso-wrap-distance-top:0;mso-wrap-distance-right:9pt;mso-wrap-distance-bottom:0;mso-position-horizontal:absolute;mso-position-horizontal-relative:text;mso-position-vertical:absolute;mso-position-vertical-relative:text;mso-width-percent:0;mso-height-percent:0;mso-width-relative:margin;mso-height-relative:margin;v-text-anchor:top" o:gfxdata="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" fillcolor="white [3201]" stroked="f" strokeweight=".5pt">
                 <v:textbox>
                   <w:txbxContent>
                     <w:p>
@@ -750,28 +703,14 @@
                           <w:sz w:val="12"/>
                           <w:szCs w:val="12"/>
                         </w:rPr>
-                        <w:t>Paso</w:t>
-                      </w:r>
-                      <w:r>
-                        <w:rPr>
-                          <w:sz w:val="12"/>
-                          <w:szCs w:val="12"/>
-                        </w:rPr>
-                        <w:t xml:space="preserve"> </w:t>
+                        <w:t xml:space="preserve">Paso </w:t>
                       </w:r>
                       <w:r>
                         <w:rPr>
                           <w:sz w:val="14"/>
                           <w:szCs w:val="14"/>
                         </w:rPr>
-                        <w:t>derech</w:t>
-                      </w:r>
-                      <w:r>
-                        <w:rPr>
-                          <w:sz w:val="14"/>
-                          <w:szCs w:val="14"/>
-                        </w:rPr>
-                        <w:t>o</w:t>
+                        <w:t>derecho</w:t>
                       </w:r>
                     </w:p>
                   </w:txbxContent>
@@ -873,7 +812,7 @@
           </mc:Choice>
           <mc:Fallback>
             <w:pict>
-              <v:shape w14:anchorId="3958E4DD" id="Cuadro de texto 29" o:spid="_x0000_s1028" type="#_x0000_t202" style="position:absolute;margin-left:193.45pt;margin-top:11.85pt;width:51.75pt;height:22pt;z-index:251656189;visibility:visible;mso-wrap-style:square;mso-width-percent:0;mso-height-percent:0;mso-wrap-distance-left:9pt;mso-wrap-distance-top:0;mso-wrap-distance-right:9pt;mso-wrap-distance-bottom:0;mso-position-horizontal:absolute;mso-position-horizontal-relative:text;mso-position-vertical:absolute;mso-position-vertical-relative:text;mso-width-percent:0;mso-height-percent:0;mso-width-relative:margin;mso-height-relative:margin;v-text-anchor:top" o:gfxdata="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" fillcolor="white [3201]" stroked="f" strokeweight=".5pt">
+              <v:shape w14:anchorId="3958E4DD" id="Cuadro de texto 29" o:spid="_x0000_s1028" type="#_x0000_t202" style="position:absolute;margin-left:193.45pt;margin-top:11.85pt;width:51.75pt;height:22pt;z-index:251656189;visibility:visible;mso-wrap-style:square;mso-width-percent:0;mso-height-percent:0;mso-wrap-distance-left:9pt;mso-wrap-distance-top:0;mso-wrap-distance-right:9pt;mso-wrap-distance-bottom:0;mso-position-horizontal:absolute;mso-position-horizontal-relative:text;mso-position-vertical:absolute;mso-position-vertical-relative:text;mso-width-percent:0;mso-height-percent:0;mso-width-relative:margin;mso-height-relative:margin;v-text-anchor:top" o:gfxdata="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" fillcolor="white [3201]" stroked="f" strokeweight=".5pt">
                 <v:textbox>
                   <w:txbxContent>
                     <w:p>
@@ -980,7 +919,7 @@
           </mc:Choice>
           <mc:Fallback>
             <w:pict>
-              <v:shape w14:anchorId="020FD160" id="Cuadro de texto 28" o:spid="_x0000_s1027" type="#_x0000_t202" style="position:absolute;margin-left:312.95pt;margin-top:10.35pt;width:51.75pt;height:22pt;z-index:251657214;visibility:visible;mso-wrap-style:square;mso-width-percent:0;mso-height-percent:0;mso-wrap-distance-left:9pt;mso-wrap-distance-top:0;mso-wrap-distance-right:9pt;mso-wrap-distance-bottom:0;mso-position-horizontal:absolute;mso-position-horizontal-relative:text;mso-position-vertical:absolute;mso-position-vertical-relative:text;mso-width-percent:0;mso-height-percent:0;mso-width-relative:margin;mso-height-relative:margin;v-text-anchor:top" o:gfxdata="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" fillcolor="white [3201]" stroked="f" strokeweight=".5pt">
+              <v:shape w14:anchorId="020FD160" id="Cuadro de texto 28" o:spid="_x0000_s1029" type="#_x0000_t202" style="position:absolute;margin-left:312.95pt;margin-top:10.35pt;width:51.75pt;height:22pt;z-index:251657214;visibility:visible;mso-wrap-style:square;mso-width-percent:0;mso-height-percent:0;mso-wrap-distance-left:9pt;mso-wrap-distance-top:0;mso-wrap-distance-right:9pt;mso-wrap-distance-bottom:0;mso-position-horizontal:absolute;mso-position-horizontal-relative:text;mso-position-vertical:absolute;mso-position-vertical-relative:text;mso-width-percent:0;mso-height-percent:0;mso-width-relative:margin;mso-height-relative:margin;v-text-anchor:top" o:gfxdata="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" fillcolor="white [3201]" stroked="f" strokeweight=".5pt">
                 <v:textbox>
                   <w:txbxContent>
                     <w:p>
@@ -1087,7 +1026,7 @@
           </mc:Choice>
           <mc:Fallback>
             <w:pict>
-              <v:shape w14:anchorId="6788FF91" id="Cuadro de texto 27" o:spid="_x0000_s1028" type="#_x0000_t202" style="position:absolute;margin-left:17.7pt;margin-top:9.85pt;width:51.75pt;height:22pt;z-index:251658239;visibility:visible;mso-wrap-style:square;mso-width-percent:0;mso-height-percent:0;mso-wrap-distance-left:9pt;mso-wrap-distance-top:0;mso-wrap-distance-right:9pt;mso-wrap-distance-bottom:0;mso-position-horizontal:absolute;mso-position-horizontal-relative:text;mso-position-vertical:absolute;mso-position-vertical-relative:text;mso-width-percent:0;mso-height-percent:0;mso-width-relative:margin;mso-height-relative:margin;v-text-anchor:top" o:gfxdata="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" fillcolor="white [3201]" stroked="f" strokeweight=".5pt">
+              <v:shape w14:anchorId="6788FF91" id="Cuadro de texto 27" o:spid="_x0000_s1030" type="#_x0000_t202" style="position:absolute;margin-left:17.7pt;margin-top:9.85pt;width:51.75pt;height:22pt;z-index:251658239;visibility:visible;mso-wrap-style:square;mso-width-percent:0;mso-height-percent:0;mso-wrap-distance-left:9pt;mso-wrap-distance-top:0;mso-wrap-distance-right:9pt;mso-wrap-distance-bottom:0;mso-position-horizontal:absolute;mso-position-horizontal-relative:text;mso-position-vertical:absolute;mso-position-vertical-relative:text;mso-width-percent:0;mso-height-percent:0;mso-width-relative:margin;mso-height-relative:margin;v-text-anchor:top" o:gfxdata="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" fillcolor="white [3201]" stroked="f" strokeweight=".5pt">
                 <v:textbox>
                   <w:txbxContent>
                     <w:p>
@@ -1464,56 +1403,7 @@
                                   <w14:round/>
                                 </w14:textOutline>
                               </w:rPr>
-                              <w:t>{{</w:t>
-                            </w:r>
-                            <w:proofErr w:type="spellStart"/>
-                            <w:r>
-                              <w:rPr>
-                                <w:b/>
-                                <w:bCs/>
-                                <w:color w:val="000000" w:themeColor="text1"/>
-                                <w:sz w:val="16"/>
-                                <w:szCs w:val="16"/>
-                                <w14:textOutline w14:w="9525" w14:cap="flat" w14:cmpd="sng" w14:algn="ctr">
-                                  <w14:noFill/>
-                                  <w14:prstDash w14:val="solid"/>
-                                  <w14:round/>
-                                </w14:textOutline>
-                              </w:rPr>
-                              <w:t>pad_d</w:t>
-                            </w:r>
-                            <w:proofErr w:type="spellEnd"/>
-                            <w:proofErr w:type="gramStart"/>
-                            <w:r>
-                              <w:rPr>
-                                <w:b/>
-                                <w:bCs/>
-                                <w:color w:val="000000" w:themeColor="text1"/>
-                                <w:sz w:val="16"/>
-                                <w:szCs w:val="16"/>
-                                <w14:textOutline w14:w="9525" w14:cap="flat" w14:cmpd="sng" w14:algn="ctr">
-                                  <w14:noFill/>
-                                  <w14:prstDash w14:val="solid"/>
-                                  <w14:round/>
-                                </w14:textOutline>
-                              </w:rPr>
-                              <w:t>}}s</w:t>
-                            </w:r>
-                            <w:proofErr w:type="gramEnd"/>
-                            <w:r>
-                              <w:rPr>
-                                <w:b/>
-                                <w:bCs/>
-                                <w:color w:val="000000" w:themeColor="text1"/>
-                                <w:sz w:val="16"/>
-                                <w:szCs w:val="16"/>
-                                <w14:textOutline w14:w="9525" w14:cap="flat" w14:cmpd="sng" w14:algn="ctr">
-                                  <w14:noFill/>
-                                  <w14:prstDash w14:val="solid"/>
-                                  <w14:round/>
-                                </w14:textOutline>
-                              </w:rPr>
-                              <w:t xml:space="preserve"> </w:t>
+                              <w:t xml:space="preserve">{{pad_d}}s </w:t>
                             </w:r>
                             <w:r>
                               <w:rPr>
@@ -1543,39 +1433,7 @@
                                   <w14:round/>
                                 </w14:textOutline>
                               </w:rPr>
-                              <w:t>{{</w:t>
-                            </w:r>
-                            <w:proofErr w:type="spellStart"/>
-                            <w:r>
-                              <w:rPr>
-                                <w:b/>
-                                <w:bCs/>
-                                <w:color w:val="000000" w:themeColor="text1"/>
-                                <w:sz w:val="16"/>
-                                <w:szCs w:val="16"/>
-                                <w14:textOutline w14:w="9525" w14:cap="flat" w14:cmpd="sng" w14:algn="ctr">
-                                  <w14:noFill/>
-                                  <w14:prstDash w14:val="solid"/>
-                                  <w14:round/>
-                                </w14:textOutline>
-                              </w:rPr>
-                              <w:t>pad_p</w:t>
-                            </w:r>
-                            <w:proofErr w:type="spellEnd"/>
-                            <w:r>
-                              <w:rPr>
-                                <w:b/>
-                                <w:bCs/>
-                                <w:color w:val="000000" w:themeColor="text1"/>
-                                <w:sz w:val="16"/>
-                                <w:szCs w:val="16"/>
-                                <w14:textOutline w14:w="9525" w14:cap="flat" w14:cmpd="sng" w14:algn="ctr">
-                                  <w14:noFill/>
-                                  <w14:prstDash w14:val="solid"/>
-                                  <w14:round/>
-                                </w14:textOutline>
-                              </w:rPr>
-                              <w:t>}}%</w:t>
+                              <w:t>{{pad_p}}%</w:t>
                             </w:r>
                             <w:r>
                               <w:rPr>
@@ -1615,7 +1473,7 @@
           </mc:Choice>
           <mc:Fallback>
             <w:pict>
-              <v:rect w14:anchorId="60CAA784" id="Rectángulo 3" o:spid="_x0000_s1031" style="position:absolute;margin-left:36.2pt;margin-top:4.4pt;width:181.75pt;height:33.15pt;z-index:251659264;visibility:visible;mso-wrap-style:square;mso-width-percent:0;mso-height-percent:0;mso-wrap-distance-left:9pt;mso-wrap-distance-top:0;mso-wrap-distance-right:9pt;mso-wrap-distance-bottom:0;mso-position-horizontal:absolute;mso-position-horizontal-relative:text;mso-position-vertical:absolute;mso-position-vertical-relative:text;mso-width-percent:0;mso-height-percent:0;mso-width-relative:margin;mso-height-relative:margin;v-text-anchor:middle" o:gfxdata="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" fillcolor="#00b0f0" stroked="f">
+              <v:rect w14:anchorId="60CAA784" id="Rectángulo 3" o:spid="_x0000_s1031" style="position:absolute;margin-left:36.2pt;margin-top:4.4pt;width:181.75pt;height:33.15pt;z-index:251659264;visibility:visible;mso-wrap-style:square;mso-width-percent:0;mso-height-percent:0;mso-wrap-distance-left:9pt;mso-wrap-distance-top:0;mso-wrap-distance-right:9pt;mso-wrap-distance-bottom:0;mso-position-horizontal:absolute;mso-position-horizontal-relative:text;mso-position-vertical:absolute;mso-position-vertical-relative:text;mso-width-percent:0;mso-height-percent:0;mso-width-relative:margin;mso-height-relative:margin;v-text-anchor:middle" o:gfxdata="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" fillcolor="#00b0f0" stroked="f">
                 <v:fill opacity="19789f"/>
                 <v:textbox>
                   <w:txbxContent>
@@ -1676,56 +1534,7 @@
                             <w14:round/>
                           </w14:textOutline>
                         </w:rPr>
-                        <w:t>{{</w:t>
-                      </w:r>
-                      <w:proofErr w:type="spellStart"/>
-                      <w:r>
-                        <w:rPr>
-                          <w:b/>
-                          <w:bCs/>
-                          <w:color w:val="000000" w:themeColor="text1"/>
-                          <w:sz w:val="16"/>
-                          <w:szCs w:val="16"/>
-                          <w14:textOutline w14:w="9525" w14:cap="flat" w14:cmpd="sng" w14:algn="ctr">
-                            <w14:noFill/>
-                            <w14:prstDash w14:val="solid"/>
-                            <w14:round/>
-                          </w14:textOutline>
-                        </w:rPr>
-                        <w:t>pad_d</w:t>
-                      </w:r>
-                      <w:proofErr w:type="spellEnd"/>
-                      <w:proofErr w:type="gramStart"/>
-                      <w:r>
-                        <w:rPr>
-                          <w:b/>
-                          <w:bCs/>
-                          <w:color w:val="000000" w:themeColor="text1"/>
-                          <w:sz w:val="16"/>
-                          <w:szCs w:val="16"/>
-                          <w14:textOutline w14:w="9525" w14:cap="flat" w14:cmpd="sng" w14:algn="ctr">
-                            <w14:noFill/>
-                            <w14:prstDash w14:val="solid"/>
-                            <w14:round/>
-                          </w14:textOutline>
-                        </w:rPr>
-                        <w:t>}}s</w:t>
-                      </w:r>
-                      <w:proofErr w:type="gramEnd"/>
-                      <w:r>
-                        <w:rPr>
-                          <w:b/>
-                          <w:bCs/>
-                          <w:color w:val="000000" w:themeColor="text1"/>
-                          <w:sz w:val="16"/>
-                          <w:szCs w:val="16"/>
-                          <w14:textOutline w14:w="9525" w14:cap="flat" w14:cmpd="sng" w14:algn="ctr">
-                            <w14:noFill/>
-                            <w14:prstDash w14:val="solid"/>
-                            <w14:round/>
-                          </w14:textOutline>
-                        </w:rPr>
-                        <w:t xml:space="preserve"> </w:t>
+                        <w:t xml:space="preserve">{{pad_d}}s </w:t>
                       </w:r>
                       <w:r>
                         <w:rPr>
@@ -1755,39 +1564,7 @@
                             <w14:round/>
                           </w14:textOutline>
                         </w:rPr>
-                        <w:t>{{</w:t>
-                      </w:r>
-                      <w:proofErr w:type="spellStart"/>
-                      <w:r>
-                        <w:rPr>
-                          <w:b/>
-                          <w:bCs/>
-                          <w:color w:val="000000" w:themeColor="text1"/>
-                          <w:sz w:val="16"/>
-                          <w:szCs w:val="16"/>
-                          <w14:textOutline w14:w="9525" w14:cap="flat" w14:cmpd="sng" w14:algn="ctr">
-                            <w14:noFill/>
-                            <w14:prstDash w14:val="solid"/>
-                            <w14:round/>
-                          </w14:textOutline>
-                        </w:rPr>
-                        <w:t>pad_p</w:t>
-                      </w:r>
-                      <w:proofErr w:type="spellEnd"/>
-                      <w:r>
-                        <w:rPr>
-                          <w:b/>
-                          <w:bCs/>
-                          <w:color w:val="000000" w:themeColor="text1"/>
-                          <w:sz w:val="16"/>
-                          <w:szCs w:val="16"/>
-                          <w14:textOutline w14:w="9525" w14:cap="flat" w14:cmpd="sng" w14:algn="ctr">
-                            <w14:noFill/>
-                            <w14:prstDash w14:val="solid"/>
-                            <w14:round/>
-                          </w14:textOutline>
-                        </w:rPr>
-                        <w:t>}}%</w:t>
+                        <w:t>{{pad_p}}%</w:t>
                       </w:r>
                       <w:r>
                         <w:rPr>
@@ -1930,56 +1707,7 @@
                                   <w14:round/>
                                 </w14:textOutline>
                               </w:rPr>
-                              <w:t>{{</w:t>
-                            </w:r>
-                            <w:proofErr w:type="spellStart"/>
-                            <w:r>
-                              <w:rPr>
-                                <w:b/>
-                                <w:bCs/>
-                                <w:color w:val="000000" w:themeColor="text1"/>
-                                <w:sz w:val="16"/>
-                                <w:szCs w:val="16"/>
-                                <w14:textOutline w14:w="9525" w14:cap="flat" w14:cmpd="sng" w14:algn="ctr">
-                                  <w14:noFill/>
-                                  <w14:prstDash w14:val="solid"/>
-                                  <w14:round/>
-                                </w14:textOutline>
-                              </w:rPr>
-                              <w:t>pbd_d</w:t>
-                            </w:r>
-                            <w:proofErr w:type="spellEnd"/>
-                            <w:proofErr w:type="gramStart"/>
-                            <w:r>
-                              <w:rPr>
-                                <w:b/>
-                                <w:bCs/>
-                                <w:color w:val="000000" w:themeColor="text1"/>
-                                <w:sz w:val="16"/>
-                                <w:szCs w:val="16"/>
-                                <w14:textOutline w14:w="9525" w14:cap="flat" w14:cmpd="sng" w14:algn="ctr">
-                                  <w14:noFill/>
-                                  <w14:prstDash w14:val="solid"/>
-                                  <w14:round/>
-                                </w14:textOutline>
-                              </w:rPr>
-                              <w:t>}}s</w:t>
-                            </w:r>
-                            <w:proofErr w:type="gramEnd"/>
-                            <w:r>
-                              <w:rPr>
-                                <w:b/>
-                                <w:bCs/>
-                                <w:color w:val="000000" w:themeColor="text1"/>
-                                <w:sz w:val="16"/>
-                                <w:szCs w:val="16"/>
-                                <w14:textOutline w14:w="9525" w14:cap="flat" w14:cmpd="sng" w14:algn="ctr">
-                                  <w14:noFill/>
-                                  <w14:prstDash w14:val="solid"/>
-                                  <w14:round/>
-                                </w14:textOutline>
-                              </w:rPr>
-                              <w:t xml:space="preserve"> </w:t>
+                              <w:t xml:space="preserve">{{pbd_d}}s </w:t>
                             </w:r>
                             <w:r>
                               <w:rPr>
@@ -2009,39 +1737,7 @@
                                   <w14:round/>
                                 </w14:textOutline>
                               </w:rPr>
-                              <w:t>{{</w:t>
-                            </w:r>
-                            <w:proofErr w:type="spellStart"/>
-                            <w:r>
-                              <w:rPr>
-                                <w:b/>
-                                <w:bCs/>
-                                <w:color w:val="000000" w:themeColor="text1"/>
-                                <w:sz w:val="16"/>
-                                <w:szCs w:val="16"/>
-                                <w14:textOutline w14:w="9525" w14:cap="flat" w14:cmpd="sng" w14:algn="ctr">
-                                  <w14:noFill/>
-                                  <w14:prstDash w14:val="solid"/>
-                                  <w14:round/>
-                                </w14:textOutline>
-                              </w:rPr>
-                              <w:t>pbd_p</w:t>
-                            </w:r>
-                            <w:proofErr w:type="spellEnd"/>
-                            <w:r>
-                              <w:rPr>
-                                <w:b/>
-                                <w:bCs/>
-                                <w:color w:val="000000" w:themeColor="text1"/>
-                                <w:sz w:val="16"/>
-                                <w:szCs w:val="16"/>
-                                <w14:textOutline w14:w="9525" w14:cap="flat" w14:cmpd="sng" w14:algn="ctr">
-                                  <w14:noFill/>
-                                  <w14:prstDash w14:val="solid"/>
-                                  <w14:round/>
-                                </w14:textOutline>
-                              </w:rPr>
-                              <w:t>}}%</w:t>
+                              <w:t>{{pbd_p}}%</w:t>
                             </w:r>
                             <w:r>
                               <w:rPr>
@@ -2081,7 +1777,7 @@
           </mc:Choice>
           <mc:Fallback>
             <w:pict>
-              <v:rect w14:anchorId="432C8527" id="Rectángulo 9" o:spid="_x0000_s1032" style="position:absolute;margin-left:219.95pt;margin-top:4.25pt;width:111.9pt;height:33.15pt;z-index:251669504;visibility:visible;mso-wrap-style:square;mso-width-percent:0;mso-height-percent:0;mso-wrap-distance-left:9pt;mso-wrap-distance-top:0;mso-wrap-distance-right:9pt;mso-wrap-distance-bottom:0;mso-position-horizontal:absolute;mso-position-horizontal-relative:text;mso-position-vertical:absolute;mso-position-vertical-relative:text;mso-width-percent:0;mso-height-percent:0;mso-width-relative:margin;mso-height-relative:margin;v-text-anchor:middle" o:gfxdata="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" fillcolor="#0070c0" stroked="f">
+              <v:rect w14:anchorId="432C8527" id="Rectángulo 9" o:spid="_x0000_s1032" style="position:absolute;margin-left:219.95pt;margin-top:4.25pt;width:111.9pt;height:33.15pt;z-index:251669504;visibility:visible;mso-wrap-style:square;mso-width-percent:0;mso-height-percent:0;mso-wrap-distance-left:9pt;mso-wrap-distance-top:0;mso-wrap-distance-right:9pt;mso-wrap-distance-bottom:0;mso-position-horizontal:absolute;mso-position-horizontal-relative:text;mso-position-vertical:absolute;mso-position-vertical-relative:text;mso-width-percent:0;mso-height-percent:0;mso-width-relative:margin;mso-height-relative:margin;v-text-anchor:middle" o:gfxdata="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" fillcolor="#0070c0" stroked="f">
                 <v:fill opacity="19789f"/>
                 <v:textbox>
                   <w:txbxContent>
@@ -2142,56 +1838,7 @@
                             <w14:round/>
                           </w14:textOutline>
                         </w:rPr>
-                        <w:t>{{</w:t>
-                      </w:r>
-                      <w:proofErr w:type="spellStart"/>
-                      <w:r>
-                        <w:rPr>
-                          <w:b/>
-                          <w:bCs/>
-                          <w:color w:val="000000" w:themeColor="text1"/>
-                          <w:sz w:val="16"/>
-                          <w:szCs w:val="16"/>
-                          <w14:textOutline w14:w="9525" w14:cap="flat" w14:cmpd="sng" w14:algn="ctr">
-                            <w14:noFill/>
-                            <w14:prstDash w14:val="solid"/>
-                            <w14:round/>
-                          </w14:textOutline>
-                        </w:rPr>
-                        <w:t>pbd_d</w:t>
-                      </w:r>
-                      <w:proofErr w:type="spellEnd"/>
-                      <w:proofErr w:type="gramStart"/>
-                      <w:r>
-                        <w:rPr>
-                          <w:b/>
-                          <w:bCs/>
-                          <w:color w:val="000000" w:themeColor="text1"/>
-                          <w:sz w:val="16"/>
-                          <w:szCs w:val="16"/>
-                          <w14:textOutline w14:w="9525" w14:cap="flat" w14:cmpd="sng" w14:algn="ctr">
-                            <w14:noFill/>
-                            <w14:prstDash w14:val="solid"/>
-                            <w14:round/>
-                          </w14:textOutline>
-                        </w:rPr>
-                        <w:t>}}s</w:t>
-                      </w:r>
-                      <w:proofErr w:type="gramEnd"/>
-                      <w:r>
-                        <w:rPr>
-                          <w:b/>
-                          <w:bCs/>
-                          <w:color w:val="000000" w:themeColor="text1"/>
-                          <w:sz w:val="16"/>
-                          <w:szCs w:val="16"/>
-                          <w14:textOutline w14:w="9525" w14:cap="flat" w14:cmpd="sng" w14:algn="ctr">
-                            <w14:noFill/>
-                            <w14:prstDash w14:val="solid"/>
-                            <w14:round/>
-                          </w14:textOutline>
-                        </w:rPr>
-                        <w:t xml:space="preserve"> </w:t>
+                        <w:t xml:space="preserve">{{pbd_d}}s </w:t>
                       </w:r>
                       <w:r>
                         <w:rPr>
@@ -2221,39 +1868,7 @@
                             <w14:round/>
                           </w14:textOutline>
                         </w:rPr>
-                        <w:t>{{</w:t>
-                      </w:r>
-                      <w:proofErr w:type="spellStart"/>
-                      <w:r>
-                        <w:rPr>
-                          <w:b/>
-                          <w:bCs/>
-                          <w:color w:val="000000" w:themeColor="text1"/>
-                          <w:sz w:val="16"/>
-                          <w:szCs w:val="16"/>
-                          <w14:textOutline w14:w="9525" w14:cap="flat" w14:cmpd="sng" w14:algn="ctr">
-                            <w14:noFill/>
-                            <w14:prstDash w14:val="solid"/>
-                            <w14:round/>
-                          </w14:textOutline>
-                        </w:rPr>
-                        <w:t>pbd_p</w:t>
-                      </w:r>
-                      <w:proofErr w:type="spellEnd"/>
-                      <w:r>
-                        <w:rPr>
-                          <w:b/>
-                          <w:bCs/>
-                          <w:color w:val="000000" w:themeColor="text1"/>
-                          <w:sz w:val="16"/>
-                          <w:szCs w:val="16"/>
-                          <w14:textOutline w14:w="9525" w14:cap="flat" w14:cmpd="sng" w14:algn="ctr">
-                            <w14:noFill/>
-                            <w14:prstDash w14:val="solid"/>
-                            <w14:round/>
-                          </w14:textOutline>
-                        </w:rPr>
-                        <w:t>}}%</w:t>
+                        <w:t>{{pbd_p}}%</w:t>
                       </w:r>
                       <w:r>
                         <w:rPr>
@@ -2496,7 +2111,7 @@
           </mc:Choice>
           <mc:Fallback>
             <w:pict>
-              <v:rect w14:anchorId="4DE587B6" id="Rectángulo 18" o:spid="_x0000_s1031" style="position:absolute;margin-left:334.15pt;margin-top:.4pt;width:32.8pt;height:33.15pt;z-index:251685888;visibility:visible;mso-wrap-style:square;mso-width-percent:0;mso-height-percent:0;mso-wrap-distance-left:9pt;mso-wrap-distance-top:0;mso-wrap-distance-right:9pt;mso-wrap-distance-bottom:0;mso-position-horizontal:absolute;mso-position-horizontal-relative:text;mso-position-vertical:absolute;mso-position-vertical-relative:text;mso-width-percent:0;mso-height-percent:0;mso-width-relative:margin;mso-height-relative:margin;v-text-anchor:middle" o:gfxdata="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" fillcolor="#7030a0" stroked="f">
+              <v:rect w14:anchorId="4DE587B6" id="Rectángulo 18" o:spid="_x0000_s1033" style="position:absolute;margin-left:334.15pt;margin-top:.4pt;width:32.8pt;height:33.15pt;z-index:251685888;visibility:visible;mso-wrap-style:square;mso-width-percent:0;mso-height-percent:0;mso-wrap-distance-left:9pt;mso-wrap-distance-top:0;mso-wrap-distance-right:9pt;mso-wrap-distance-bottom:0;mso-position-horizontal:absolute;mso-position-horizontal-relative:text;mso-position-vertical:absolute;mso-position-vertical-relative:text;mso-width-percent:0;mso-height-percent:0;mso-width-relative:margin;mso-height-relative:margin;v-text-anchor:middle" o:gfxdata="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" fillcolor="#7030a0" stroked="f">
                 <v:fill opacity="13107f"/>
                 <v:textbox>
                   <w:txbxContent>
@@ -2623,35 +2238,7 @@
                                   <w14:round/>
                                 </w14:textOutline>
                               </w:rPr>
-                              <w:t xml:space="preserve">Apoyo </w:t>
-                            </w:r>
-                            <w:proofErr w:type="spellStart"/>
-                            <w:r>
-                              <w:rPr>
-                                <w:color w:val="000000" w:themeColor="text1"/>
-                                <w:sz w:val="16"/>
-                                <w:szCs w:val="16"/>
-                                <w14:textOutline w14:w="9525" w14:cap="flat" w14:cmpd="sng" w14:algn="ctr">
-                                  <w14:noFill/>
-                                  <w14:prstDash w14:val="solid"/>
-                                  <w14:round/>
-                                </w14:textOutline>
-                              </w:rPr>
-                              <w:t>monopodal</w:t>
-                            </w:r>
-                            <w:proofErr w:type="spellEnd"/>
-                            <w:r>
-                              <w:rPr>
-                                <w:color w:val="000000" w:themeColor="text1"/>
-                                <w:sz w:val="16"/>
-                                <w:szCs w:val="16"/>
-                                <w14:textOutline w14:w="9525" w14:cap="flat" w14:cmpd="sng" w14:algn="ctr">
-                                  <w14:noFill/>
-                                  <w14:prstDash w14:val="solid"/>
-                                  <w14:round/>
-                                </w14:textOutline>
-                              </w:rPr>
-                              <w:t xml:space="preserve"> izquierdo</w:t>
+                              <w:t>Apoyo monopodal izquierdo</w:t>
                             </w:r>
                           </w:p>
                         </w:txbxContent>
@@ -2676,7 +2263,7 @@
           </mc:Choice>
           <mc:Fallback>
             <w:pict>
-              <v:rect w14:anchorId="30704631" id="Rectángulo 17" o:spid="_x0000_s1032" style="position:absolute;margin-left:220.3pt;margin-top:.6pt;width:112.1pt;height:33.15pt;z-index:251683840;visibility:visible;mso-wrap-style:square;mso-width-percent:0;mso-height-percent:0;mso-wrap-distance-left:9pt;mso-wrap-distance-top:0;mso-wrap-distance-right:9pt;mso-wrap-distance-bottom:0;mso-position-horizontal:absolute;mso-position-horizontal-relative:text;mso-position-vertical:absolute;mso-position-vertical-relative:text;mso-width-percent:0;mso-height-percent:0;mso-width-relative:margin;mso-height-relative:margin;v-text-anchor:middle" o:gfxdata="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" filled="f" strokecolor="#a5a5a5 [3206]">
+              <v:rect w14:anchorId="30704631" id="Rectángulo 17" o:spid="_x0000_s1034" style="position:absolute;margin-left:220.3pt;margin-top:.6pt;width:112.1pt;height:33.15pt;z-index:251683840;visibility:visible;mso-wrap-style:square;mso-width-percent:0;mso-height-percent:0;mso-wrap-distance-left:9pt;mso-wrap-distance-top:0;mso-wrap-distance-right:9pt;mso-wrap-distance-bottom:0;mso-position-horizontal:absolute;mso-position-horizontal-relative:text;mso-position-vertical:absolute;mso-position-vertical-relative:text;mso-width-percent:0;mso-height-percent:0;mso-width-relative:margin;mso-height-relative:margin;v-text-anchor:middle" o:gfxdata="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" filled="f" strokecolor="#a5a5a5 [3206]">
                 <v:stroke dashstyle="1 1" joinstyle="round"/>
                 <v:textbox>
                   <w:txbxContent>
@@ -2705,35 +2292,7 @@
                             <w14:round/>
                           </w14:textOutline>
                         </w:rPr>
-                        <w:t xml:space="preserve">Apoyo </w:t>
-                      </w:r>
-                      <w:proofErr w:type="spellStart"/>
-                      <w:r>
-                        <w:rPr>
-                          <w:color w:val="000000" w:themeColor="text1"/>
-                          <w:sz w:val="16"/>
-                          <w:szCs w:val="16"/>
-                          <w14:textOutline w14:w="9525" w14:cap="flat" w14:cmpd="sng" w14:algn="ctr">
-                            <w14:noFill/>
-                            <w14:prstDash w14:val="solid"/>
-                            <w14:round/>
-                          </w14:textOutline>
-                        </w:rPr>
-                        <w:t>monopodal</w:t>
-                      </w:r>
-                      <w:proofErr w:type="spellEnd"/>
-                      <w:r>
-                        <w:rPr>
-                          <w:color w:val="000000" w:themeColor="text1"/>
-                          <w:sz w:val="16"/>
-                          <w:szCs w:val="16"/>
-                          <w14:textOutline w14:w="9525" w14:cap="flat" w14:cmpd="sng" w14:algn="ctr">
-                            <w14:noFill/>
-                            <w14:prstDash w14:val="solid"/>
-                            <w14:round/>
-                          </w14:textOutline>
-                        </w:rPr>
-                        <w:t xml:space="preserve"> izquierdo</w:t>
+                        <w:t>Apoyo monopodal izquierdo</w:t>
                       </w:r>
                     </w:p>
                   </w:txbxContent>
@@ -2831,35 +2390,7 @@
                                   <w14:round/>
                                 </w14:textOutline>
                               </w:rPr>
-                              <w:t xml:space="preserve">Apoyo </w:t>
-                            </w:r>
-                            <w:proofErr w:type="spellStart"/>
-                            <w:r>
-                              <w:rPr>
-                                <w:color w:val="000000" w:themeColor="text1"/>
-                                <w:sz w:val="16"/>
-                                <w:szCs w:val="16"/>
-                                <w14:textOutline w14:w="9525" w14:cap="flat" w14:cmpd="sng" w14:algn="ctr">
-                                  <w14:noFill/>
-                                  <w14:prstDash w14:val="solid"/>
-                                  <w14:round/>
-                                </w14:textOutline>
-                              </w:rPr>
-                              <w:t>monopodal</w:t>
-                            </w:r>
-                            <w:proofErr w:type="spellEnd"/>
-                            <w:r>
-                              <w:rPr>
-                                <w:color w:val="000000" w:themeColor="text1"/>
-                                <w:sz w:val="16"/>
-                                <w:szCs w:val="16"/>
-                                <w14:textOutline w14:w="9525" w14:cap="flat" w14:cmpd="sng" w14:algn="ctr">
-                                  <w14:noFill/>
-                                  <w14:prstDash w14:val="solid"/>
-                                  <w14:round/>
-                                </w14:textOutline>
-                              </w:rPr>
-                              <w:t xml:space="preserve"> derecho</w:t>
+                              <w:t>Apoyo monopodal derecho</w:t>
                             </w:r>
                           </w:p>
                         </w:txbxContent>
@@ -2884,7 +2415,7 @@
           </mc:Choice>
           <mc:Fallback>
             <w:pict>
-              <v:rect w14:anchorId="2F16BF8F" id="Rectángulo 13" o:spid="_x0000_s1033" style="position:absolute;margin-left:71.35pt;margin-top:.3pt;width:112.1pt;height:33.15pt;z-index:251677696;visibility:visible;mso-wrap-style:square;mso-width-percent:0;mso-height-percent:0;mso-wrap-distance-left:9pt;mso-wrap-distance-top:0;mso-wrap-distance-right:9pt;mso-wrap-distance-bottom:0;mso-position-horizontal:absolute;mso-position-horizontal-relative:text;mso-position-vertical:absolute;mso-position-vertical-relative:text;mso-width-percent:0;mso-height-percent:0;mso-width-relative:margin;mso-height-relative:margin;v-text-anchor:middle" o:gfxdata="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" filled="f" strokecolor="#a5a5a5 [3206]">
+              <v:rect w14:anchorId="2F16BF8F" id="Rectángulo 13" o:spid="_x0000_s1035" style="position:absolute;margin-left:71.35pt;margin-top:.3pt;width:112.1pt;height:33.15pt;z-index:251677696;visibility:visible;mso-wrap-style:square;mso-width-percent:0;mso-height-percent:0;mso-wrap-distance-left:9pt;mso-wrap-distance-top:0;mso-wrap-distance-right:9pt;mso-wrap-distance-bottom:0;mso-position-horizontal:absolute;mso-position-horizontal-relative:text;mso-position-vertical:absolute;mso-position-vertical-relative:text;mso-width-percent:0;mso-height-percent:0;mso-width-relative:margin;mso-height-relative:margin;v-text-anchor:middle" o:gfxdata="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" filled="f" strokecolor="#a5a5a5 [3206]">
                 <v:stroke dashstyle="1 1" joinstyle="round"/>
                 <v:textbox>
                   <w:txbxContent>
@@ -2913,35 +2444,7 @@
                             <w14:round/>
                           </w14:textOutline>
                         </w:rPr>
-                        <w:t xml:space="preserve">Apoyo </w:t>
-                      </w:r>
-                      <w:proofErr w:type="spellStart"/>
-                      <w:r>
-                        <w:rPr>
-                          <w:color w:val="000000" w:themeColor="text1"/>
-                          <w:sz w:val="16"/>
-                          <w:szCs w:val="16"/>
-                          <w14:textOutline w14:w="9525" w14:cap="flat" w14:cmpd="sng" w14:algn="ctr">
-                            <w14:noFill/>
-                            <w14:prstDash w14:val="solid"/>
-                            <w14:round/>
-                          </w14:textOutline>
-                        </w:rPr>
-                        <w:t>monopodal</w:t>
-                      </w:r>
-                      <w:proofErr w:type="spellEnd"/>
-                      <w:r>
-                        <w:rPr>
-                          <w:color w:val="000000" w:themeColor="text1"/>
-                          <w:sz w:val="16"/>
-                          <w:szCs w:val="16"/>
-                          <w14:textOutline w14:w="9525" w14:cap="flat" w14:cmpd="sng" w14:algn="ctr">
-                            <w14:noFill/>
-                            <w14:prstDash w14:val="solid"/>
-                            <w14:round/>
-                          </w14:textOutline>
-                        </w:rPr>
-                        <w:t xml:space="preserve"> derecho</w:t>
+                        <w:t>Apoyo monopodal derecho</w:t>
                       </w:r>
                     </w:p>
                   </w:txbxContent>
@@ -3062,7 +2565,7 @@
           </mc:Choice>
           <mc:Fallback>
             <w:pict>
-              <v:rect w14:anchorId="484E0651" id="Rectángulo 12" o:spid="_x0000_s1034" style="position:absolute;margin-left:185.3pt;margin-top:.3pt;width:32.8pt;height:33.15pt;z-index:251675648;visibility:visible;mso-wrap-style:square;mso-width-percent:0;mso-height-percent:0;mso-wrap-distance-left:9pt;mso-wrap-distance-top:0;mso-wrap-distance-right:9pt;mso-wrap-distance-bottom:0;mso-position-horizontal:absolute;mso-position-horizontal-relative:text;mso-position-vertical:absolute;mso-position-vertical-relative:text;mso-width-percent:0;mso-height-percent:0;mso-width-relative:margin;mso-height-relative:margin;v-text-anchor:middle" o:gfxdata="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" fillcolor="#7030a0" stroked="f">
+              <v:rect w14:anchorId="484E0651" id="Rectángulo 12" o:spid="_x0000_s1036" style="position:absolute;margin-left:185.3pt;margin-top:.3pt;width:32.8pt;height:33.15pt;z-index:251675648;visibility:visible;mso-wrap-style:square;mso-width-percent:0;mso-height-percent:0;mso-wrap-distance-left:9pt;mso-wrap-distance-top:0;mso-wrap-distance-right:9pt;mso-wrap-distance-bottom:0;mso-position-horizontal:absolute;mso-position-horizontal-relative:text;mso-position-vertical:absolute;mso-position-vertical-relative:text;mso-width-percent:0;mso-height-percent:0;mso-width-relative:margin;mso-height-relative:margin;v-text-anchor:middle" o:gfxdata="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" fillcolor="#7030a0" stroked="f">
                 <v:fill opacity="13107f"/>
                 <v:textbox>
                   <w:txbxContent>
@@ -3212,7 +2715,7 @@
           </mc:Choice>
           <mc:Fallback>
             <w:pict>
-              <v:rect w14:anchorId="64404AEB" id="Rectángulo 10" o:spid="_x0000_s1035" style="position:absolute;margin-left:36.4pt;margin-top:.3pt;width:33.35pt;height:33.15pt;z-index:251671552;visibility:visible;mso-wrap-style:square;mso-width-percent:0;mso-height-percent:0;mso-wrap-distance-left:9pt;mso-wrap-distance-top:0;mso-wrap-distance-right:9pt;mso-wrap-distance-bottom:0;mso-position-horizontal:absolute;mso-position-horizontal-relative:text;mso-position-vertical:absolute;mso-position-vertical-relative:text;mso-width-percent:0;mso-height-percent:0;mso-width-relative:margin;mso-height-relative:margin;v-text-anchor:middle" o:gfxdata="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" fillcolor="#7030a0" stroked="f">
+              <v:rect w14:anchorId="64404AEB" id="Rectángulo 10" o:spid="_x0000_s1037" style="position:absolute;margin-left:36.4pt;margin-top:.3pt;width:33.35pt;height:33.15pt;z-index:251671552;visibility:visible;mso-wrap-style:square;mso-width-percent:0;mso-height-percent:0;mso-wrap-distance-left:9pt;mso-wrap-distance-top:0;mso-wrap-distance-right:9pt;mso-wrap-distance-bottom:0;mso-position-horizontal:absolute;mso-position-horizontal-relative:text;mso-position-vertical:absolute;mso-position-vertical-relative:text;mso-width-percent:0;mso-height-percent:0;mso-width-relative:margin;mso-height-relative:margin;v-text-anchor:middle" o:gfxdata="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" fillcolor="#7030a0" stroked="f">
                 <v:fill opacity="13107f"/>
                 <v:textbox>
                   <w:txbxContent>
@@ -3606,23 +3109,7 @@
                                   <w14:round/>
                                 </w14:textOutline>
                               </w:rPr>
-                              <w:t>{{</w:t>
-                            </w:r>
-                            <w:proofErr w:type="spellStart"/>
-                            <w:r>
-                              <w:rPr>
-                                <w:b/>
-                                <w:bCs/>
-                                <w:color w:val="000000" w:themeColor="text1"/>
-                                <w:sz w:val="16"/>
-                                <w:szCs w:val="16"/>
-                                <w14:textOutline w14:w="9525" w14:cap="flat" w14:cmpd="sng" w14:algn="ctr">
-                                  <w14:noFill/>
-                                  <w14:prstDash w14:val="solid"/>
-                                  <w14:round/>
-                                </w14:textOutline>
-                              </w:rPr>
-                              <w:t>pa</w:t>
+                              <w:t>{{pa</w:t>
                             </w:r>
                             <w:r>
                               <w:rPr>
@@ -3652,40 +3139,7 @@
                                   <w14:round/>
                                 </w14:textOutline>
                               </w:rPr>
-                              <w:t>_d</w:t>
-                            </w:r>
-                            <w:proofErr w:type="spellEnd"/>
-                            <w:proofErr w:type="gramStart"/>
-                            <w:r>
-                              <w:rPr>
-                                <w:b/>
-                                <w:bCs/>
-                                <w:color w:val="000000" w:themeColor="text1"/>
-                                <w:sz w:val="16"/>
-                                <w:szCs w:val="16"/>
-                                <w14:textOutline w14:w="9525" w14:cap="flat" w14:cmpd="sng" w14:algn="ctr">
-                                  <w14:noFill/>
-                                  <w14:prstDash w14:val="solid"/>
-                                  <w14:round/>
-                                </w14:textOutline>
-                              </w:rPr>
-                              <w:t>}}s</w:t>
-                            </w:r>
-                            <w:proofErr w:type="gramEnd"/>
-                            <w:r>
-                              <w:rPr>
-                                <w:b/>
-                                <w:bCs/>
-                                <w:color w:val="000000" w:themeColor="text1"/>
-                                <w:sz w:val="16"/>
-                                <w:szCs w:val="16"/>
-                                <w14:textOutline w14:w="9525" w14:cap="flat" w14:cmpd="sng" w14:algn="ctr">
-                                  <w14:noFill/>
-                                  <w14:prstDash w14:val="solid"/>
-                                  <w14:round/>
-                                </w14:textOutline>
-                              </w:rPr>
-                              <w:t xml:space="preserve"> </w:t>
+                              <w:t xml:space="preserve">_d}}s </w:t>
                             </w:r>
                             <w:r>
                               <w:rPr>
@@ -3715,23 +3169,7 @@
                                   <w14:round/>
                                 </w14:textOutline>
                               </w:rPr>
-                              <w:t>{{</w:t>
-                            </w:r>
-                            <w:proofErr w:type="spellStart"/>
-                            <w:r>
-                              <w:rPr>
-                                <w:b/>
-                                <w:bCs/>
-                                <w:color w:val="000000" w:themeColor="text1"/>
-                                <w:sz w:val="16"/>
-                                <w:szCs w:val="16"/>
-                                <w14:textOutline w14:w="9525" w14:cap="flat" w14:cmpd="sng" w14:algn="ctr">
-                                  <w14:noFill/>
-                                  <w14:prstDash w14:val="solid"/>
-                                  <w14:round/>
-                                </w14:textOutline>
-                              </w:rPr>
-                              <w:t>pa</w:t>
+                              <w:t>{{pa</w:t>
                             </w:r>
                             <w:r>
                               <w:rPr>
@@ -3761,23 +3199,7 @@
                                   <w14:round/>
                                 </w14:textOutline>
                               </w:rPr>
-                              <w:t>_p</w:t>
-                            </w:r>
-                            <w:proofErr w:type="spellEnd"/>
-                            <w:r>
-                              <w:rPr>
-                                <w:b/>
-                                <w:bCs/>
-                                <w:color w:val="000000" w:themeColor="text1"/>
-                                <w:sz w:val="16"/>
-                                <w:szCs w:val="16"/>
-                                <w14:textOutline w14:w="9525" w14:cap="flat" w14:cmpd="sng" w14:algn="ctr">
-                                  <w14:noFill/>
-                                  <w14:prstDash w14:val="solid"/>
-                                  <w14:round/>
-                                </w14:textOutline>
-                              </w:rPr>
-                              <w:t>}}%</w:t>
+                              <w:t>_p}}%</w:t>
                             </w:r>
                             <w:r>
                               <w:rPr>
@@ -3817,7 +3239,7 @@
           </mc:Choice>
           <mc:Fallback>
             <w:pict>
-              <v:rect w14:anchorId="7C98B006" id="Rectángulo 16" o:spid="_x0000_s1038" style="position:absolute;margin-left:185.2pt;margin-top:15.9pt;width:181.75pt;height:33.15pt;z-index:251681792;visibility:visible;mso-wrap-style:square;mso-width-percent:0;mso-height-percent:0;mso-wrap-distance-left:9pt;mso-wrap-distance-top:0;mso-wrap-distance-right:9pt;mso-wrap-distance-bottom:0;mso-position-horizontal:absolute;mso-position-horizontal-relative:text;mso-position-vertical:absolute;mso-position-vertical-relative:text;mso-width-percent:0;mso-height-percent:0;mso-width-relative:margin;mso-height-relative:margin;v-text-anchor:middle" o:gfxdata="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" fillcolor="red" stroked="f">
+              <v:rect w14:anchorId="7C98B006" id="Rectángulo 16" o:spid="_x0000_s1038" style="position:absolute;margin-left:185.2pt;margin-top:15.9pt;width:181.75pt;height:33.15pt;z-index:251681792;visibility:visible;mso-wrap-style:square;mso-width-percent:0;mso-height-percent:0;mso-wrap-distance-left:9pt;mso-wrap-distance-top:0;mso-wrap-distance-right:9pt;mso-wrap-distance-bottom:0;mso-position-horizontal:absolute;mso-position-horizontal-relative:text;mso-position-vertical:absolute;mso-position-vertical-relative:text;mso-width-percent:0;mso-height-percent:0;mso-width-relative:margin;mso-height-relative:margin;v-text-anchor:middle" o:gfxdata="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" fillcolor="red" stroked="f">
                 <v:fill opacity="19789f"/>
                 <v:textbox>
                   <w:txbxContent>
@@ -3878,23 +3300,7 @@
                             <w14:round/>
                           </w14:textOutline>
                         </w:rPr>
-                        <w:t>{{</w:t>
-                      </w:r>
-                      <w:proofErr w:type="spellStart"/>
-                      <w:r>
-                        <w:rPr>
-                          <w:b/>
-                          <w:bCs/>
-                          <w:color w:val="000000" w:themeColor="text1"/>
-                          <w:sz w:val="16"/>
-                          <w:szCs w:val="16"/>
-                          <w14:textOutline w14:w="9525" w14:cap="flat" w14:cmpd="sng" w14:algn="ctr">
-                            <w14:noFill/>
-                            <w14:prstDash w14:val="solid"/>
-                            <w14:round/>
-                          </w14:textOutline>
-                        </w:rPr>
-                        <w:t>pa</w:t>
+                        <w:t>{{pa</w:t>
                       </w:r>
                       <w:r>
                         <w:rPr>
@@ -3924,40 +3330,7 @@
                             <w14:round/>
                           </w14:textOutline>
                         </w:rPr>
-                        <w:t>_d</w:t>
-                      </w:r>
-                      <w:proofErr w:type="spellEnd"/>
-                      <w:proofErr w:type="gramStart"/>
-                      <w:r>
-                        <w:rPr>
-                          <w:b/>
-                          <w:bCs/>
-                          <w:color w:val="000000" w:themeColor="text1"/>
-                          <w:sz w:val="16"/>
-                          <w:szCs w:val="16"/>
-                          <w14:textOutline w14:w="9525" w14:cap="flat" w14:cmpd="sng" w14:algn="ctr">
-                            <w14:noFill/>
-                            <w14:prstDash w14:val="solid"/>
-                            <w14:round/>
-                          </w14:textOutline>
-                        </w:rPr>
-                        <w:t>}}s</w:t>
-                      </w:r>
-                      <w:proofErr w:type="gramEnd"/>
-                      <w:r>
-                        <w:rPr>
-                          <w:b/>
-                          <w:bCs/>
-                          <w:color w:val="000000" w:themeColor="text1"/>
-                          <w:sz w:val="16"/>
-                          <w:szCs w:val="16"/>
-                          <w14:textOutline w14:w="9525" w14:cap="flat" w14:cmpd="sng" w14:algn="ctr">
-                            <w14:noFill/>
-                            <w14:prstDash w14:val="solid"/>
-                            <w14:round/>
-                          </w14:textOutline>
-                        </w:rPr>
-                        <w:t xml:space="preserve"> </w:t>
+                        <w:t xml:space="preserve">_d}}s </w:t>
                       </w:r>
                       <w:r>
                         <w:rPr>
@@ -3987,23 +3360,7 @@
                             <w14:round/>
                           </w14:textOutline>
                         </w:rPr>
-                        <w:t>{{</w:t>
-                      </w:r>
-                      <w:proofErr w:type="spellStart"/>
-                      <w:r>
-                        <w:rPr>
-                          <w:b/>
-                          <w:bCs/>
-                          <w:color w:val="000000" w:themeColor="text1"/>
-                          <w:sz w:val="16"/>
-                          <w:szCs w:val="16"/>
-                          <w14:textOutline w14:w="9525" w14:cap="flat" w14:cmpd="sng" w14:algn="ctr">
-                            <w14:noFill/>
-                            <w14:prstDash w14:val="solid"/>
-                            <w14:round/>
-                          </w14:textOutline>
-                        </w:rPr>
-                        <w:t>pa</w:t>
+                        <w:t>{{pa</w:t>
                       </w:r>
                       <w:r>
                         <w:rPr>
@@ -4033,23 +3390,7 @@
                             <w14:round/>
                           </w14:textOutline>
                         </w:rPr>
-                        <w:t>_p</w:t>
-                      </w:r>
-                      <w:proofErr w:type="spellEnd"/>
-                      <w:r>
-                        <w:rPr>
-                          <w:b/>
-                          <w:bCs/>
-                          <w:color w:val="000000" w:themeColor="text1"/>
-                          <w:sz w:val="16"/>
-                          <w:szCs w:val="16"/>
-                          <w14:textOutline w14:w="9525" w14:cap="flat" w14:cmpd="sng" w14:algn="ctr">
-                            <w14:noFill/>
-                            <w14:prstDash w14:val="solid"/>
-                            <w14:round/>
-                          </w14:textOutline>
-                        </w:rPr>
-                        <w:t>}}%</w:t>
+                        <w:t>_p}}%</w:t>
                       </w:r>
                       <w:r>
                         <w:rPr>
@@ -4230,35 +3571,7 @@
                                   <w14:round/>
                                 </w14:textOutline>
                               </w:rPr>
-                              <w:t xml:space="preserve">Periodo de </w:t>
-                            </w:r>
-                            <w:proofErr w:type="spellStart"/>
-                            <w:r>
-                              <w:rPr>
-                                <w:color w:val="000000" w:themeColor="text1"/>
-                                <w:sz w:val="14"/>
-                                <w:szCs w:val="14"/>
-                                <w14:textOutline w14:w="9525" w14:cap="flat" w14:cmpd="sng" w14:algn="ctr">
-                                  <w14:noFill/>
-                                  <w14:prstDash w14:val="solid"/>
-                                  <w14:round/>
-                                </w14:textOutline>
-                              </w:rPr>
-                              <w:t>balanco</w:t>
-                            </w:r>
-                            <w:proofErr w:type="spellEnd"/>
-                            <w:r>
-                              <w:rPr>
-                                <w:color w:val="000000" w:themeColor="text1"/>
-                                <w:sz w:val="14"/>
-                                <w:szCs w:val="14"/>
-                                <w14:textOutline w14:w="9525" w14:cap="flat" w14:cmpd="sng" w14:algn="ctr">
-                                  <w14:noFill/>
-                                  <w14:prstDash w14:val="solid"/>
-                                  <w14:round/>
-                                </w14:textOutline>
-                              </w:rPr>
-                              <w:t xml:space="preserve"> izquierdo</w:t>
+                              <w:t>Periodo de balanco izquierdo</w:t>
                             </w:r>
                           </w:p>
                           <w:p>
@@ -4290,23 +3603,7 @@
                                   <w14:round/>
                                 </w14:textOutline>
                               </w:rPr>
-                              <w:t>{{</w:t>
-                            </w:r>
-                            <w:proofErr w:type="spellStart"/>
-                            <w:r>
-                              <w:rPr>
-                                <w:b/>
-                                <w:bCs/>
-                                <w:color w:val="000000" w:themeColor="text1"/>
-                                <w:sz w:val="16"/>
-                                <w:szCs w:val="16"/>
-                                <w14:textOutline w14:w="9525" w14:cap="flat" w14:cmpd="sng" w14:algn="ctr">
-                                  <w14:noFill/>
-                                  <w14:prstDash w14:val="solid"/>
-                                  <w14:round/>
-                                </w14:textOutline>
-                              </w:rPr>
-                              <w:t>pa</w:t>
+                              <w:t>{{pa</w:t>
                             </w:r>
                             <w:r>
                               <w:rPr>
@@ -4336,40 +3633,7 @@
                                   <w14:round/>
                                 </w14:textOutline>
                               </w:rPr>
-                              <w:t>_d</w:t>
-                            </w:r>
-                            <w:proofErr w:type="spellEnd"/>
-                            <w:proofErr w:type="gramStart"/>
-                            <w:r>
-                              <w:rPr>
-                                <w:b/>
-                                <w:bCs/>
-                                <w:color w:val="000000" w:themeColor="text1"/>
-                                <w:sz w:val="16"/>
-                                <w:szCs w:val="16"/>
-                                <w14:textOutline w14:w="9525" w14:cap="flat" w14:cmpd="sng" w14:algn="ctr">
-                                  <w14:noFill/>
-                                  <w14:prstDash w14:val="solid"/>
-                                  <w14:round/>
-                                </w14:textOutline>
-                              </w:rPr>
-                              <w:t>}}s</w:t>
-                            </w:r>
-                            <w:proofErr w:type="gramEnd"/>
-                            <w:r>
-                              <w:rPr>
-                                <w:b/>
-                                <w:bCs/>
-                                <w:color w:val="000000" w:themeColor="text1"/>
-                                <w:sz w:val="16"/>
-                                <w:szCs w:val="16"/>
-                                <w14:textOutline w14:w="9525" w14:cap="flat" w14:cmpd="sng" w14:algn="ctr">
-                                  <w14:noFill/>
-                                  <w14:prstDash w14:val="solid"/>
-                                  <w14:round/>
-                                </w14:textOutline>
-                              </w:rPr>
-                              <w:t xml:space="preserve"> </w:t>
+                              <w:t xml:space="preserve">_d}}s </w:t>
                             </w:r>
                             <w:r>
                               <w:rPr>
@@ -4399,23 +3663,7 @@
                                   <w14:round/>
                                 </w14:textOutline>
                               </w:rPr>
-                              <w:t>{{</w:t>
-                            </w:r>
-                            <w:proofErr w:type="spellStart"/>
-                            <w:r>
-                              <w:rPr>
-                                <w:b/>
-                                <w:bCs/>
-                                <w:color w:val="000000" w:themeColor="text1"/>
-                                <w:sz w:val="16"/>
-                                <w:szCs w:val="16"/>
-                                <w14:textOutline w14:w="9525" w14:cap="flat" w14:cmpd="sng" w14:algn="ctr">
-                                  <w14:noFill/>
-                                  <w14:prstDash w14:val="solid"/>
-                                  <w14:round/>
-                                </w14:textOutline>
-                              </w:rPr>
-                              <w:t>p</w:t>
+                              <w:t>{{p</w:t>
                             </w:r>
                             <w:r>
                               <w:rPr>
@@ -4460,23 +3708,7 @@
                                   <w14:round/>
                                 </w14:textOutline>
                               </w:rPr>
-                              <w:t>_p</w:t>
-                            </w:r>
-                            <w:proofErr w:type="spellEnd"/>
-                            <w:r>
-                              <w:rPr>
-                                <w:b/>
-                                <w:bCs/>
-                                <w:color w:val="000000" w:themeColor="text1"/>
-                                <w:sz w:val="16"/>
-                                <w:szCs w:val="16"/>
-                                <w14:textOutline w14:w="9525" w14:cap="flat" w14:cmpd="sng" w14:algn="ctr">
-                                  <w14:noFill/>
-                                  <w14:prstDash w14:val="solid"/>
-                                  <w14:round/>
-                                </w14:textOutline>
-                              </w:rPr>
-                              <w:t>}}%</w:t>
+                              <w:t>_p}}%</w:t>
                             </w:r>
                             <w:r>
                               <w:rPr>
@@ -4516,7 +3748,7 @@
           </mc:Choice>
           <mc:Fallback>
             <w:pict>
-              <v:rect w14:anchorId="2223B150" id="Rectángulo 14" o:spid="_x0000_s1039" style="position:absolute;margin-left:71.6pt;margin-top:15.9pt;width:111.55pt;height:33.15pt;z-index:251679744;visibility:visible;mso-wrap-style:square;mso-width-percent:0;mso-height-percent:0;mso-wrap-distance-left:9pt;mso-wrap-distance-top:0;mso-wrap-distance-right:9pt;mso-wrap-distance-bottom:0;mso-position-horizontal:absolute;mso-position-horizontal-relative:text;mso-position-vertical:absolute;mso-position-vertical-relative:text;mso-width-percent:0;mso-height-percent:0;mso-width-relative:margin;mso-height-relative:margin;v-text-anchor:middle" o:gfxdata="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" fillcolor="#c00000" stroked="f">
+              <v:rect w14:anchorId="2223B150" id="Rectángulo 14" o:spid="_x0000_s1039" style="position:absolute;margin-left:71.6pt;margin-top:15.9pt;width:111.55pt;height:33.15pt;z-index:251679744;visibility:visible;mso-wrap-style:square;mso-width-percent:0;mso-height-percent:0;mso-wrap-distance-left:9pt;mso-wrap-distance-top:0;mso-wrap-distance-right:9pt;mso-wrap-distance-bottom:0;mso-position-horizontal:absolute;mso-position-horizontal-relative:text;mso-position-vertical:absolute;mso-position-vertical-relative:text;mso-width-percent:0;mso-height-percent:0;mso-width-relative:margin;mso-height-relative:margin;v-text-anchor:middle" o:gfxdata="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" fillcolor="#c00000" stroked="f">
                 <v:fill opacity="19789f"/>
                 <v:textbox>
                   <w:txbxContent>
@@ -4545,35 +3777,7 @@
                             <w14:round/>
                           </w14:textOutline>
                         </w:rPr>
-                        <w:t xml:space="preserve">Periodo de </w:t>
-                      </w:r>
-                      <w:proofErr w:type="spellStart"/>
-                      <w:r>
-                        <w:rPr>
-                          <w:color w:val="000000" w:themeColor="text1"/>
-                          <w:sz w:val="14"/>
-                          <w:szCs w:val="14"/>
-                          <w14:textOutline w14:w="9525" w14:cap="flat" w14:cmpd="sng" w14:algn="ctr">
-                            <w14:noFill/>
-                            <w14:prstDash w14:val="solid"/>
-                            <w14:round/>
-                          </w14:textOutline>
-                        </w:rPr>
-                        <w:t>balanco</w:t>
-                      </w:r>
-                      <w:proofErr w:type="spellEnd"/>
-                      <w:r>
-                        <w:rPr>
-                          <w:color w:val="000000" w:themeColor="text1"/>
-                          <w:sz w:val="14"/>
-                          <w:szCs w:val="14"/>
-                          <w14:textOutline w14:w="9525" w14:cap="flat" w14:cmpd="sng" w14:algn="ctr">
-                            <w14:noFill/>
-                            <w14:prstDash w14:val="solid"/>
-                            <w14:round/>
-                          </w14:textOutline>
-                        </w:rPr>
-                        <w:t xml:space="preserve"> izquierdo</w:t>
+                        <w:t>Periodo de balanco izquierdo</w:t>
                       </w:r>
                     </w:p>
                     <w:p>
@@ -4605,23 +3809,7 @@
                             <w14:round/>
                           </w14:textOutline>
                         </w:rPr>
-                        <w:t>{{</w:t>
-                      </w:r>
-                      <w:proofErr w:type="spellStart"/>
-                      <w:r>
-                        <w:rPr>
-                          <w:b/>
-                          <w:bCs/>
-                          <w:color w:val="000000" w:themeColor="text1"/>
-                          <w:sz w:val="16"/>
-                          <w:szCs w:val="16"/>
-                          <w14:textOutline w14:w="9525" w14:cap="flat" w14:cmpd="sng" w14:algn="ctr">
-                            <w14:noFill/>
-                            <w14:prstDash w14:val="solid"/>
-                            <w14:round/>
-                          </w14:textOutline>
-                        </w:rPr>
-                        <w:t>pa</w:t>
+                        <w:t>{{pa</w:t>
                       </w:r>
                       <w:r>
                         <w:rPr>
@@ -4651,40 +3839,7 @@
                             <w14:round/>
                           </w14:textOutline>
                         </w:rPr>
-                        <w:t>_d</w:t>
-                      </w:r>
-                      <w:proofErr w:type="spellEnd"/>
-                      <w:proofErr w:type="gramStart"/>
-                      <w:r>
-                        <w:rPr>
-                          <w:b/>
-                          <w:bCs/>
-                          <w:color w:val="000000" w:themeColor="text1"/>
-                          <w:sz w:val="16"/>
-                          <w:szCs w:val="16"/>
-                          <w14:textOutline w14:w="9525" w14:cap="flat" w14:cmpd="sng" w14:algn="ctr">
-                            <w14:noFill/>
-                            <w14:prstDash w14:val="solid"/>
-                            <w14:round/>
-                          </w14:textOutline>
-                        </w:rPr>
-                        <w:t>}}s</w:t>
-                      </w:r>
-                      <w:proofErr w:type="gramEnd"/>
-                      <w:r>
-                        <w:rPr>
-                          <w:b/>
-                          <w:bCs/>
-                          <w:color w:val="000000" w:themeColor="text1"/>
-                          <w:sz w:val="16"/>
-                          <w:szCs w:val="16"/>
-                          <w14:textOutline w14:w="9525" w14:cap="flat" w14:cmpd="sng" w14:algn="ctr">
-                            <w14:noFill/>
-                            <w14:prstDash w14:val="solid"/>
-                            <w14:round/>
-                          </w14:textOutline>
-                        </w:rPr>
-                        <w:t xml:space="preserve"> </w:t>
+                        <w:t xml:space="preserve">_d}}s </w:t>
                       </w:r>
                       <w:r>
                         <w:rPr>
@@ -4714,23 +3869,7 @@
                             <w14:round/>
                           </w14:textOutline>
                         </w:rPr>
-                        <w:t>{{</w:t>
-                      </w:r>
-                      <w:proofErr w:type="spellStart"/>
-                      <w:r>
-                        <w:rPr>
-                          <w:b/>
-                          <w:bCs/>
-                          <w:color w:val="000000" w:themeColor="text1"/>
-                          <w:sz w:val="16"/>
-                          <w:szCs w:val="16"/>
-                          <w14:textOutline w14:w="9525" w14:cap="flat" w14:cmpd="sng" w14:algn="ctr">
-                            <w14:noFill/>
-                            <w14:prstDash w14:val="solid"/>
-                            <w14:round/>
-                          </w14:textOutline>
-                        </w:rPr>
-                        <w:t>p</w:t>
+                        <w:t>{{p</w:t>
                       </w:r>
                       <w:r>
                         <w:rPr>
@@ -4775,23 +3914,7 @@
                             <w14:round/>
                           </w14:textOutline>
                         </w:rPr>
-                        <w:t>_p</w:t>
-                      </w:r>
-                      <w:proofErr w:type="spellEnd"/>
-                      <w:r>
-                        <w:rPr>
-                          <w:b/>
-                          <w:bCs/>
-                          <w:color w:val="000000" w:themeColor="text1"/>
-                          <w:sz w:val="16"/>
-                          <w:szCs w:val="16"/>
-                          <w14:textOutline w14:w="9525" w14:cap="flat" w14:cmpd="sng" w14:algn="ctr">
-                            <w14:noFill/>
-                            <w14:prstDash w14:val="solid"/>
-                            <w14:round/>
-                          </w14:textOutline>
-                        </w:rPr>
-                        <w:t>}}%</w:t>
+                        <w:t>_p}}%</w:t>
                       </w:r>
                       <w:r>
                         <w:rPr>
@@ -4918,7 +4041,7 @@
           </mc:Choice>
           <mc:Fallback>
             <w:pict>
-              <v:shape w14:anchorId="40864484" id="Cuadro de texto 32" o:spid="_x0000_s1040" type="#_x0000_t202" style="position:absolute;margin-left:47.4pt;margin-top:19.6pt;width:51.75pt;height:22pt;z-index:251653114;visibility:visible;mso-wrap-style:square;mso-width-percent:0;mso-height-percent:0;mso-wrap-distance-left:9pt;mso-wrap-distance-top:0;mso-wrap-distance-right:9pt;mso-wrap-distance-bottom:0;mso-position-horizontal:absolute;mso-position-horizontal-relative:text;mso-position-vertical:absolute;mso-position-vertical-relative:text;mso-width-percent:0;mso-height-percent:0;mso-width-relative:margin;mso-height-relative:margin;v-text-anchor:top" o:gfxdata="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" fillcolor="white [3201]" stroked="f" strokeweight=".5pt">
+              <v:shape w14:anchorId="40864484" id="Cuadro de texto 32" o:spid="_x0000_s1040" type="#_x0000_t202" style="position:absolute;margin-left:47.4pt;margin-top:19.6pt;width:51.75pt;height:22pt;z-index:251653114;visibility:visible;mso-wrap-style:square;mso-width-percent:0;mso-height-percent:0;mso-wrap-distance-left:9pt;mso-wrap-distance-top:0;mso-wrap-distance-right:9pt;mso-wrap-distance-bottom:0;mso-position-horizontal:absolute;mso-position-horizontal-relative:text;mso-position-vertical:absolute;mso-position-vertical-relative:text;mso-width-percent:0;mso-height-percent:0;mso-width-relative:margin;mso-height-relative:margin;v-text-anchor:top" o:gfxdata="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" fillcolor="white [3201]" stroked="f" strokeweight=".5pt">
                 <v:textbox>
                   <w:txbxContent>
                     <w:p>
@@ -5035,7 +4158,7 @@
           </mc:Choice>
           <mc:Fallback>
             <w:pict>
-              <v:shape w14:anchorId="3A22AC75" id="Cuadro de texto 30" o:spid="_x0000_s1041" type="#_x0000_t202" style="position:absolute;margin-left:159.6pt;margin-top:.4pt;width:51.75pt;height:22pt;z-index:251655164;visibility:visible;mso-wrap-style:square;mso-width-percent:0;mso-height-percent:0;mso-wrap-distance-left:9pt;mso-wrap-distance-top:0;mso-wrap-distance-right:9pt;mso-wrap-distance-bottom:0;mso-position-horizontal:absolute;mso-position-horizontal-relative:text;mso-position-vertical:absolute;mso-position-vertical-relative:text;mso-width-percent:0;mso-height-percent:0;mso-width-relative:margin;mso-height-relative:margin;v-text-anchor:top" o:gfxdata="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" fillcolor="white [3201]" stroked="f" strokeweight=".5pt">
+              <v:shape w14:anchorId="3A22AC75" id="Cuadro de texto 30" o:spid="_x0000_s1041" type="#_x0000_t202" style="position:absolute;margin-left:159.6pt;margin-top:.4pt;width:51.75pt;height:22pt;z-index:251655164;visibility:visible;mso-wrap-style:square;mso-width-percent:0;mso-height-percent:0;mso-wrap-distance-left:9pt;mso-wrap-distance-top:0;mso-wrap-distance-right:9pt;mso-wrap-distance-bottom:0;mso-position-horizontal:absolute;mso-position-horizontal-relative:text;mso-position-vertical:absolute;mso-position-vertical-relative:text;mso-width-percent:0;mso-height-percent:0;mso-width-relative:margin;mso-height-relative:margin;v-text-anchor:top" o:gfxdata="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" fillcolor="white [3201]" stroked="f" strokeweight=".5pt">
                 <v:textbox>
                   <w:txbxContent>
                     <w:p>
@@ -5226,14 +4349,7 @@
                                 <w:sz w:val="14"/>
                                 <w:szCs w:val="14"/>
                               </w:rPr>
-                              <w:t xml:space="preserve">Paso </w:t>
-                            </w:r>
-                            <w:r>
-                              <w:rPr>
-                                <w:sz w:val="14"/>
-                                <w:szCs w:val="14"/>
-                              </w:rPr>
-                              <w:t>izquierdo</w:t>
+                              <w:t>Paso izquierdo</w:t>
                             </w:r>
                           </w:p>
                         </w:txbxContent>
@@ -5273,14 +4389,7 @@
                           <w:sz w:val="14"/>
                           <w:szCs w:val="14"/>
                         </w:rPr>
-                        <w:t xml:space="preserve">Paso </w:t>
-                      </w:r>
-                      <w:r>
-                        <w:rPr>
-                          <w:sz w:val="14"/>
-                          <w:szCs w:val="14"/>
-                        </w:rPr>
-                        <w:t>izquierdo</w:t>
+                        <w:t>Paso izquierdo</w:t>
                       </w:r>
                     </w:p>
                   </w:txbxContent>
@@ -5458,21 +4567,7 @@
                                 <w:sz w:val="14"/>
                                 <w:szCs w:val="14"/>
                               </w:rPr>
-                              <w:t>Zancada</w:t>
-                            </w:r>
-                            <w:r>
-                              <w:rPr>
-                                <w:sz w:val="14"/>
-                                <w:szCs w:val="14"/>
-                              </w:rPr>
-                              <w:t xml:space="preserve"> izquierd</w:t>
-                            </w:r>
-                            <w:r>
-                              <w:rPr>
-                                <w:sz w:val="14"/>
-                                <w:szCs w:val="14"/>
-                              </w:rPr>
-                              <w:t>a</w:t>
+                              <w:t>Zancada izquierda</w:t>
                             </w:r>
                           </w:p>
                         </w:txbxContent>
@@ -5512,21 +4607,7 @@
                           <w:sz w:val="14"/>
                           <w:szCs w:val="14"/>
                         </w:rPr>
-                        <w:t>Zancada</w:t>
-                      </w:r>
-                      <w:r>
-                        <w:rPr>
-                          <w:sz w:val="14"/>
-                          <w:szCs w:val="14"/>
-                        </w:rPr>
-                        <w:t xml:space="preserve"> izquierd</w:t>
-                      </w:r>
-                      <w:r>
-                        <w:rPr>
-                          <w:sz w:val="14"/>
-                          <w:szCs w:val="14"/>
-                        </w:rPr>
-                        <w:t>a</w:t>
+                        <w:t>Zancada izquierda</w:t>
                       </w:r>
                     </w:p>
                   </w:txbxContent>
@@ -5570,21 +4651,12 @@
                 <w:bCs w:val="0"/>
               </w:rPr>
             </w:pPr>
-            <w:proofErr w:type="spellStart"/>
             <w:r>
               <w:rPr>
                 <w:b w:val="0"/>
                 <w:bCs w:val="0"/>
               </w:rPr>
-              <w:t>Nº</w:t>
-            </w:r>
-            <w:proofErr w:type="spellEnd"/>
-            <w:r>
-              <w:rPr>
-                <w:b w:val="0"/>
-                <w:bCs w:val="0"/>
-              </w:rPr>
-              <w:t xml:space="preserve"> de zancadas derecha:</w:t>
+              <w:t>Nº de zancadas derecha:</w:t>
             </w:r>
           </w:p>
         </w:tc>
@@ -5601,14 +4673,7 @@
               <w:rPr>
                 <w:color w:val="00B0F0"/>
               </w:rPr>
-              <w:t>{{</w:t>
-            </w:r>
-            <w:proofErr w:type="spellStart"/>
-            <w:r>
-              <w:rPr>
-                <w:color w:val="00B0F0"/>
-              </w:rPr>
-              <w:t>n_st</w:t>
+              <w:t>{{n_st</w:t>
             </w:r>
             <w:r>
               <w:rPr>
@@ -5628,7 +4693,6 @@
               </w:rPr>
               <w:t>r</w:t>
             </w:r>
-            <w:proofErr w:type="spellEnd"/>
             <w:r>
               <w:rPr>
                 <w:color w:val="00B0F0"/>
@@ -5649,21 +4713,12 @@
                 <w:bCs w:val="0"/>
               </w:rPr>
             </w:pPr>
-            <w:proofErr w:type="spellStart"/>
             <w:r>
               <w:rPr>
                 <w:b w:val="0"/>
                 <w:bCs w:val="0"/>
               </w:rPr>
-              <w:t>Nº</w:t>
-            </w:r>
-            <w:proofErr w:type="spellEnd"/>
-            <w:r>
-              <w:rPr>
-                <w:b w:val="0"/>
-                <w:bCs w:val="0"/>
-              </w:rPr>
-              <w:t xml:space="preserve"> de pasos derechos:</w:t>
+              <w:t>Nº de pasos derechos:</w:t>
             </w:r>
           </w:p>
         </w:tc>
@@ -5680,21 +4735,7 @@
               <w:rPr>
                 <w:color w:val="00B0F0"/>
               </w:rPr>
-              <w:t>{{</w:t>
-            </w:r>
-            <w:proofErr w:type="spellStart"/>
-            <w:r>
-              <w:rPr>
-                <w:color w:val="00B0F0"/>
-              </w:rPr>
-              <w:t>n_ste_r</w:t>
-            </w:r>
-            <w:proofErr w:type="spellEnd"/>
-            <w:r>
-              <w:rPr>
-                <w:color w:val="00B0F0"/>
-              </w:rPr>
-              <w:t>}}</w:t>
+              <w:t>{{n_ste_r}}</w:t>
             </w:r>
           </w:p>
         </w:tc>
@@ -5717,21 +4758,12 @@
                 <w:bCs w:val="0"/>
               </w:rPr>
             </w:pPr>
-            <w:proofErr w:type="spellStart"/>
             <w:r>
               <w:rPr>
                 <w:b w:val="0"/>
                 <w:bCs w:val="0"/>
               </w:rPr>
-              <w:t>Nº</w:t>
-            </w:r>
-            <w:proofErr w:type="spellEnd"/>
-            <w:r>
-              <w:rPr>
-                <w:b w:val="0"/>
-                <w:bCs w:val="0"/>
-              </w:rPr>
-              <w:t xml:space="preserve"> de zancadas izquierda: </w:t>
+              <w:t xml:space="preserve">Nº de zancadas izquierda: </w:t>
             </w:r>
           </w:p>
         </w:tc>
@@ -5754,25 +4786,7 @@
                 <w:bCs/>
                 <w:color w:val="FF0000"/>
               </w:rPr>
-              <w:t>{{</w:t>
-            </w:r>
-            <w:proofErr w:type="spellStart"/>
-            <w:r>
-              <w:rPr>
-                <w:b/>
-                <w:bCs/>
-                <w:color w:val="FF0000"/>
-              </w:rPr>
-              <w:t>n_str_l</w:t>
-            </w:r>
-            <w:proofErr w:type="spellEnd"/>
-            <w:r>
-              <w:rPr>
-                <w:b/>
-                <w:bCs/>
-                <w:color w:val="FF0000"/>
-              </w:rPr>
-              <w:t>}}</w:t>
+              <w:t>{{n_str_l}}</w:t>
             </w:r>
           </w:p>
         </w:tc>
@@ -5784,13 +4798,8 @@
             <w:pPr>
               <w:cnfStyle w:val="000000100000" w:firstRow="0" w:lastRow="0" w:firstColumn="0" w:lastColumn="0" w:oddVBand="0" w:evenVBand="0" w:oddHBand="1" w:evenHBand="0" w:firstRowFirstColumn="0" w:firstRowLastColumn="0" w:lastRowFirstColumn="0" w:lastRowLastColumn="0"/>
             </w:pPr>
-            <w:proofErr w:type="spellStart"/>
-            <w:r>
-              <w:t>Nº</w:t>
-            </w:r>
-            <w:proofErr w:type="spellEnd"/>
-            <w:r>
-              <w:t xml:space="preserve"> de pasos izquierdos:</w:t>
+            <w:r>
+              <w:t>Nº de pasos izquierdos:</w:t>
             </w:r>
           </w:p>
         </w:tc>
@@ -5813,25 +4822,7 @@
                 <w:bCs/>
                 <w:color w:val="FF0000"/>
               </w:rPr>
-              <w:t>{{</w:t>
-            </w:r>
-            <w:proofErr w:type="spellStart"/>
-            <w:r>
-              <w:rPr>
-                <w:b/>
-                <w:bCs/>
-                <w:color w:val="FF0000"/>
-              </w:rPr>
-              <w:t>n_ste_l</w:t>
-            </w:r>
-            <w:proofErr w:type="spellEnd"/>
-            <w:r>
-              <w:rPr>
-                <w:b/>
-                <w:bCs/>
-                <w:color w:val="FF0000"/>
-              </w:rPr>
-              <w:t>}}</w:t>
+              <w:t>{{n_ste_l}}</w:t>
             </w:r>
           </w:p>
         </w:tc>
@@ -5878,21 +4869,12 @@
               </w:rPr>
               <w:t xml:space="preserve">Max. Altura de talón </w:t>
             </w:r>
-            <w:proofErr w:type="spellStart"/>
             <w:r>
               <w:rPr>
                 <w:b w:val="0"/>
                 <w:bCs w:val="0"/>
               </w:rPr>
-              <w:t>der</w:t>
-            </w:r>
-            <w:proofErr w:type="spellEnd"/>
-            <w:r>
-              <w:rPr>
-                <w:b w:val="0"/>
-                <w:bCs w:val="0"/>
-              </w:rPr>
-              <w:t>:</w:t>
+              <w:t>der:</w:t>
             </w:r>
           </w:p>
         </w:tc>
@@ -5911,14 +4893,12 @@
               </w:rPr>
               <w:t>{{</w:t>
             </w:r>
-            <w:proofErr w:type="spellStart"/>
             <w:r>
               <w:rPr>
                 <w:color w:val="00B0F0"/>
               </w:rPr>
               <w:t>max_tal_r</w:t>
             </w:r>
-            <w:proofErr w:type="spellEnd"/>
             <w:r>
               <w:rPr>
                 <w:color w:val="00B0F0"/>
@@ -5971,21 +4951,7 @@
               <w:rPr>
                 <w:color w:val="000000" w:themeColor="text1"/>
               </w:rPr>
-              <w:t>{{</w:t>
-            </w:r>
-            <w:proofErr w:type="spellStart"/>
-            <w:r>
-              <w:rPr>
-                <w:color w:val="000000" w:themeColor="text1"/>
-              </w:rPr>
-              <w:t>velocity</w:t>
-            </w:r>
-            <w:proofErr w:type="spellEnd"/>
-            <w:r>
-              <w:rPr>
-                <w:color w:val="000000" w:themeColor="text1"/>
-              </w:rPr>
-              <w:t>}}</w:t>
+              <w:t>{{velocity}}</w:t>
             </w:r>
             <w:r>
               <w:rPr>
@@ -6019,23 +4985,7 @@
                 <w:b w:val="0"/>
                 <w:bCs w:val="0"/>
               </w:rPr>
-              <w:t xml:space="preserve">Max. altura de talón </w:t>
-            </w:r>
-            <w:proofErr w:type="spellStart"/>
-            <w:r>
-              <w:rPr>
-                <w:b w:val="0"/>
-                <w:bCs w:val="0"/>
-              </w:rPr>
-              <w:t>izq</w:t>
-            </w:r>
-            <w:proofErr w:type="spellEnd"/>
-            <w:r>
-              <w:rPr>
-                <w:b w:val="0"/>
-                <w:bCs w:val="0"/>
-              </w:rPr>
-              <w:t>:</w:t>
+              <w:t>Max. altura de talón izq:</w:t>
             </w:r>
           </w:p>
         </w:tc>
@@ -6059,25 +5009,7 @@
                 <w:bCs/>
                 <w:color w:val="FF0000"/>
               </w:rPr>
-              <w:t>{{</w:t>
-            </w:r>
-            <w:proofErr w:type="spellStart"/>
-            <w:r>
-              <w:rPr>
-                <w:b/>
-                <w:bCs/>
-                <w:color w:val="FF0000"/>
-              </w:rPr>
-              <w:t>max_tal_l</w:t>
-            </w:r>
-            <w:proofErr w:type="spellEnd"/>
-            <w:r>
-              <w:rPr>
-                <w:b/>
-                <w:bCs/>
-                <w:color w:val="FF0000"/>
-              </w:rPr>
-              <w:t>}} mm</w:t>
+              <w:t>{{max_tal_l}} mm</w:t>
             </w:r>
           </w:p>
         </w:tc>
@@ -6117,25 +5049,7 @@
                 <w:bCs/>
                 <w:color w:val="000000" w:themeColor="text1"/>
               </w:rPr>
-              <w:t>{{</w:t>
-            </w:r>
-            <w:proofErr w:type="spellStart"/>
-            <w:r>
-              <w:rPr>
-                <w:b/>
-                <w:bCs/>
-                <w:color w:val="000000" w:themeColor="text1"/>
-              </w:rPr>
-              <w:t>cadence</w:t>
-            </w:r>
-            <w:proofErr w:type="spellEnd"/>
-            <w:r>
-              <w:rPr>
-                <w:b/>
-                <w:bCs/>
-                <w:color w:val="000000" w:themeColor="text1"/>
-              </w:rPr>
-              <w:t>}}</w:t>
+              <w:t>{{cadence}}</w:t>
             </w:r>
             <w:r>
               <w:rPr>
@@ -6188,33 +5102,13 @@
                 <w:color w:val="000000" w:themeColor="text1"/>
               </w:rPr>
             </w:pPr>
-            <w:proofErr w:type="gramStart"/>
             <w:r>
               <w:rPr>
                 <w:b/>
                 <w:bCs/>
                 <w:color w:val="000000" w:themeColor="text1"/>
               </w:rPr>
-              <w:t xml:space="preserve">{{ </w:t>
-            </w:r>
-            <w:proofErr w:type="spellStart"/>
-            <w:r>
-              <w:rPr>
-                <w:b/>
-                <w:bCs/>
-                <w:color w:val="000000" w:themeColor="text1"/>
-              </w:rPr>
-              <w:t>width</w:t>
-            </w:r>
-            <w:proofErr w:type="spellEnd"/>
-            <w:proofErr w:type="gramEnd"/>
-            <w:r>
-              <w:rPr>
-                <w:b/>
-                <w:bCs/>
-                <w:color w:val="000000" w:themeColor="text1"/>
-              </w:rPr>
-              <w:t xml:space="preserve"> }}</w:t>
+              <w:t>{{ width }}</w:t>
             </w:r>
             <w:r>
               <w:rPr>
@@ -6254,19 +5148,19 @@
       <w:tblPr>
         <w:tblStyle w:val="Tablaconcuadrcula"/>
         <w:tblpPr w:leftFromText="141" w:rightFromText="141" w:vertAnchor="text" w:horzAnchor="margin" w:tblpY="274"/>
-        <w:tblW w:w="8437" w:type="dxa"/>
+        <w:tblW w:w="8586" w:type="dxa"/>
         <w:tblLook w:val="04A0" w:firstRow="1" w:lastRow="0" w:firstColumn="1" w:lastColumn="0" w:noHBand="0" w:noVBand="1"/>
       </w:tblPr>
       <w:tblGrid>
-        <w:gridCol w:w="8437"/>
+        <w:gridCol w:w="8586"/>
       </w:tblGrid>
       <w:tr>
         <w:trPr>
-          <w:trHeight w:val="3178"/>
+          <w:trHeight w:val="3379"/>
         </w:trPr>
         <w:tc>
           <w:tcPr>
-            <w:tcW w:w="8437" w:type="dxa"/>
+            <w:tcW w:w="8586" w:type="dxa"/>
             <w:tcBorders>
               <w:top w:val="single" w:sz="4" w:space="0" w:color="E7E6E6" w:themeColor="background2"/>
               <w:left w:val="single" w:sz="4" w:space="0" w:color="E7E6E6" w:themeColor="background2"/>
@@ -6292,22 +5186,15 @@
             </w:r>
           </w:p>
           <w:p>
-            <w:proofErr w:type="gramStart"/>
             <w:r>
               <w:t>{{</w:t>
             </w:r>
             <w:r>
               <w:t xml:space="preserve"> </w:t>
             </w:r>
-            <w:proofErr w:type="spellStart"/>
-            <w:r>
-              <w:t>stride</w:t>
-            </w:r>
-            <w:proofErr w:type="gramEnd"/>
-            <w:r>
-              <w:t>_length</w:t>
-            </w:r>
-            <w:proofErr w:type="spellEnd"/>
+            <w:r>
+              <w:t>stride_length</w:t>
+            </w:r>
             <w:r>
               <w:t xml:space="preserve"> </w:t>
             </w:r>
@@ -6319,11 +5206,11 @@
       </w:tr>
       <w:tr>
         <w:trPr>
-          <w:trHeight w:val="3178"/>
+          <w:trHeight w:val="3379"/>
         </w:trPr>
         <w:tc>
           <w:tcPr>
-            <w:tcW w:w="8437" w:type="dxa"/>
+            <w:tcW w:w="8586" w:type="dxa"/>
             <w:tcBorders>
               <w:top w:val="single" w:sz="4" w:space="0" w:color="E7E6E6" w:themeColor="background2"/>
               <w:left w:val="single" w:sz="4" w:space="0" w:color="E7E6E6" w:themeColor="background2"/>
@@ -6348,22 +5235,15 @@
             </w:r>
           </w:p>
           <w:p>
-            <w:proofErr w:type="gramStart"/>
             <w:r>
               <w:t>{{</w:t>
             </w:r>
             <w:r>
               <w:t xml:space="preserve"> </w:t>
             </w:r>
-            <w:proofErr w:type="spellStart"/>
-            <w:r>
-              <w:t>stride</w:t>
-            </w:r>
-            <w:proofErr w:type="gramEnd"/>
-            <w:r>
-              <w:t>_duration</w:t>
-            </w:r>
-            <w:proofErr w:type="spellEnd"/>
+            <w:r>
+              <w:t>stride_duration</w:t>
+            </w:r>
             <w:r>
               <w:t xml:space="preserve"> </w:t>
             </w:r>
@@ -6375,11 +5255,11 @@
       </w:tr>
       <w:tr>
         <w:trPr>
-          <w:trHeight w:val="3178"/>
+          <w:trHeight w:val="3379"/>
         </w:trPr>
         <w:tc>
           <w:tcPr>
-            <w:tcW w:w="8437" w:type="dxa"/>
+            <w:tcW w:w="8586" w:type="dxa"/>
             <w:tcBorders>
               <w:top w:val="single" w:sz="4" w:space="0" w:color="E7E6E6" w:themeColor="background2"/>
               <w:left w:val="single" w:sz="4" w:space="0" w:color="E7E6E6" w:themeColor="background2"/>
@@ -6404,22 +5284,15 @@
             </w:r>
           </w:p>
           <w:p>
-            <w:proofErr w:type="gramStart"/>
             <w:r>
               <w:t>{{</w:t>
             </w:r>
             <w:r>
               <w:t xml:space="preserve"> </w:t>
             </w:r>
-            <w:proofErr w:type="spellStart"/>
-            <w:r>
-              <w:t>steps</w:t>
-            </w:r>
-            <w:proofErr w:type="gramEnd"/>
-            <w:r>
-              <w:t>_length</w:t>
-            </w:r>
-            <w:proofErr w:type="spellEnd"/>
+            <w:r>
+              <w:t>steps_length</w:t>
+            </w:r>
             <w:r>
               <w:t xml:space="preserve"> </w:t>
             </w:r>
@@ -6431,11 +5304,11 @@
       </w:tr>
       <w:tr>
         <w:trPr>
-          <w:trHeight w:val="3178"/>
+          <w:trHeight w:val="3379"/>
         </w:trPr>
         <w:tc>
           <w:tcPr>
-            <w:tcW w:w="8437" w:type="dxa"/>
+            <w:tcW w:w="8586" w:type="dxa"/>
             <w:tcBorders>
               <w:top w:val="single" w:sz="4" w:space="0" w:color="E7E6E6" w:themeColor="background2"/>
               <w:left w:val="single" w:sz="4" w:space="0" w:color="E7E6E6" w:themeColor="background2"/>
@@ -6460,36 +5333,1293 @@
             </w:r>
           </w:p>
           <w:p>
-            <w:proofErr w:type="gramStart"/>
             <w:r>
               <w:t>{{</w:t>
             </w:r>
             <w:r>
               <w:t xml:space="preserve"> </w:t>
             </w:r>
-            <w:proofErr w:type="spellStart"/>
-            <w:r>
-              <w:t>steps</w:t>
-            </w:r>
-            <w:proofErr w:type="gramEnd"/>
-            <w:r>
-              <w:t>_duration</w:t>
-            </w:r>
-            <w:proofErr w:type="spellEnd"/>
+            <w:r>
+              <w:t>steps_duration</w:t>
+            </w:r>
             <w:r>
               <w:t xml:space="preserve"> </w:t>
             </w:r>
             <w:r>
               <w:t>}}</w:t>
+            </w:r>
+          </w:p>
+        </w:tc>
+      </w:tr>
+    </w:tbl>
+    <w:p>
+      <w:pPr>
+        <w:pStyle w:val="Prrafodelista"/>
+        <w:numPr>
+          <w:ilvl w:val="0"/>
+          <w:numId w:val="4"/>
+        </w:numPr>
+        <w:rPr>
+          <w:b/>
+          <w:bCs/>
+          <w:sz w:val="32"/>
+          <w:szCs w:val="32"/>
+        </w:rPr>
+      </w:pPr>
+      <w:r>
+        <w:rPr>
+          <w:b/>
+          <w:bCs/>
+          <w:sz w:val="32"/>
+          <w:szCs w:val="32"/>
+        </w:rPr>
+        <w:lastRenderedPageBreak/>
+        <w:t>Parámetros Cinemáticos</w:t>
+      </w:r>
+    </w:p>
+    <w:p>
+      <w:pPr>
+        <w:rPr>
+          <w:b/>
+          <w:bCs/>
+          <w:sz w:val="32"/>
+          <w:szCs w:val="32"/>
+        </w:rPr>
+      </w:pPr>
+    </w:p>
+    <w:p>
+      <w:pPr>
+        <w:pStyle w:val="Prrafodelista"/>
+        <w:numPr>
+          <w:ilvl w:val="1"/>
+          <w:numId w:val="4"/>
+        </w:numPr>
+        <w:rPr>
+          <w:b/>
+          <w:bCs/>
+          <w:sz w:val="28"/>
+          <w:szCs w:val="28"/>
+        </w:rPr>
+      </w:pPr>
+      <w:r>
+        <w:rPr>
+          <w:b/>
+          <w:bCs/>
+          <w:sz w:val="28"/>
+          <w:szCs w:val="28"/>
+        </w:rPr>
+        <w:t>Cadera</w:t>
+      </w:r>
+    </w:p>
+    <w:p>
+      <w:pPr>
+        <w:rPr>
+          <w:b/>
+          <w:bCs/>
+          <w:sz w:val="28"/>
+          <w:szCs w:val="28"/>
+        </w:rPr>
+      </w:pPr>
+    </w:p>
+    <w:p>
+      <w:pPr>
+        <w:rPr>
+          <w:b/>
+          <w:bCs/>
+          <w:sz w:val="32"/>
+          <w:szCs w:val="32"/>
+        </w:rPr>
+      </w:pPr>
+      <w:r>
+        <w:rPr>
+          <w:b/>
+          <w:bCs/>
+          <w:noProof/>
+          <w:sz w:val="32"/>
+          <w:szCs w:val="32"/>
+        </w:rPr>
+        <w:drawing>
+          <wp:anchor distT="0" distB="0" distL="114300" distR="114300" simplePos="0" relativeHeight="251711488" behindDoc="1" locked="0" layoutInCell="1" allowOverlap="1" wp14:anchorId="680216D0" wp14:editId="5A72549C">
+            <wp:simplePos x="0" y="0"/>
+            <wp:positionH relativeFrom="column">
+              <wp:posOffset>2263140</wp:posOffset>
+            </wp:positionH>
+            <wp:positionV relativeFrom="paragraph">
+              <wp:posOffset>160655</wp:posOffset>
+            </wp:positionV>
+            <wp:extent cx="3335874" cy="2009775"/>
+            <wp:effectExtent l="0" t="0" r="0" b="0"/>
+            <wp:wrapTight wrapText="bothSides">
+              <wp:wrapPolygon edited="0">
+                <wp:start x="0" y="0"/>
+                <wp:lineTo x="0" y="21293"/>
+                <wp:lineTo x="21464" y="21293"/>
+                <wp:lineTo x="21464" y="0"/>
+                <wp:lineTo x="0" y="0"/>
+              </wp:wrapPolygon>
+            </wp:wrapTight>
+            <wp:docPr id="31" name="Imagen 31"/>
+            <wp:cNvGraphicFramePr>
+              <a:graphicFrameLocks xmlns:a="http://schemas.openxmlformats.org/drawingml/2006/main" noChangeAspect="1"/>
+            </wp:cNvGraphicFramePr>
+            <a:graphic xmlns:a="http://schemas.openxmlformats.org/drawingml/2006/main">
+              <a:graphicData uri="http://schemas.openxmlformats.org/drawingml/2006/picture">
+                <pic:pic xmlns:pic="http://schemas.openxmlformats.org/drawingml/2006/picture">
+                  <pic:nvPicPr>
+                    <pic:cNvPr id="0" name="Picture 2"/>
+                    <pic:cNvPicPr>
+                      <a:picLocks noChangeAspect="1" noChangeArrowheads="1"/>
+                    </pic:cNvPicPr>
+                  </pic:nvPicPr>
+                  <pic:blipFill>
+                    <a:blip r:embed="rId8" cstate="print">
+                      <a:extLst>
+                        <a:ext uri="{28A0092B-C50C-407E-A947-70E740481C1C}">
+                          <a14:useLocalDpi xmlns:a14="http://schemas.microsoft.com/office/drawing/2010/main" val="0"/>
+                        </a:ext>
+                      </a:extLst>
+                    </a:blip>
+                    <a:srcRect/>
+                    <a:stretch>
+                      <a:fillRect/>
+                    </a:stretch>
+                  </pic:blipFill>
+                  <pic:spPr bwMode="auto">
+                    <a:xfrm>
+                      <a:off x="0" y="0"/>
+                      <a:ext cx="3335874" cy="2009775"/>
+                    </a:xfrm>
+                    <a:prstGeom prst="rect">
+                      <a:avLst/>
+                    </a:prstGeom>
+                    <a:noFill/>
+                    <a:ln>
+                      <a:noFill/>
+                    </a:ln>
+                  </pic:spPr>
+                </pic:pic>
+              </a:graphicData>
+            </a:graphic>
+          </wp:anchor>
+        </w:drawing>
+      </w:r>
+      <w:r>
+        <w:rPr>
+          <w:b/>
+          <w:bCs/>
+          <w:sz w:val="28"/>
+          <w:szCs w:val="28"/>
+        </w:rPr>
+        <w:t xml:space="preserve">Abducción/Aducción </w:t>
+      </w:r>
+    </w:p>
+    <w:p>
+      <w:pPr>
+        <w:rPr>
+          <w:b/>
+          <w:bCs/>
+          <w:sz w:val="32"/>
+          <w:szCs w:val="32"/>
+        </w:rPr>
+      </w:pPr>
+      <w:r>
+        <w:rPr>
+          <w:b/>
+          <w:bCs/>
+          <w:noProof/>
+          <w:sz w:val="32"/>
+          <w:szCs w:val="32"/>
+        </w:rPr>
+        <w:drawing>
+          <wp:anchor distT="0" distB="0" distL="114300" distR="114300" simplePos="0" relativeHeight="251710464" behindDoc="0" locked="0" layoutInCell="1" allowOverlap="1" wp14:anchorId="7EF2119F" wp14:editId="40E9EEBB">
+            <wp:simplePos x="0" y="0"/>
+            <wp:positionH relativeFrom="margin">
+              <wp:align>left</wp:align>
+            </wp:positionH>
+            <wp:positionV relativeFrom="paragraph">
+              <wp:posOffset>149860</wp:posOffset>
+            </wp:positionV>
+            <wp:extent cx="1733550" cy="2571750"/>
+            <wp:effectExtent l="76200" t="76200" r="133350" b="133350"/>
+            <wp:wrapSquare wrapText="bothSides"/>
+            <wp:docPr id="11" name="Imagen 11"/>
+            <wp:cNvGraphicFramePr>
+              <a:graphicFrameLocks xmlns:a="http://schemas.openxmlformats.org/drawingml/2006/main" noChangeAspect="1"/>
+            </wp:cNvGraphicFramePr>
+            <a:graphic xmlns:a="http://schemas.openxmlformats.org/drawingml/2006/main">
+              <a:graphicData uri="http://schemas.openxmlformats.org/drawingml/2006/picture">
+                <pic:pic xmlns:pic="http://schemas.openxmlformats.org/drawingml/2006/picture">
+                  <pic:nvPicPr>
+                    <pic:cNvPr id="0" name="Picture 1"/>
+                    <pic:cNvPicPr>
+                      <a:picLocks noChangeAspect="1" noChangeArrowheads="1"/>
+                    </pic:cNvPicPr>
+                  </pic:nvPicPr>
+                  <pic:blipFill>
+                    <a:blip r:embed="rId9">
+                      <a:extLst>
+                        <a:ext uri="{28A0092B-C50C-407E-A947-70E740481C1C}">
+                          <a14:useLocalDpi xmlns:a14="http://schemas.microsoft.com/office/drawing/2010/main" val="0"/>
+                        </a:ext>
+                      </a:extLst>
+                    </a:blip>
+                    <a:srcRect/>
+                    <a:stretch>
+                      <a:fillRect/>
+                    </a:stretch>
+                  </pic:blipFill>
+                  <pic:spPr bwMode="auto">
+                    <a:xfrm>
+                      <a:off x="0" y="0"/>
+                      <a:ext cx="1733550" cy="2571750"/>
+                    </a:xfrm>
+                    <a:prstGeom prst="rect">
+                      <a:avLst/>
+                    </a:prstGeom>
+                    <a:ln w="38100" cap="sq">
+                      <a:solidFill>
+                        <a:srgbClr val="000000"/>
+                      </a:solidFill>
+                      <a:prstDash val="solid"/>
+                      <a:miter lim="800000"/>
+                    </a:ln>
+                    <a:effectLst>
+                      <a:outerShdw blurRad="50800" dist="38100" dir="2700000" algn="tl" rotWithShape="0">
+                        <a:srgbClr val="000000">
+                          <a:alpha val="43000"/>
+                        </a:srgbClr>
+                      </a:outerShdw>
+                    </a:effectLst>
+                  </pic:spPr>
+                </pic:pic>
+              </a:graphicData>
+            </a:graphic>
+            <wp14:sizeRelH relativeFrom="margin">
+              <wp14:pctWidth>0</wp14:pctWidth>
+            </wp14:sizeRelH>
+            <wp14:sizeRelV relativeFrom="margin">
+              <wp14:pctHeight>0</wp14:pctHeight>
+            </wp14:sizeRelV>
+          </wp:anchor>
+        </w:drawing>
+      </w:r>
+    </w:p>
+    <w:p>
+      <w:pPr>
+        <w:rPr>
+          <w:b/>
+          <w:bCs/>
+          <w:sz w:val="32"/>
+          <w:szCs w:val="32"/>
+        </w:rPr>
+      </w:pPr>
+    </w:p>
+    <w:p>
+      <w:pPr>
+        <w:rPr>
+          <w:b/>
+          <w:bCs/>
+          <w:sz w:val="32"/>
+          <w:szCs w:val="32"/>
+        </w:rPr>
+      </w:pPr>
+    </w:p>
+    <w:tbl>
+      <w:tblPr>
+        <w:tblStyle w:val="Tablaconcuadrcula"/>
+        <w:tblW w:w="9272" w:type="dxa"/>
+        <w:tblLook w:val="04A0" w:firstRow="1" w:lastRow="0" w:firstColumn="1" w:lastColumn="0" w:noHBand="0" w:noVBand="1"/>
+      </w:tblPr>
+      <w:tblGrid>
+        <w:gridCol w:w="4636"/>
+        <w:gridCol w:w="4636"/>
+      </w:tblGrid>
+      <w:tr>
+        <w:trPr>
+          <w:trHeight w:val="3278"/>
+        </w:trPr>
+        <w:tc>
+          <w:tcPr>
+            <w:tcW w:w="4636" w:type="dxa"/>
+          </w:tcPr>
+          <w:p>
+            <w:pPr>
+              <w:rPr>
+                <w:b/>
+                <w:bCs/>
+                <w:sz w:val="32"/>
+                <w:szCs w:val="32"/>
+              </w:rPr>
+            </w:pPr>
+          </w:p>
+        </w:tc>
+        <w:tc>
+          <w:tcPr>
+            <w:tcW w:w="4636" w:type="dxa"/>
+          </w:tcPr>
+          <w:p>
+            <w:pPr>
+              <w:rPr>
+                <w:b/>
+                <w:bCs/>
+                <w:sz w:val="32"/>
+                <w:szCs w:val="32"/>
+              </w:rPr>
+            </w:pPr>
+          </w:p>
+        </w:tc>
+      </w:tr>
+      <w:tr>
+        <w:trPr>
+          <w:trHeight w:val="3152"/>
+        </w:trPr>
+        <w:tc>
+          <w:tcPr>
+            <w:tcW w:w="4636" w:type="dxa"/>
+          </w:tcPr>
+          <w:p>
+            <w:pPr>
+              <w:rPr>
+                <w:b/>
+                <w:bCs/>
+                <w:sz w:val="32"/>
+                <w:szCs w:val="32"/>
+              </w:rPr>
+            </w:pPr>
+          </w:p>
+        </w:tc>
+        <w:tc>
+          <w:tcPr>
+            <w:tcW w:w="4636" w:type="dxa"/>
+          </w:tcPr>
+          <w:p>
+            <w:pPr>
+              <w:rPr>
+                <w:b/>
+                <w:bCs/>
+                <w:sz w:val="32"/>
+                <w:szCs w:val="32"/>
+              </w:rPr>
+            </w:pPr>
+          </w:p>
+        </w:tc>
+      </w:tr>
+    </w:tbl>
+    <w:p>
+      <w:pPr>
+        <w:rPr>
+          <w:b/>
+          <w:bCs/>
+          <w:sz w:val="32"/>
+          <w:szCs w:val="32"/>
+        </w:rPr>
+      </w:pPr>
+    </w:p>
+    <w:p>
+      <w:pPr>
+        <w:rPr>
+          <w:b/>
+          <w:bCs/>
+          <w:sz w:val="32"/>
+          <w:szCs w:val="32"/>
+        </w:rPr>
+      </w:pPr>
+    </w:p>
+    <w:p>
+      <w:pPr>
+        <w:rPr>
+          <w:b/>
+          <w:bCs/>
+          <w:sz w:val="32"/>
+          <w:szCs w:val="32"/>
+        </w:rPr>
+      </w:pPr>
+    </w:p>
+    <w:p>
+      <w:pPr>
+        <w:rPr>
+          <w:b/>
+          <w:bCs/>
+          <w:sz w:val="32"/>
+          <w:szCs w:val="32"/>
+        </w:rPr>
+      </w:pPr>
+      <w:r>
+        <w:rPr>
+          <w:b/>
+          <w:bCs/>
+          <w:sz w:val="32"/>
+          <w:szCs w:val="32"/>
+        </w:rPr>
+        <w:lastRenderedPageBreak/>
+        <w:t>Evaluación funcional Tinetti</w:t>
+      </w:r>
+    </w:p>
+    <w:p>
+      <w:pPr>
+        <w:rPr>
+          <w:b/>
+          <w:bCs/>
+          <w:sz w:val="32"/>
+          <w:szCs w:val="32"/>
+        </w:rPr>
+      </w:pPr>
+    </w:p>
+    <w:tbl>
+      <w:tblPr>
+        <w:tblStyle w:val="Tablaconcuadrcula"/>
+        <w:tblW w:w="8635" w:type="dxa"/>
+        <w:tblLook w:val="04A0" w:firstRow="1" w:lastRow="0" w:firstColumn="1" w:lastColumn="0" w:noHBand="0" w:noVBand="1"/>
+      </w:tblPr>
+      <w:tblGrid>
+        <w:gridCol w:w="7203"/>
+        <w:gridCol w:w="1432"/>
+      </w:tblGrid>
+      <w:tr>
+        <w:trPr>
+          <w:trHeight w:val="451"/>
+        </w:trPr>
+        <w:tc>
+          <w:tcPr>
+            <w:tcW w:w="8635" w:type="dxa"/>
+            <w:gridSpan w:val="2"/>
+          </w:tcPr>
+          <w:p>
+            <w:pPr>
+              <w:rPr>
+                <w:b/>
+                <w:bCs/>
+                <w:sz w:val="28"/>
+                <w:szCs w:val="28"/>
+              </w:rPr>
+            </w:pPr>
+            <w:r>
+              <w:rPr>
+                <w:b/>
+                <w:bCs/>
+                <w:sz w:val="28"/>
+                <w:szCs w:val="28"/>
+              </w:rPr>
+              <w:t>Comienzo de la marcha</w:t>
+            </w:r>
+          </w:p>
+        </w:tc>
+      </w:tr>
+      <w:tr>
+        <w:trPr>
+          <w:trHeight w:val="403"/>
+        </w:trPr>
+        <w:tc>
+          <w:tcPr>
+            <w:tcW w:w="7203" w:type="dxa"/>
+            <w:tcBorders>
+              <w:bottom w:val="dashed" w:sz="4" w:space="0" w:color="auto"/>
+            </w:tcBorders>
+          </w:tcPr>
+          <w:p>
+            <w:r>
+              <w:t>Duda o vacila o múltiple intentos para comenzar ……………………………….</w:t>
+            </w:r>
+          </w:p>
+        </w:tc>
+        <w:tc>
+          <w:tcPr>
+            <w:tcW w:w="1432" w:type="dxa"/>
+            <w:tcBorders>
+              <w:bottom w:val="dashed" w:sz="4" w:space="0" w:color="auto"/>
+            </w:tcBorders>
+          </w:tcPr>
+          <w:p>
+            <w:r>
+              <w:t>0 ({{</w:t>
+            </w:r>
+            <w:r>
+              <w:t>cp0</w:t>
+            </w:r>
+            <w:r>
+              <w:t>}})</w:t>
+            </w:r>
+            <w:r>
+              <w:t>%</w:t>
+            </w:r>
+          </w:p>
+        </w:tc>
+      </w:tr>
+      <w:tr>
+        <w:trPr>
+          <w:trHeight w:val="387"/>
+        </w:trPr>
+        <w:tc>
+          <w:tcPr>
+            <w:tcW w:w="7203" w:type="dxa"/>
+            <w:tcBorders>
+              <w:top w:val="dashed" w:sz="4" w:space="0" w:color="auto"/>
+            </w:tcBorders>
+          </w:tcPr>
+          <w:p>
+            <w:r>
+              <w:t>No vacilante ………………………………………………………………………………………..</w:t>
+            </w:r>
+          </w:p>
+        </w:tc>
+        <w:tc>
+          <w:tcPr>
+            <w:tcW w:w="1432" w:type="dxa"/>
+            <w:tcBorders>
+              <w:top w:val="dashed" w:sz="4" w:space="0" w:color="auto"/>
+            </w:tcBorders>
+          </w:tcPr>
+          <w:p>
+            <w:r>
+              <w:t>1 ({{cp1}})</w:t>
+            </w:r>
+            <w:r>
+              <w:t>%</w:t>
+            </w:r>
+          </w:p>
+        </w:tc>
+      </w:tr>
+      <w:tr>
+        <w:trPr>
+          <w:trHeight w:val="451"/>
+        </w:trPr>
+        <w:tc>
+          <w:tcPr>
+            <w:tcW w:w="8635" w:type="dxa"/>
+            <w:gridSpan w:val="2"/>
+          </w:tcPr>
+          <w:p>
+            <w:pPr>
+              <w:rPr>
+                <w:b/>
+                <w:bCs/>
+                <w:sz w:val="28"/>
+                <w:szCs w:val="28"/>
+              </w:rPr>
+            </w:pPr>
+            <w:r>
+              <w:rPr>
+                <w:b/>
+                <w:bCs/>
+                <w:sz w:val="28"/>
+                <w:szCs w:val="28"/>
+              </w:rPr>
+              <w:t xml:space="preserve">Longitud y altura del paso </w:t>
+            </w:r>
+          </w:p>
+        </w:tc>
+      </w:tr>
+      <w:tr>
+        <w:trPr>
+          <w:trHeight w:val="601"/>
+        </w:trPr>
+        <w:tc>
+          <w:tcPr>
+            <w:tcW w:w="7203" w:type="dxa"/>
+            <w:tcBorders>
+              <w:bottom w:val="dashed" w:sz="4" w:space="0" w:color="auto"/>
+            </w:tcBorders>
+          </w:tcPr>
+          <w:p>
+            <w:r>
+              <w:t>El pie derecho no sobrepasa al izquierdo con el paso en la fase de balanceo …………………………………………………………………………………………….</w:t>
+            </w:r>
+          </w:p>
+        </w:tc>
+        <w:tc>
+          <w:tcPr>
+            <w:tcW w:w="1432" w:type="dxa"/>
+            <w:tcBorders>
+              <w:bottom w:val="dashed" w:sz="4" w:space="0" w:color="auto"/>
+            </w:tcBorders>
+          </w:tcPr>
+          <w:p>
+            <w:r>
+              <w:t>0 ({{lap10}})</w:t>
+            </w:r>
+            <w:r>
+              <w:t>%</w:t>
+            </w:r>
+          </w:p>
+        </w:tc>
+      </w:tr>
+      <w:tr>
+        <w:trPr>
+          <w:trHeight w:val="387"/>
+        </w:trPr>
+        <w:tc>
+          <w:tcPr>
+            <w:tcW w:w="7203" w:type="dxa"/>
+            <w:tcBorders>
+              <w:top w:val="dashed" w:sz="4" w:space="0" w:color="auto"/>
+            </w:tcBorders>
+          </w:tcPr>
+          <w:p>
+            <w:r>
+              <w:t>El pie derecho sobrepasa al izquierdo …………………………………………………</w:t>
+            </w:r>
+          </w:p>
+        </w:tc>
+        <w:tc>
+          <w:tcPr>
+            <w:tcW w:w="1432" w:type="dxa"/>
+            <w:tcBorders>
+              <w:top w:val="dashed" w:sz="4" w:space="0" w:color="auto"/>
+            </w:tcBorders>
+          </w:tcPr>
+          <w:p>
+            <w:r>
+              <w:t>1 ({{lap11}})</w:t>
+            </w:r>
+            <w:r>
+              <w:t>%</w:t>
+            </w:r>
+          </w:p>
+        </w:tc>
+      </w:tr>
+      <w:tr>
+        <w:trPr>
+          <w:trHeight w:val="587"/>
+        </w:trPr>
+        <w:tc>
+          <w:tcPr>
+            <w:tcW w:w="7203" w:type="dxa"/>
+            <w:tcBorders>
+              <w:bottom w:val="dashed" w:sz="4" w:space="0" w:color="auto"/>
+            </w:tcBorders>
+          </w:tcPr>
+          <w:p>
+            <w:r>
+              <w:t>El pie derecho no se levanta completamente del suelo con el paso en la fase de balanceo …………………………………………………………………………………</w:t>
+            </w:r>
+          </w:p>
+        </w:tc>
+        <w:tc>
+          <w:tcPr>
+            <w:tcW w:w="1432" w:type="dxa"/>
+            <w:tcBorders>
+              <w:bottom w:val="dashed" w:sz="4" w:space="0" w:color="auto"/>
+            </w:tcBorders>
+          </w:tcPr>
+          <w:p>
+            <w:r>
+              <w:t>0 ({{</w:t>
+            </w:r>
+            <w:r>
+              <w:t>lap30</w:t>
+            </w:r>
+            <w:r>
+              <w:t>}})</w:t>
+            </w:r>
+            <w:r>
+              <w:t>%</w:t>
+            </w:r>
+          </w:p>
+        </w:tc>
+      </w:tr>
+      <w:tr>
+        <w:trPr>
+          <w:trHeight w:val="387"/>
+        </w:trPr>
+        <w:tc>
+          <w:tcPr>
+            <w:tcW w:w="7203" w:type="dxa"/>
+            <w:tcBorders>
+              <w:top w:val="dashed" w:sz="4" w:space="0" w:color="auto"/>
+            </w:tcBorders>
+          </w:tcPr>
+          <w:p>
+            <w:r>
+              <w:t xml:space="preserve">El pie </w:t>
+            </w:r>
+            <w:r>
+              <w:t>derecho se levanta completamente ………………………………………….</w:t>
+            </w:r>
+          </w:p>
+        </w:tc>
+        <w:tc>
+          <w:tcPr>
+            <w:tcW w:w="1432" w:type="dxa"/>
+            <w:tcBorders>
+              <w:top w:val="dashed" w:sz="4" w:space="0" w:color="auto"/>
+            </w:tcBorders>
+          </w:tcPr>
+          <w:p>
+            <w:r>
+              <w:t>1 ({{</w:t>
+            </w:r>
+            <w:r>
+              <w:t>lap31</w:t>
+            </w:r>
+            <w:r>
+              <w:t>}})</w:t>
+            </w:r>
+            <w:r>
+              <w:t>%</w:t>
+            </w:r>
+          </w:p>
+        </w:tc>
+      </w:tr>
+      <w:tr>
+        <w:trPr>
+          <w:trHeight w:val="387"/>
+        </w:trPr>
+        <w:tc>
+          <w:tcPr>
+            <w:tcW w:w="7203" w:type="dxa"/>
+            <w:tcBorders>
+              <w:bottom w:val="dashed" w:sz="4" w:space="0" w:color="auto"/>
+            </w:tcBorders>
+          </w:tcPr>
+          <w:p>
+            <w:r>
+              <w:t>El pie izquierdo no sobrepasa al derecho con el paso en la fase de balanceo …………………………………………………………………………………………….</w:t>
+            </w:r>
+          </w:p>
+        </w:tc>
+        <w:tc>
+          <w:tcPr>
+            <w:tcW w:w="1432" w:type="dxa"/>
+            <w:tcBorders>
+              <w:bottom w:val="dashed" w:sz="4" w:space="0" w:color="auto"/>
+            </w:tcBorders>
+          </w:tcPr>
+          <w:p>
+            <w:r>
+              <w:t>0 ({{</w:t>
+            </w:r>
+            <w:r>
+              <w:t>lap20</w:t>
+            </w:r>
+            <w:r>
+              <w:t>}})</w:t>
+            </w:r>
+            <w:r>
+              <w:t>%</w:t>
+            </w:r>
+          </w:p>
+        </w:tc>
+      </w:tr>
+      <w:tr>
+        <w:trPr>
+          <w:trHeight w:val="387"/>
+        </w:trPr>
+        <w:tc>
+          <w:tcPr>
+            <w:tcW w:w="7203" w:type="dxa"/>
+            <w:tcBorders>
+              <w:top w:val="dashed" w:sz="4" w:space="0" w:color="auto"/>
+            </w:tcBorders>
+          </w:tcPr>
+          <w:p>
+            <w:r>
+              <w:t>El pie izquierdo sobrepasa al derecho …………………………………………………</w:t>
+            </w:r>
+          </w:p>
+        </w:tc>
+        <w:tc>
+          <w:tcPr>
+            <w:tcW w:w="1432" w:type="dxa"/>
+            <w:tcBorders>
+              <w:top w:val="dashed" w:sz="4" w:space="0" w:color="auto"/>
+            </w:tcBorders>
+          </w:tcPr>
+          <w:p>
+            <w:r>
+              <w:t>1 ({{</w:t>
+            </w:r>
+            <w:r>
+              <w:t>lap21</w:t>
+            </w:r>
+            <w:r>
+              <w:t>}})</w:t>
+            </w:r>
+            <w:r>
+              <w:t>%</w:t>
+            </w:r>
+          </w:p>
+        </w:tc>
+      </w:tr>
+      <w:tr>
+        <w:trPr>
+          <w:trHeight w:val="387"/>
+        </w:trPr>
+        <w:tc>
+          <w:tcPr>
+            <w:tcW w:w="7203" w:type="dxa"/>
+            <w:tcBorders>
+              <w:bottom w:val="dashed" w:sz="4" w:space="0" w:color="auto"/>
+            </w:tcBorders>
+          </w:tcPr>
+          <w:p>
+            <w:r>
+              <w:t>El pie izquierdo no se levanta completamente del suelo con el paso en la fase de balanceo ……………………………………………………………………………..</w:t>
+            </w:r>
+          </w:p>
+        </w:tc>
+        <w:tc>
+          <w:tcPr>
+            <w:tcW w:w="1432" w:type="dxa"/>
+            <w:tcBorders>
+              <w:bottom w:val="dashed" w:sz="4" w:space="0" w:color="auto"/>
+            </w:tcBorders>
+          </w:tcPr>
+          <w:p>
+            <w:r>
+              <w:t>0 ({{</w:t>
+            </w:r>
+            <w:r>
+              <w:t>lap40</w:t>
+            </w:r>
+            <w:r>
+              <w:t>}})</w:t>
+            </w:r>
+            <w:r>
+              <w:t>%</w:t>
+            </w:r>
+          </w:p>
+        </w:tc>
+      </w:tr>
+      <w:tr>
+        <w:trPr>
+          <w:trHeight w:val="387"/>
+        </w:trPr>
+        <w:tc>
+          <w:tcPr>
+            <w:tcW w:w="7203" w:type="dxa"/>
+            <w:tcBorders>
+              <w:top w:val="dashed" w:sz="4" w:space="0" w:color="auto"/>
+            </w:tcBorders>
+          </w:tcPr>
+          <w:p>
+            <w:r>
+              <w:t>El pie izquierdo se levanta completamente ……………………………………..….</w:t>
+            </w:r>
+          </w:p>
+        </w:tc>
+        <w:tc>
+          <w:tcPr>
+            <w:tcW w:w="1432" w:type="dxa"/>
+            <w:tcBorders>
+              <w:top w:val="dashed" w:sz="4" w:space="0" w:color="auto"/>
+            </w:tcBorders>
+          </w:tcPr>
+          <w:p>
+            <w:r>
+              <w:t>1 ({{</w:t>
+            </w:r>
+            <w:r>
+              <w:t>lap41</w:t>
+            </w:r>
+            <w:r>
+              <w:t>}})</w:t>
+            </w:r>
+            <w:r>
+              <w:t>%</w:t>
+            </w:r>
+          </w:p>
+        </w:tc>
+      </w:tr>
+      <w:tr>
+        <w:trPr>
+          <w:trHeight w:val="387"/>
+        </w:trPr>
+        <w:tc>
+          <w:tcPr>
+            <w:tcW w:w="8635" w:type="dxa"/>
+            <w:gridSpan w:val="2"/>
+          </w:tcPr>
+          <w:p>
+            <w:r>
+              <w:rPr>
+                <w:b/>
+                <w:bCs/>
+                <w:sz w:val="28"/>
+                <w:szCs w:val="28"/>
+              </w:rPr>
+              <w:t>Continuidad de los pasos</w:t>
+            </w:r>
+          </w:p>
+        </w:tc>
+      </w:tr>
+      <w:tr>
+        <w:trPr>
+          <w:trHeight w:val="387"/>
+        </w:trPr>
+        <w:tc>
+          <w:tcPr>
+            <w:tcW w:w="7203" w:type="dxa"/>
+            <w:tcBorders>
+              <w:bottom w:val="dashed" w:sz="4" w:space="0" w:color="auto"/>
+            </w:tcBorders>
+          </w:tcPr>
+          <w:p>
+            <w:r>
+              <w:t>Para o hay discontinuidad entre pasos</w:t>
+            </w:r>
+            <w:r>
+              <w:t xml:space="preserve"> ……………………………………………….</w:t>
+            </w:r>
+          </w:p>
+        </w:tc>
+        <w:tc>
+          <w:tcPr>
+            <w:tcW w:w="1432" w:type="dxa"/>
+            <w:tcBorders>
+              <w:bottom w:val="dashed" w:sz="4" w:space="0" w:color="auto"/>
+            </w:tcBorders>
+          </w:tcPr>
+          <w:p>
+            <w:r>
+              <w:t>0 ({{cp0}})</w:t>
+            </w:r>
+            <w:r>
+              <w:t>%</w:t>
+            </w:r>
+          </w:p>
+        </w:tc>
+      </w:tr>
+      <w:tr>
+        <w:trPr>
+          <w:trHeight w:val="387"/>
+        </w:trPr>
+        <w:tc>
+          <w:tcPr>
+            <w:tcW w:w="7203" w:type="dxa"/>
+            <w:tcBorders>
+              <w:top w:val="dashed" w:sz="4" w:space="0" w:color="auto"/>
+            </w:tcBorders>
+          </w:tcPr>
+          <w:p>
+            <w:r>
+              <w:t>Los pasos son continuos</w:t>
+            </w:r>
+            <w:r>
+              <w:t xml:space="preserve"> …………………………………………………………………….</w:t>
+            </w:r>
+          </w:p>
+        </w:tc>
+        <w:tc>
+          <w:tcPr>
+            <w:tcW w:w="1432" w:type="dxa"/>
+            <w:tcBorders>
+              <w:top w:val="dashed" w:sz="4" w:space="0" w:color="auto"/>
+            </w:tcBorders>
+          </w:tcPr>
+          <w:p>
+            <w:r>
+              <w:t>1 ({{cp</w:t>
+            </w:r>
+            <w:r>
+              <w:t>1</w:t>
+            </w:r>
+            <w:r>
+              <w:t>}})</w:t>
+            </w:r>
+            <w:r>
+              <w:t>%</w:t>
+            </w:r>
+          </w:p>
+        </w:tc>
+      </w:tr>
+      <w:tr>
+        <w:trPr>
+          <w:trHeight w:val="387"/>
+        </w:trPr>
+        <w:tc>
+          <w:tcPr>
+            <w:tcW w:w="8635" w:type="dxa"/>
+            <w:gridSpan w:val="2"/>
+          </w:tcPr>
+          <w:p>
+            <w:r>
+              <w:rPr>
+                <w:b/>
+                <w:bCs/>
+                <w:sz w:val="28"/>
+                <w:szCs w:val="28"/>
+              </w:rPr>
+              <w:t xml:space="preserve">Trayectoria </w:t>
+            </w:r>
+          </w:p>
+        </w:tc>
+      </w:tr>
+      <w:tr>
+        <w:trPr>
+          <w:trHeight w:val="387"/>
+        </w:trPr>
+        <w:tc>
+          <w:tcPr>
+            <w:tcW w:w="7203" w:type="dxa"/>
+            <w:tcBorders>
+              <w:bottom w:val="dashed" w:sz="4" w:space="0" w:color="auto"/>
+            </w:tcBorders>
+          </w:tcPr>
+          <w:p>
+            <w:r>
+              <w:t>Marcada desviación ……………………………………………………………………………..</w:t>
+            </w:r>
+          </w:p>
+        </w:tc>
+        <w:tc>
+          <w:tcPr>
+            <w:tcW w:w="1432" w:type="dxa"/>
+            <w:tcBorders>
+              <w:bottom w:val="dashed" w:sz="4" w:space="0" w:color="auto"/>
+            </w:tcBorders>
+          </w:tcPr>
+          <w:p>
+            <w:r>
+              <w:t>0 ({{</w:t>
+            </w:r>
+            <w:r>
+              <w:t>dt0</w:t>
+            </w:r>
+            <w:r>
+              <w:t>}})</w:t>
+            </w:r>
+            <w:r>
+              <w:t>%</w:t>
+            </w:r>
+          </w:p>
+        </w:tc>
+      </w:tr>
+      <w:tr>
+        <w:trPr>
+          <w:trHeight w:val="387"/>
+        </w:trPr>
+        <w:tc>
+          <w:tcPr>
+            <w:tcW w:w="7203" w:type="dxa"/>
+            <w:tcBorders>
+              <w:top w:val="dashed" w:sz="4" w:space="0" w:color="auto"/>
+              <w:bottom w:val="dashed" w:sz="4" w:space="0" w:color="auto"/>
+            </w:tcBorders>
+          </w:tcPr>
+          <w:p>
+            <w:r>
+              <w:t>Desviación moderada o media, o utiliza ayuda …………………………………….</w:t>
+            </w:r>
+          </w:p>
+        </w:tc>
+        <w:tc>
+          <w:tcPr>
+            <w:tcW w:w="1432" w:type="dxa"/>
+            <w:tcBorders>
+              <w:top w:val="dashed" w:sz="4" w:space="0" w:color="auto"/>
+              <w:bottom w:val="dashed" w:sz="4" w:space="0" w:color="auto"/>
+            </w:tcBorders>
+          </w:tcPr>
+          <w:p>
+            <w:r>
+              <w:t>1 ({{</w:t>
+            </w:r>
+            <w:r>
+              <w:t>dt1</w:t>
+            </w:r>
+            <w:r>
+              <w:t>}})</w:t>
+            </w:r>
+            <w:r>
+              <w:t>%</w:t>
+            </w:r>
+          </w:p>
+        </w:tc>
+      </w:tr>
+      <w:tr>
+        <w:trPr>
+          <w:trHeight w:val="387"/>
+        </w:trPr>
+        <w:tc>
+          <w:tcPr>
+            <w:tcW w:w="7203" w:type="dxa"/>
+            <w:tcBorders>
+              <w:top w:val="dashed" w:sz="4" w:space="0" w:color="auto"/>
+            </w:tcBorders>
+          </w:tcPr>
+          <w:p>
+            <w:r>
+              <w:t>Derecho sin utilizar ayudas ………………………………………………………………….</w:t>
+            </w:r>
+          </w:p>
+        </w:tc>
+        <w:tc>
+          <w:tcPr>
+            <w:tcW w:w="1432" w:type="dxa"/>
+            <w:tcBorders>
+              <w:top w:val="dashed" w:sz="4" w:space="0" w:color="auto"/>
+            </w:tcBorders>
+          </w:tcPr>
+          <w:p>
+            <w:r>
+              <w:t>2 ({{</w:t>
+            </w:r>
+            <w:r>
+              <w:t>dt2</w:t>
+            </w:r>
+            <w:r>
+              <w:t>}})</w:t>
+            </w:r>
+            <w:r>
+              <w:t>%</w:t>
+            </w:r>
+          </w:p>
+        </w:tc>
+      </w:tr>
+      <w:tr>
+        <w:trPr>
+          <w:trHeight w:val="387"/>
+        </w:trPr>
+        <w:tc>
+          <w:tcPr>
+            <w:tcW w:w="8635" w:type="dxa"/>
+            <w:gridSpan w:val="2"/>
+          </w:tcPr>
+          <w:p>
+            <w:r>
+              <w:rPr>
+                <w:b/>
+                <w:bCs/>
+                <w:sz w:val="28"/>
+                <w:szCs w:val="28"/>
+              </w:rPr>
+              <w:t>Postura de la marcha</w:t>
+            </w:r>
+          </w:p>
+        </w:tc>
+      </w:tr>
+      <w:tr>
+        <w:trPr>
+          <w:trHeight w:val="387"/>
+        </w:trPr>
+        <w:tc>
+          <w:tcPr>
+            <w:tcW w:w="7203" w:type="dxa"/>
+            <w:tcBorders>
+              <w:bottom w:val="dashed" w:sz="4" w:space="0" w:color="auto"/>
+            </w:tcBorders>
+          </w:tcPr>
+          <w:p>
+            <w:r>
+              <w:t>Talones separados ……………………………………………………………………………….</w:t>
+            </w:r>
+          </w:p>
+        </w:tc>
+        <w:tc>
+          <w:tcPr>
+            <w:tcW w:w="1432" w:type="dxa"/>
+            <w:tcBorders>
+              <w:bottom w:val="dashed" w:sz="4" w:space="0" w:color="auto"/>
+            </w:tcBorders>
+          </w:tcPr>
+          <w:p>
+            <w:r>
+              <w:t>0 ({{</w:t>
+            </w:r>
+            <w:r>
+              <w:t>pm0</w:t>
+            </w:r>
+            <w:r>
+              <w:t>}})</w:t>
+            </w:r>
+            <w:r>
+              <w:t>%</w:t>
+            </w:r>
+          </w:p>
+        </w:tc>
+      </w:tr>
+      <w:tr>
+        <w:trPr>
+          <w:trHeight w:val="387"/>
+        </w:trPr>
+        <w:tc>
+          <w:tcPr>
+            <w:tcW w:w="7203" w:type="dxa"/>
+            <w:tcBorders>
+              <w:top w:val="dashed" w:sz="4" w:space="0" w:color="auto"/>
+            </w:tcBorders>
+          </w:tcPr>
+          <w:p>
+            <w:r>
+              <w:t>Talones casi se tocan mientras camina ………………………………………………..</w:t>
+            </w:r>
+          </w:p>
+        </w:tc>
+        <w:tc>
+          <w:tcPr>
+            <w:tcW w:w="1432" w:type="dxa"/>
+            <w:tcBorders>
+              <w:top w:val="dashed" w:sz="4" w:space="0" w:color="auto"/>
+            </w:tcBorders>
+          </w:tcPr>
+          <w:p>
+            <w:r>
+              <w:t>1 ({{</w:t>
+            </w:r>
+            <w:r>
+              <w:t>pm</w:t>
+            </w:r>
+            <w:r>
+              <w:t>1</w:t>
+            </w:r>
+            <w:r>
+              <w:t>}})</w:t>
+            </w:r>
+            <w:r>
+              <w:t>%</w:t>
             </w:r>
           </w:p>
         </w:tc>
       </w:tr>
     </w:tbl>
     <w:p/>
+    <w:p>
+      <w:pPr>
+        <w:rPr>
+          <w:b/>
+          <w:bCs/>
+          <w:sz w:val="32"/>
+          <w:szCs w:val="32"/>
+        </w:rPr>
+      </w:pPr>
+      <w:r>
+        <w:rPr>
+          <w:sz w:val="32"/>
+          <w:szCs w:val="32"/>
+        </w:rPr>
+        <w:t xml:space="preserve">Puntuación total: </w:t>
+      </w:r>
+      <w:r>
+        <w:rPr>
+          <w:b/>
+          <w:bCs/>
+          <w:sz w:val="32"/>
+          <w:szCs w:val="32"/>
+        </w:rPr>
+        <w:t>{{</w:t>
+      </w:r>
+      <w:r>
+        <w:rPr>
+          <w:b/>
+          <w:bCs/>
+          <w:sz w:val="32"/>
+          <w:szCs w:val="32"/>
+        </w:rPr>
+        <w:t>tinetti_total</w:t>
+      </w:r>
+      <w:r>
+        <w:rPr>
+          <w:b/>
+          <w:bCs/>
+          <w:sz w:val="32"/>
+          <w:szCs w:val="32"/>
+        </w:rPr>
+        <w:t>}}/9</w:t>
+      </w:r>
+    </w:p>
     <w:sectPr>
-      <w:headerReference w:type="default" r:id="rId8"/>
-      <w:footerReference w:type="default" r:id="rId9"/>
+      <w:headerReference w:type="default" r:id="rId10"/>
+      <w:footerReference w:type="default" r:id="rId11"/>
       <w:pgSz w:w="11906" w:h="16838"/>
       <w:pgMar w:top="1417" w:right="1701" w:bottom="1417" w:left="1701" w:header="708" w:footer="708" w:gutter="0"/>
       <w:cols w:space="708"/>
@@ -6686,6 +6816,127 @@
 <file path=word/numbering.xml><?xml version="1.0" encoding="utf-8"?>
 <w:numbering xmlns:wpc="http://schemas.microsoft.com/office/word/2010/wordprocessingCanvas" xmlns:cx="http://schemas.microsoft.com/office/drawing/2014/chartex" xmlns:cx1="http://schemas.microsoft.com/office/drawing/2015/9/8/chartex" xmlns:cx2="http://schemas.microsoft.com/office/drawing/2015/10/21/chartex" xmlns:cx3="http://schemas.microsoft.com/office/drawing/2016/5/9/chartex" xmlns:cx4="http://schemas.microsoft.com/office/drawing/2016/5/10/chartex" xmlns:cx5="http://schemas.microsoft.com/office/drawing/2016/5/11/chartex" xmlns:cx6="http://schemas.microsoft.com/office/drawing/2016/5/12/chartex" xmlns:cx7="http://schemas.microsoft.com/office/drawing/2016/5/13/chartex" xmlns:cx8="http://schemas.microsoft.com/office/drawing/2016/5/14/chartex" xmlns:mc="http://schemas.openxmlformats.org/markup-compatibility/2006" xmlns:aink="http://schemas.microsoft.com/office/drawing/2016/ink" xmlns:am3d="http://schemas.microsoft.com/office/drawing/2017/model3d" xmlns:o="urn:schemas-microsoft-com:office:office" xmlns:r="http://schemas.openxmlformats.org/officeDocument/2006/relationships" xmlns:m="http://schemas.openxmlformats.org/officeDocument/2006/math" xmlns:v="urn:schemas-microsoft-com:vml" xmlns:wp14="http://schemas.microsoft.com/office/word/2010/wordprocessingDrawing" xmlns:wp="http://schemas.openxmlformats.org/drawingml/2006/wordprocessingDrawing" xmlns:w10="urn:schemas-microsoft-com:office:word" xmlns:w="http://schemas.openxmlformats.org/wordprocessingml/2006/main" xmlns:w14="http://schemas.microsoft.com/office/word/2010/wordml" xmlns:w15="http://schemas.microsoft.com/office/word/2012/wordml" xmlns:w16cex="http://schemas.microsoft.com/office/word/2018/wordml/cex" xmlns:w16cid="http://schemas.microsoft.com/office/word/2016/wordml/cid" xmlns:w16="http://schemas.microsoft.com/office/word/2018/wordml" xmlns:w16sdtdh="http://schemas.microsoft.com/office/word/2020/wordml/sdtdatahash" xmlns:w16se="http://schemas.microsoft.com/office/word/2015/wordml/symex" xmlns:wpg="http://schemas.microsoft.com/office/word/2010/wordprocessingGroup" xmlns:wpi="http://schemas.microsoft.com/office/word/2010/wordprocessingInk" xmlns:wne="http://schemas.microsoft.com/office/word/2006/wordml" xmlns:wps="http://schemas.microsoft.com/office/word/2010/wordprocessingShape" mc:Ignorable="w14 w15 w16se w16cid w16 w16cex w16sdtdh wp14">
   <w:abstractNum w:abstractNumId="0" w15:restartNumberingAfterBreak="0">
+    <w:nsid w:val="0522139C"/>
+    <w:multiLevelType w:val="multilevel"/>
+    <w:tmpl w:val="CEB0EAA8"/>
+    <w:lvl w:ilvl="0">
+      <w:start w:val="1"/>
+      <w:numFmt w:val="decimal"/>
+      <w:lvlText w:val="%1."/>
+      <w:lvlJc w:val="left"/>
+      <w:pPr>
+        <w:ind w:left="360" w:hanging="360"/>
+      </w:pPr>
+      <w:rPr>
+        <w:rFonts w:hint="default"/>
+      </w:rPr>
+    </w:lvl>
+    <w:lvl w:ilvl="1">
+      <w:start w:val="1"/>
+      <w:numFmt w:val="decimal"/>
+      <w:isLgl/>
+      <w:lvlText w:val="%1.%2."/>
+      <w:lvlJc w:val="left"/>
+      <w:pPr>
+        <w:ind w:left="720" w:hanging="720"/>
+      </w:pPr>
+      <w:rPr>
+        <w:rFonts w:hint="default"/>
+      </w:rPr>
+    </w:lvl>
+    <w:lvl w:ilvl="2">
+      <w:start w:val="1"/>
+      <w:numFmt w:val="decimal"/>
+      <w:isLgl/>
+      <w:lvlText w:val="%1.%2.%3."/>
+      <w:lvlJc w:val="left"/>
+      <w:pPr>
+        <w:ind w:left="720" w:hanging="720"/>
+      </w:pPr>
+      <w:rPr>
+        <w:rFonts w:hint="default"/>
+      </w:rPr>
+    </w:lvl>
+    <w:lvl w:ilvl="3">
+      <w:start w:val="1"/>
+      <w:numFmt w:val="decimal"/>
+      <w:isLgl/>
+      <w:lvlText w:val="%1.%2.%3.%4."/>
+      <w:lvlJc w:val="left"/>
+      <w:pPr>
+        <w:ind w:left="1080" w:hanging="1080"/>
+      </w:pPr>
+      <w:rPr>
+        <w:rFonts w:hint="default"/>
+      </w:rPr>
+    </w:lvl>
+    <w:lvl w:ilvl="4">
+      <w:start w:val="1"/>
+      <w:numFmt w:val="decimal"/>
+      <w:isLgl/>
+      <w:lvlText w:val="%1.%2.%3.%4.%5."/>
+      <w:lvlJc w:val="left"/>
+      <w:pPr>
+        <w:ind w:left="1080" w:hanging="1080"/>
+      </w:pPr>
+      <w:rPr>
+        <w:rFonts w:hint="default"/>
+      </w:rPr>
+    </w:lvl>
+    <w:lvl w:ilvl="5">
+      <w:start w:val="1"/>
+      <w:numFmt w:val="decimal"/>
+      <w:isLgl/>
+      <w:lvlText w:val="%1.%2.%3.%4.%5.%6."/>
+      <w:lvlJc w:val="left"/>
+      <w:pPr>
+        <w:ind w:left="1440" w:hanging="1440"/>
+      </w:pPr>
+      <w:rPr>
+        <w:rFonts w:hint="default"/>
+      </w:rPr>
+    </w:lvl>
+    <w:lvl w:ilvl="6">
+      <w:start w:val="1"/>
+      <w:numFmt w:val="decimal"/>
+      <w:isLgl/>
+      <w:lvlText w:val="%1.%2.%3.%4.%5.%6.%7."/>
+      <w:lvlJc w:val="left"/>
+      <w:pPr>
+        <w:ind w:left="1800" w:hanging="1800"/>
+      </w:pPr>
+      <w:rPr>
+        <w:rFonts w:hint="default"/>
+      </w:rPr>
+    </w:lvl>
+    <w:lvl w:ilvl="7">
+      <w:start w:val="1"/>
+      <w:numFmt w:val="decimal"/>
+      <w:isLgl/>
+      <w:lvlText w:val="%1.%2.%3.%4.%5.%6.%7.%8."/>
+      <w:lvlJc w:val="left"/>
+      <w:pPr>
+        <w:ind w:left="1800" w:hanging="1800"/>
+      </w:pPr>
+      <w:rPr>
+        <w:rFonts w:hint="default"/>
+      </w:rPr>
+    </w:lvl>
+    <w:lvl w:ilvl="8">
+      <w:start w:val="1"/>
+      <w:numFmt w:val="decimal"/>
+      <w:isLgl/>
+      <w:lvlText w:val="%1.%2.%3.%4.%5.%6.%7.%8.%9."/>
+      <w:lvlJc w:val="left"/>
+      <w:pPr>
+        <w:ind w:left="2160" w:hanging="2160"/>
+      </w:pPr>
+      <w:rPr>
+        <w:rFonts w:hint="default"/>
+      </w:rPr>
+    </w:lvl>
+  </w:abstractNum>
+  <w:abstractNum w:abstractNumId="1" w15:restartNumberingAfterBreak="0">
     <w:nsid w:val="240C1156"/>
     <w:multiLevelType w:val="hybridMultilevel"/>
     <w:tmpl w:val="D0527218"/>
@@ -6797,7 +7048,7 @@
       </w:rPr>
     </w:lvl>
   </w:abstractNum>
-  <w:abstractNum w:abstractNumId="1" w15:restartNumberingAfterBreak="0">
+  <w:abstractNum w:abstractNumId="2" w15:restartNumberingAfterBreak="0">
     <w:nsid w:val="2DB24339"/>
     <w:multiLevelType w:val="hybridMultilevel"/>
     <w:tmpl w:val="173EF642"/>
@@ -6886,7 +7137,7 @@
       </w:pPr>
     </w:lvl>
   </w:abstractNum>
-  <w:abstractNum w:abstractNumId="2" w15:restartNumberingAfterBreak="0">
+  <w:abstractNum w:abstractNumId="3" w15:restartNumberingAfterBreak="0">
     <w:nsid w:val="584069E1"/>
     <w:multiLevelType w:val="hybridMultilevel"/>
     <w:tmpl w:val="AB8CA17A"/>
@@ -6976,13 +7227,16 @@
     </w:lvl>
   </w:abstractNum>
   <w:num w:numId="1">
-    <w:abstractNumId w:val="0"/>
+    <w:abstractNumId w:val="1"/>
   </w:num>
   <w:num w:numId="2">
-    <w:abstractNumId w:val="1"/>
+    <w:abstractNumId w:val="2"/>
   </w:num>
   <w:num w:numId="3">
-    <w:abstractNumId w:val="2"/>
+    <w:abstractNumId w:val="3"/>
+  </w:num>
+  <w:num w:numId="4">
+    <w:abstractNumId w:val="0"/>
   </w:num>
 </w:numbering>
 </file>

</xml_diff>

<commit_message>
Actualizada a versión 0.2v del generador de informe
</commit_message>
<xml_diff>
--- a/ReportGenerator/template.docx
+++ b/ReportGenerator/template.docx
@@ -3603,7 +3603,22 @@
                                   <w14:round/>
                                 </w14:textOutline>
                               </w:rPr>
-                              <w:t>{{pa</w:t>
+                              <w:t>{{p</w:t>
+                            </w:r>
+                            <w:r>
+                              <w:rPr>
+                                <w:b/>
+                                <w:bCs/>
+                                <w:color w:val="000000" w:themeColor="text1"/>
+                                <w:sz w:val="16"/>
+                                <w:szCs w:val="16"/>
+                                <w14:textOutline w14:w="9525" w14:cap="flat" w14:cmpd="sng" w14:algn="ctr">
+                                  <w14:noFill/>
+                                  <w14:prstDash w14:val="solid"/>
+                                  <w14:round/>
+                                </w14:textOutline>
+                              </w:rPr>
+                              <w:t>b</w:t>
                             </w:r>
                             <w:r>
                               <w:rPr>
@@ -3678,7 +3693,7 @@
                                   <w14:round/>
                                 </w14:textOutline>
                               </w:rPr>
-                              <w:t>a</w:t>
+                              <w:t>b</w:t>
                             </w:r>
                             <w:r>
                               <w:rPr>
@@ -3809,7 +3824,22 @@
                             <w14:round/>
                           </w14:textOutline>
                         </w:rPr>
-                        <w:t>{{pa</w:t>
+                        <w:t>{{p</w:t>
+                      </w:r>
+                      <w:r>
+                        <w:rPr>
+                          <w:b/>
+                          <w:bCs/>
+                          <w:color w:val="000000" w:themeColor="text1"/>
+                          <w:sz w:val="16"/>
+                          <w:szCs w:val="16"/>
+                          <w14:textOutline w14:w="9525" w14:cap="flat" w14:cmpd="sng" w14:algn="ctr">
+                            <w14:noFill/>
+                            <w14:prstDash w14:val="solid"/>
+                            <w14:round/>
+                          </w14:textOutline>
+                        </w:rPr>
+                        <w:t>b</w:t>
                       </w:r>
                       <w:r>
                         <w:rPr>
@@ -3884,7 +3914,7 @@
                             <w14:round/>
                           </w14:textOutline>
                         </w:rPr>
-                        <w:t>a</w:t>
+                        <w:t>b</w:t>
                       </w:r>
                       <w:r>
                         <w:rPr>
@@ -5147,20 +5177,19 @@
     <w:tbl>
       <w:tblPr>
         <w:tblStyle w:val="Tablaconcuadrcula"/>
-        <w:tblpPr w:leftFromText="141" w:rightFromText="141" w:vertAnchor="text" w:horzAnchor="margin" w:tblpY="274"/>
-        <w:tblW w:w="8586" w:type="dxa"/>
+        <w:tblW w:w="8828" w:type="dxa"/>
         <w:tblLook w:val="04A0" w:firstRow="1" w:lastRow="0" w:firstColumn="1" w:lastColumn="0" w:noHBand="0" w:noVBand="1"/>
       </w:tblPr>
       <w:tblGrid>
-        <w:gridCol w:w="8586"/>
+        <w:gridCol w:w="8828"/>
       </w:tblGrid>
       <w:tr>
         <w:trPr>
-          <w:trHeight w:val="3379"/>
+          <w:trHeight w:val="3445"/>
         </w:trPr>
         <w:tc>
           <w:tcPr>
-            <w:tcW w:w="8586" w:type="dxa"/>
+            <w:tcW w:w="8828" w:type="dxa"/>
             <w:tcBorders>
               <w:top w:val="single" w:sz="4" w:space="0" w:color="E7E6E6" w:themeColor="background2"/>
               <w:left w:val="single" w:sz="4" w:space="0" w:color="E7E6E6" w:themeColor="background2"/>
@@ -5186,31 +5215,22 @@
             </w:r>
           </w:p>
           <w:p>
-            <w:r>
-              <w:t>{{</w:t>
-            </w:r>
-            <w:r>
-              <w:t xml:space="preserve"> </w:t>
-            </w:r>
-            <w:r>
-              <w:t>stride_length</w:t>
-            </w:r>
-            <w:r>
-              <w:t xml:space="preserve"> </w:t>
-            </w:r>
-            <w:r>
-              <w:t>}}</w:t>
+            <w:pPr>
+              <w:jc w:val="center"/>
+            </w:pPr>
+            <w:r>
+              <w:t>{{ stride_length }}</w:t>
             </w:r>
           </w:p>
         </w:tc>
       </w:tr>
       <w:tr>
         <w:trPr>
-          <w:trHeight w:val="3379"/>
+          <w:trHeight w:val="3445"/>
         </w:trPr>
         <w:tc>
           <w:tcPr>
-            <w:tcW w:w="8586" w:type="dxa"/>
+            <w:tcW w:w="8828" w:type="dxa"/>
             <w:tcBorders>
               <w:top w:val="single" w:sz="4" w:space="0" w:color="E7E6E6" w:themeColor="background2"/>
               <w:left w:val="single" w:sz="4" w:space="0" w:color="E7E6E6" w:themeColor="background2"/>
@@ -5235,31 +5255,28 @@
             </w:r>
           </w:p>
           <w:p>
-            <w:r>
-              <w:t>{{</w:t>
-            </w:r>
-            <w:r>
-              <w:t xml:space="preserve"> </w:t>
-            </w:r>
-            <w:r>
-              <w:t>stride_duration</w:t>
-            </w:r>
-            <w:r>
-              <w:t xml:space="preserve"> </w:t>
-            </w:r>
-            <w:r>
-              <w:t>}}</w:t>
+            <w:pPr>
+              <w:jc w:val="center"/>
+            </w:pPr>
+            <w:r>
+              <w:t>{{ stride_duration</w:t>
+            </w:r>
+            <w:r>
+              <w:t>_1</w:t>
+            </w:r>
+            <w:r>
+              <w:t xml:space="preserve"> }}</w:t>
             </w:r>
           </w:p>
         </w:tc>
       </w:tr>
       <w:tr>
         <w:trPr>
-          <w:trHeight w:val="3379"/>
+          <w:trHeight w:val="3589"/>
         </w:trPr>
         <w:tc>
           <w:tcPr>
-            <w:tcW w:w="8586" w:type="dxa"/>
+            <w:tcW w:w="8828" w:type="dxa"/>
             <w:tcBorders>
               <w:top w:val="single" w:sz="4" w:space="0" w:color="E7E6E6" w:themeColor="background2"/>
               <w:left w:val="single" w:sz="4" w:space="0" w:color="E7E6E6" w:themeColor="background2"/>
@@ -5284,31 +5301,22 @@
             </w:r>
           </w:p>
           <w:p>
-            <w:r>
-              <w:t>{{</w:t>
-            </w:r>
-            <w:r>
-              <w:t xml:space="preserve"> </w:t>
-            </w:r>
-            <w:r>
-              <w:t>steps_length</w:t>
-            </w:r>
-            <w:r>
-              <w:t xml:space="preserve"> </w:t>
-            </w:r>
-            <w:r>
-              <w:t>}}</w:t>
+            <w:pPr>
+              <w:jc w:val="center"/>
+            </w:pPr>
+            <w:r>
+              <w:t>{{ steps_length }}</w:t>
             </w:r>
           </w:p>
         </w:tc>
       </w:tr>
       <w:tr>
         <w:trPr>
-          <w:trHeight w:val="3379"/>
+          <w:trHeight w:val="3445"/>
         </w:trPr>
         <w:tc>
           <w:tcPr>
-            <w:tcW w:w="8586" w:type="dxa"/>
+            <w:tcW w:w="8828" w:type="dxa"/>
             <w:tcBorders>
               <w:top w:val="single" w:sz="4" w:space="0" w:color="E7E6E6" w:themeColor="background2"/>
               <w:left w:val="single" w:sz="4" w:space="0" w:color="E7E6E6" w:themeColor="background2"/>
@@ -5333,20 +5341,11 @@
             </w:r>
           </w:p>
           <w:p>
-            <w:r>
-              <w:t>{{</w:t>
-            </w:r>
-            <w:r>
-              <w:t xml:space="preserve"> </w:t>
-            </w:r>
-            <w:r>
-              <w:t>steps_duration</w:t>
-            </w:r>
-            <w:r>
-              <w:t xml:space="preserve"> </w:t>
-            </w:r>
-            <w:r>
-              <w:t>}}</w:t>
+            <w:pPr>
+              <w:jc w:val="center"/>
+            </w:pPr>
+            <w:r>
+              <w:t>{{ steps_duration }}</w:t>
             </w:r>
           </w:p>
         </w:tc>

</xml_diff>

<commit_message>
Añadidos logs de estado de la ejecución
</commit_message>
<xml_diff>
--- a/ReportGenerator/template.docx
+++ b/ReportGenerator/template.docx
@@ -211,8 +211,18 @@
             <w:gridSpan w:val="3"/>
           </w:tcPr>
           <w:p>
-            <w:r>
-              <w:t>{{ name }}</w:t>
+            <w:proofErr w:type="gramStart"/>
+            <w:r>
+              <w:t xml:space="preserve">{{ </w:t>
+            </w:r>
+            <w:proofErr w:type="spellStart"/>
+            <w:r>
+              <w:t>name</w:t>
+            </w:r>
+            <w:proofErr w:type="spellEnd"/>
+            <w:proofErr w:type="gramEnd"/>
+            <w:r>
+              <w:t xml:space="preserve"> }}</w:t>
             </w:r>
           </w:p>
         </w:tc>
@@ -247,8 +257,18 @@
             <w:gridSpan w:val="3"/>
           </w:tcPr>
           <w:p>
-            <w:r>
-              <w:t>{{ surname }}</w:t>
+            <w:proofErr w:type="gramStart"/>
+            <w:r>
+              <w:t xml:space="preserve">{{ </w:t>
+            </w:r>
+            <w:proofErr w:type="spellStart"/>
+            <w:r>
+              <w:t>surname</w:t>
+            </w:r>
+            <w:proofErr w:type="spellEnd"/>
+            <w:proofErr w:type="gramEnd"/>
+            <w:r>
+              <w:t xml:space="preserve"> }}</w:t>
             </w:r>
           </w:p>
         </w:tc>
@@ -282,11 +302,21 @@
             <w:tcW w:w="3118" w:type="dxa"/>
           </w:tcPr>
           <w:p>
+            <w:proofErr w:type="gramStart"/>
             <w:r>
               <w:t>{{</w:t>
             </w:r>
             <w:r>
-              <w:t xml:space="preserve"> age </w:t>
+              <w:t xml:space="preserve"> </w:t>
+            </w:r>
+            <w:proofErr w:type="spellStart"/>
+            <w:r>
+              <w:t>age</w:t>
+            </w:r>
+            <w:proofErr w:type="spellEnd"/>
+            <w:proofErr w:type="gramEnd"/>
+            <w:r>
+              <w:t xml:space="preserve"> </w:t>
             </w:r>
             <w:r>
               <w:t>}}</w:t>
@@ -331,11 +361,16 @@
               </w:rPr>
               <w:t xml:space="preserve"> </w:t>
             </w:r>
+            <w:proofErr w:type="gramStart"/>
             <w:r>
               <w:t>{{</w:t>
             </w:r>
             <w:r>
-              <w:t xml:space="preserve"> date </w:t>
+              <w:t xml:space="preserve"> date</w:t>
+            </w:r>
+            <w:proofErr w:type="gramEnd"/>
+            <w:r>
+              <w:t xml:space="preserve"> </w:t>
             </w:r>
             <w:r>
               <w:t>}}</w:t>
@@ -4687,12 +4722,21 @@
                 <w:bCs w:val="0"/>
               </w:rPr>
             </w:pPr>
+            <w:proofErr w:type="spellStart"/>
             <w:r>
               <w:rPr>
                 <w:b w:val="0"/>
                 <w:bCs w:val="0"/>
               </w:rPr>
-              <w:t>Nº de zancadas derecha:</w:t>
+              <w:t>Nº</w:t>
+            </w:r>
+            <w:proofErr w:type="spellEnd"/>
+            <w:r>
+              <w:rPr>
+                <w:b w:val="0"/>
+                <w:bCs w:val="0"/>
+              </w:rPr>
+              <w:t xml:space="preserve"> de zancadas derecha:</w:t>
             </w:r>
           </w:p>
         </w:tc>
@@ -4715,12 +4759,19 @@
               <w:rPr>
                 <w:color w:val="00B0F0"/>
               </w:rPr>
-              <w:t>{{n_st</w:t>
-            </w:r>
+              <w:t>{{</w:t>
+            </w:r>
+            <w:proofErr w:type="spellStart"/>
             <w:r>
               <w:rPr>
                 <w:color w:val="00B0F0"/>
               </w:rPr>
+              <w:t>n_st</w:t>
+            </w:r>
+            <w:r>
+              <w:rPr>
+                <w:color w:val="00B0F0"/>
+              </w:rPr>
               <w:t>r</w:t>
             </w:r>
             <w:r>
@@ -4735,6 +4786,7 @@
               </w:rPr>
               <w:t>r</w:t>
             </w:r>
+            <w:proofErr w:type="spellEnd"/>
             <w:r>
               <w:rPr>
                 <w:color w:val="00B0F0"/>
@@ -4761,12 +4813,21 @@
                 <w:bCs w:val="0"/>
               </w:rPr>
             </w:pPr>
+            <w:proofErr w:type="spellStart"/>
             <w:r>
               <w:rPr>
                 <w:b w:val="0"/>
                 <w:bCs w:val="0"/>
               </w:rPr>
-              <w:t>Nº de pasos derechos:</w:t>
+              <w:t>Nº</w:t>
+            </w:r>
+            <w:proofErr w:type="spellEnd"/>
+            <w:r>
+              <w:rPr>
+                <w:b w:val="0"/>
+                <w:bCs w:val="0"/>
+              </w:rPr>
+              <w:t xml:space="preserve"> de pasos derechos:</w:t>
             </w:r>
           </w:p>
         </w:tc>
@@ -4789,7 +4850,21 @@
               <w:rPr>
                 <w:color w:val="00B0F0"/>
               </w:rPr>
-              <w:t>{{n_ste_r}}</w:t>
+              <w:t>{{</w:t>
+            </w:r>
+            <w:proofErr w:type="spellStart"/>
+            <w:r>
+              <w:rPr>
+                <w:color w:val="00B0F0"/>
+              </w:rPr>
+              <w:t>n_ste_r</w:t>
+            </w:r>
+            <w:proofErr w:type="spellEnd"/>
+            <w:r>
+              <w:rPr>
+                <w:color w:val="00B0F0"/>
+              </w:rPr>
+              <w:t>}}</w:t>
             </w:r>
           </w:p>
         </w:tc>
@@ -4818,12 +4893,21 @@
                 <w:bCs w:val="0"/>
               </w:rPr>
             </w:pPr>
+            <w:proofErr w:type="spellStart"/>
             <w:r>
               <w:rPr>
                 <w:b w:val="0"/>
                 <w:bCs w:val="0"/>
               </w:rPr>
-              <w:t xml:space="preserve">Nº de zancadas izquierda: </w:t>
+              <w:t>Nº</w:t>
+            </w:r>
+            <w:proofErr w:type="spellEnd"/>
+            <w:r>
+              <w:rPr>
+                <w:b w:val="0"/>
+                <w:bCs w:val="0"/>
+              </w:rPr>
+              <w:t xml:space="preserve"> de zancadas izquierda: </w:t>
             </w:r>
           </w:p>
         </w:tc>
@@ -4852,7 +4936,25 @@
                 <w:bCs/>
                 <w:color w:val="FF0000"/>
               </w:rPr>
-              <w:t>{{n_str_l}}</w:t>
+              <w:t>{{</w:t>
+            </w:r>
+            <w:proofErr w:type="spellStart"/>
+            <w:r>
+              <w:rPr>
+                <w:b/>
+                <w:bCs/>
+                <w:color w:val="FF0000"/>
+              </w:rPr>
+              <w:t>n_str_l</w:t>
+            </w:r>
+            <w:proofErr w:type="spellEnd"/>
+            <w:r>
+              <w:rPr>
+                <w:b/>
+                <w:bCs/>
+                <w:color w:val="FF0000"/>
+              </w:rPr>
+              <w:t>}}</w:t>
             </w:r>
           </w:p>
         </w:tc>
@@ -4870,8 +4972,13 @@
             <w:pPr>
               <w:cnfStyle w:val="000000100000" w:firstRow="0" w:lastRow="0" w:firstColumn="0" w:lastColumn="0" w:oddVBand="0" w:evenVBand="0" w:oddHBand="1" w:evenHBand="0" w:firstRowFirstColumn="0" w:firstRowLastColumn="0" w:lastRowFirstColumn="0" w:lastRowLastColumn="0"/>
             </w:pPr>
-            <w:r>
-              <w:t>Nº de pasos izquierdos:</w:t>
+            <w:proofErr w:type="spellStart"/>
+            <w:r>
+              <w:t>Nº</w:t>
+            </w:r>
+            <w:proofErr w:type="spellEnd"/>
+            <w:r>
+              <w:t xml:space="preserve"> de pasos izquierdos:</w:t>
             </w:r>
           </w:p>
         </w:tc>
@@ -4900,7 +5007,25 @@
                 <w:bCs/>
                 <w:color w:val="FF0000"/>
               </w:rPr>
-              <w:t>{{n_ste_l}}</w:t>
+              <w:t>{{</w:t>
+            </w:r>
+            <w:proofErr w:type="spellStart"/>
+            <w:r>
+              <w:rPr>
+                <w:b/>
+                <w:bCs/>
+                <w:color w:val="FF0000"/>
+              </w:rPr>
+              <w:t>n_ste_l</w:t>
+            </w:r>
+            <w:proofErr w:type="spellEnd"/>
+            <w:r>
+              <w:rPr>
+                <w:b/>
+                <w:bCs/>
+                <w:color w:val="FF0000"/>
+              </w:rPr>
+              <w:t>}}</w:t>
             </w:r>
           </w:p>
         </w:tc>
@@ -4953,12 +5078,21 @@
               </w:rPr>
               <w:t xml:space="preserve">Max. Altura de talón </w:t>
             </w:r>
+            <w:proofErr w:type="spellStart"/>
             <w:r>
               <w:rPr>
                 <w:b w:val="0"/>
                 <w:bCs w:val="0"/>
               </w:rPr>
-              <w:t>der:</w:t>
+              <w:t>der</w:t>
+            </w:r>
+            <w:proofErr w:type="spellEnd"/>
+            <w:r>
+              <w:rPr>
+                <w:b w:val="0"/>
+                <w:bCs w:val="0"/>
+              </w:rPr>
+              <w:t>:</w:t>
             </w:r>
           </w:p>
         </w:tc>
@@ -4983,12 +5117,14 @@
               </w:rPr>
               <w:t>{{</w:t>
             </w:r>
+            <w:proofErr w:type="spellStart"/>
             <w:r>
               <w:rPr>
                 <w:color w:val="00B0F0"/>
               </w:rPr>
               <w:t>max_tal_r</w:t>
             </w:r>
+            <w:proofErr w:type="spellEnd"/>
             <w:r>
               <w:rPr>
                 <w:color w:val="00B0F0"/>
@@ -5053,7 +5189,21 @@
               <w:rPr>
                 <w:color w:val="000000" w:themeColor="text1"/>
               </w:rPr>
-              <w:t>{{velocity}}</w:t>
+              <w:t>{{</w:t>
+            </w:r>
+            <w:proofErr w:type="spellStart"/>
+            <w:r>
+              <w:rPr>
+                <w:color w:val="000000" w:themeColor="text1"/>
+              </w:rPr>
+              <w:t>velocity</w:t>
+            </w:r>
+            <w:proofErr w:type="spellEnd"/>
+            <w:r>
+              <w:rPr>
+                <w:color w:val="000000" w:themeColor="text1"/>
+              </w:rPr>
+              <w:t>}}</w:t>
             </w:r>
             <w:r>
               <w:rPr>
@@ -5093,7 +5243,23 @@
                 <w:b w:val="0"/>
                 <w:bCs w:val="0"/>
               </w:rPr>
-              <w:t>Max. altura de talón izq:</w:t>
+              <w:t xml:space="preserve">Max. altura de talón </w:t>
+            </w:r>
+            <w:proofErr w:type="spellStart"/>
+            <w:r>
+              <w:rPr>
+                <w:b w:val="0"/>
+                <w:bCs w:val="0"/>
+              </w:rPr>
+              <w:t>izq</w:t>
+            </w:r>
+            <w:proofErr w:type="spellEnd"/>
+            <w:r>
+              <w:rPr>
+                <w:b w:val="0"/>
+                <w:bCs w:val="0"/>
+              </w:rPr>
+              <w:t>:</w:t>
             </w:r>
           </w:p>
         </w:tc>
@@ -5123,7 +5289,25 @@
                 <w:bCs/>
                 <w:color w:val="FF0000"/>
               </w:rPr>
-              <w:t>{{max_tal_l}} mm</w:t>
+              <w:t>{{</w:t>
+            </w:r>
+            <w:proofErr w:type="spellStart"/>
+            <w:r>
+              <w:rPr>
+                <w:b/>
+                <w:bCs/>
+                <w:color w:val="FF0000"/>
+              </w:rPr>
+              <w:t>max_tal_l</w:t>
+            </w:r>
+            <w:proofErr w:type="spellEnd"/>
+            <w:r>
+              <w:rPr>
+                <w:b/>
+                <w:bCs/>
+                <w:color w:val="FF0000"/>
+              </w:rPr>
+              <w:t>}} mm</w:t>
             </w:r>
           </w:p>
         </w:tc>
@@ -5175,7 +5359,25 @@
                 <w:bCs/>
                 <w:color w:val="000000" w:themeColor="text1"/>
               </w:rPr>
-              <w:t>{{cadence}}</w:t>
+              <w:t>{{</w:t>
+            </w:r>
+            <w:proofErr w:type="spellStart"/>
+            <w:r>
+              <w:rPr>
+                <w:b/>
+                <w:bCs/>
+                <w:color w:val="000000" w:themeColor="text1"/>
+              </w:rPr>
+              <w:t>cadence</w:t>
+            </w:r>
+            <w:proofErr w:type="spellEnd"/>
+            <w:r>
+              <w:rPr>
+                <w:b/>
+                <w:bCs/>
+                <w:color w:val="000000" w:themeColor="text1"/>
+              </w:rPr>
+              <w:t>}}</w:t>
             </w:r>
             <w:r>
               <w:rPr>
@@ -5240,13 +5442,33 @@
                 <w:color w:val="000000" w:themeColor="text1"/>
               </w:rPr>
             </w:pPr>
+            <w:proofErr w:type="gramStart"/>
             <w:r>
               <w:rPr>
                 <w:b/>
                 <w:bCs/>
                 <w:color w:val="000000" w:themeColor="text1"/>
               </w:rPr>
-              <w:t>{{ width }}</w:t>
+              <w:t xml:space="preserve">{{ </w:t>
+            </w:r>
+            <w:proofErr w:type="spellStart"/>
+            <w:r>
+              <w:rPr>
+                <w:b/>
+                <w:bCs/>
+                <w:color w:val="000000" w:themeColor="text1"/>
+              </w:rPr>
+              <w:t>width</w:t>
+            </w:r>
+            <w:proofErr w:type="spellEnd"/>
+            <w:proofErr w:type="gramEnd"/>
+            <w:r>
+              <w:rPr>
+                <w:b/>
+                <w:bCs/>
+                <w:color w:val="000000" w:themeColor="text1"/>
+              </w:rPr>
+              <w:t xml:space="preserve"> }}</w:t>
             </w:r>
             <w:r>
               <w:rPr>
@@ -5328,8 +5550,21 @@
             <w:pPr>
               <w:jc w:val="center"/>
             </w:pPr>
-            <w:r>
-              <w:t>{{ stride_length }}</w:t>
+            <w:proofErr w:type="gramStart"/>
+            <w:r>
+              <w:t xml:space="preserve">{{ </w:t>
+            </w:r>
+            <w:proofErr w:type="spellStart"/>
+            <w:r>
+              <w:t>stride</w:t>
+            </w:r>
+            <w:proofErr w:type="gramEnd"/>
+            <w:r>
+              <w:t>_length</w:t>
+            </w:r>
+            <w:proofErr w:type="spellEnd"/>
+            <w:r>
+              <w:t xml:space="preserve"> }}</w:t>
             </w:r>
           </w:p>
         </w:tc>
@@ -5368,8 +5603,13 @@
             <w:pPr>
               <w:jc w:val="center"/>
             </w:pPr>
-            <w:r>
-              <w:t>{{ stride_duration</w:t>
+            <w:proofErr w:type="gramStart"/>
+            <w:r>
+              <w:t>{{ stride</w:t>
+            </w:r>
+            <w:proofErr w:type="gramEnd"/>
+            <w:r>
+              <w:t>_duration</w:t>
             </w:r>
             <w:r>
               <w:t>_1</w:t>
@@ -5414,8 +5654,21 @@
             <w:pPr>
               <w:jc w:val="center"/>
             </w:pPr>
-            <w:r>
-              <w:t>{{ steps_length }}</w:t>
+            <w:proofErr w:type="gramStart"/>
+            <w:r>
+              <w:t xml:space="preserve">{{ </w:t>
+            </w:r>
+            <w:proofErr w:type="spellStart"/>
+            <w:r>
+              <w:t>steps</w:t>
+            </w:r>
+            <w:proofErr w:type="gramEnd"/>
+            <w:r>
+              <w:t>_length</w:t>
+            </w:r>
+            <w:proofErr w:type="spellEnd"/>
+            <w:r>
+              <w:t xml:space="preserve"> }}</w:t>
             </w:r>
           </w:p>
         </w:tc>
@@ -5454,8 +5707,21 @@
             <w:pPr>
               <w:jc w:val="center"/>
             </w:pPr>
-            <w:r>
-              <w:t>{{ steps_duration }}</w:t>
+            <w:proofErr w:type="gramStart"/>
+            <w:r>
+              <w:t xml:space="preserve">{{ </w:t>
+            </w:r>
+            <w:proofErr w:type="spellStart"/>
+            <w:r>
+              <w:t>steps</w:t>
+            </w:r>
+            <w:proofErr w:type="gramEnd"/>
+            <w:r>
+              <w:t>_duration</w:t>
+            </w:r>
+            <w:proofErr w:type="spellEnd"/>
+            <w:r>
+              <w:t xml:space="preserve"> }}</w:t>
             </w:r>
           </w:p>
         </w:tc>
@@ -5787,6 +6053,7 @@
               </w:rPr>
               <w:t>{{</w:t>
             </w:r>
+            <w:proofErr w:type="spellStart"/>
             <w:r>
               <w:rPr>
                 <w:sz w:val="32"/>
@@ -5794,6 +6061,7 @@
               </w:rPr>
               <w:t>hip_abd_adu_der</w:t>
             </w:r>
+            <w:proofErr w:type="spellEnd"/>
             <w:r>
               <w:rPr>
                 <w:sz w:val="32"/>
@@ -5881,8 +6149,9 @@
                 <w:sz w:val="28"/>
                 <w:szCs w:val="28"/>
               </w:rPr>
-              <w:t>{{hip_abd_adu_der_min</w:t>
-            </w:r>
+              <w:t>{{</w:t>
+            </w:r>
+            <w:proofErr w:type="spellStart"/>
             <w:r>
               <w:rPr>
                 <w:b/>
@@ -5891,6 +6160,17 @@
                 <w:sz w:val="28"/>
                 <w:szCs w:val="28"/>
               </w:rPr>
+              <w:t>hip_abd_adu_der_min</w:t>
+            </w:r>
+            <w:proofErr w:type="spellEnd"/>
+            <w:r>
+              <w:rPr>
+                <w:b/>
+                <w:bCs/>
+                <w:color w:val="00B0F0"/>
+                <w:sz w:val="28"/>
+                <w:szCs w:val="28"/>
+              </w:rPr>
               <w:t>}}</w:t>
             </w:r>
             <w:r>
@@ -5956,8 +6236,9 @@
                 <w:sz w:val="28"/>
                 <w:szCs w:val="28"/>
               </w:rPr>
-              <w:t>{{hip_abd_adu_der_</w:t>
-            </w:r>
+              <w:t>{{</w:t>
+            </w:r>
+            <w:proofErr w:type="spellStart"/>
             <w:r>
               <w:rPr>
                 <w:b/>
@@ -5966,8 +6247,19 @@
                 <w:sz w:val="28"/>
                 <w:szCs w:val="28"/>
               </w:rPr>
+              <w:t>hip_abd_adu_der_</w:t>
+            </w:r>
+            <w:r>
+              <w:rPr>
+                <w:b/>
+                <w:bCs/>
+                <w:color w:val="00B0F0"/>
+                <w:sz w:val="28"/>
+                <w:szCs w:val="28"/>
+              </w:rPr>
               <w:t>max</w:t>
             </w:r>
+            <w:proofErr w:type="spellEnd"/>
             <w:r>
               <w:rPr>
                 <w:b/>
@@ -6030,8 +6322,9 @@
                 <w:sz w:val="28"/>
                 <w:szCs w:val="28"/>
               </w:rPr>
-              <w:t>{{hip_abd_adu_der</w:t>
-            </w:r>
+              <w:t>{{</w:t>
+            </w:r>
+            <w:proofErr w:type="spellStart"/>
             <w:r>
               <w:rPr>
                 <w:b/>
@@ -6040,8 +6333,19 @@
                 <w:sz w:val="28"/>
                 <w:szCs w:val="28"/>
               </w:rPr>
+              <w:t>hip_abd_adu_der</w:t>
+            </w:r>
+            <w:r>
+              <w:rPr>
+                <w:b/>
+                <w:bCs/>
+                <w:color w:val="00B0F0"/>
+                <w:sz w:val="28"/>
+                <w:szCs w:val="28"/>
+              </w:rPr>
               <w:t>_range</w:t>
             </w:r>
+            <w:proofErr w:type="spellEnd"/>
             <w:r>
               <w:rPr>
                 <w:b/>
@@ -6093,6 +6397,7 @@
               </w:rPr>
               <w:t>{{</w:t>
             </w:r>
+            <w:proofErr w:type="spellStart"/>
             <w:r>
               <w:rPr>
                 <w:sz w:val="32"/>
@@ -6100,6 +6405,7 @@
               </w:rPr>
               <w:t>hip_abd_adu_izq</w:t>
             </w:r>
+            <w:proofErr w:type="spellEnd"/>
             <w:r>
               <w:rPr>
                 <w:sz w:val="32"/>
@@ -6196,7 +6502,18 @@
                 <w:sz w:val="28"/>
                 <w:szCs w:val="28"/>
               </w:rPr>
-              <w:t>{{hip_abd_adu_</w:t>
+              <w:t>{{</w:t>
+            </w:r>
+            <w:proofErr w:type="spellStart"/>
+            <w:r>
+              <w:rPr>
+                <w:b/>
+                <w:bCs/>
+                <w:color w:val="FF0000"/>
+                <w:sz w:val="28"/>
+                <w:szCs w:val="28"/>
+              </w:rPr>
+              <w:t>hip_abd_adu_</w:t>
             </w:r>
             <w:r>
               <w:rPr>
@@ -6216,7 +6533,18 @@
                 <w:sz w:val="28"/>
                 <w:szCs w:val="28"/>
               </w:rPr>
-              <w:t>_min}}</w:t>
+              <w:t>_min</w:t>
+            </w:r>
+            <w:proofErr w:type="spellEnd"/>
+            <w:r>
+              <w:rPr>
+                <w:b/>
+                <w:bCs/>
+                <w:color w:val="FF0000"/>
+                <w:sz w:val="28"/>
+                <w:szCs w:val="28"/>
+              </w:rPr>
+              <w:t>}}</w:t>
             </w:r>
             <w:r>
               <w:rPr>
@@ -6273,7 +6601,18 @@
                 <w:sz w:val="28"/>
                 <w:szCs w:val="28"/>
               </w:rPr>
-              <w:t>{{hip_abd_adu_</w:t>
+              <w:t>{{</w:t>
+            </w:r>
+            <w:proofErr w:type="spellStart"/>
+            <w:r>
+              <w:rPr>
+                <w:b/>
+                <w:bCs/>
+                <w:color w:val="FF0000"/>
+                <w:sz w:val="28"/>
+                <w:szCs w:val="28"/>
+              </w:rPr>
+              <w:t>hip_abd_adu_</w:t>
             </w:r>
             <w:r>
               <w:rPr>
@@ -6305,6 +6644,7 @@
               </w:rPr>
               <w:t>max</w:t>
             </w:r>
+            <w:proofErr w:type="spellEnd"/>
             <w:r>
               <w:rPr>
                 <w:b/>
@@ -6381,8 +6721,21 @@
                 <w:szCs w:val="28"/>
                 <w:lang w:val="en-US"/>
               </w:rPr>
-              <w:t>{{hip_abd_adu_izq_range</w:t>
-            </w:r>
+              <w:t>{{</w:t>
+            </w:r>
+            <w:proofErr w:type="spellStart"/>
+            <w:r>
+              <w:rPr>
+                <w:b/>
+                <w:bCs/>
+                <w:color w:val="FF0000"/>
+                <w:sz w:val="28"/>
+                <w:szCs w:val="28"/>
+                <w:lang w:val="en-US"/>
+              </w:rPr>
+              <w:t>hip_abd_adu_izq_range</w:t>
+            </w:r>
+            <w:proofErr w:type="spellEnd"/>
             <w:r>
               <w:rPr>
                 <w:b/>
@@ -6704,6 +7057,7 @@
               </w:rPr>
               <w:t>{{</w:t>
             </w:r>
+            <w:proofErr w:type="spellStart"/>
             <w:r>
               <w:rPr>
                 <w:sz w:val="32"/>
@@ -6711,6 +7065,7 @@
               </w:rPr>
               <w:t>hip_flex_ext_der</w:t>
             </w:r>
+            <w:proofErr w:type="spellEnd"/>
             <w:r>
               <w:rPr>
                 <w:sz w:val="32"/>
@@ -6798,8 +7153,9 @@
                 <w:sz w:val="28"/>
                 <w:szCs w:val="28"/>
               </w:rPr>
-              <w:t>{{hip_</w:t>
-            </w:r>
+              <w:t>{{</w:t>
+            </w:r>
+            <w:proofErr w:type="spellStart"/>
             <w:r>
               <w:rPr>
                 <w:b/>
@@ -6808,6 +7164,16 @@
                 <w:sz w:val="28"/>
                 <w:szCs w:val="28"/>
               </w:rPr>
+              <w:t>hip_</w:t>
+            </w:r>
+            <w:r>
+              <w:rPr>
+                <w:b/>
+                <w:bCs/>
+                <w:color w:val="00B0F0"/>
+                <w:sz w:val="28"/>
+                <w:szCs w:val="28"/>
+              </w:rPr>
               <w:t>flex_ext</w:t>
             </w:r>
             <w:r>
@@ -6820,6 +7186,7 @@
               </w:rPr>
               <w:t>_der_min</w:t>
             </w:r>
+            <w:proofErr w:type="spellEnd"/>
             <w:r>
               <w:rPr>
                 <w:b/>
@@ -6885,8 +7252,9 @@
                 <w:sz w:val="28"/>
                 <w:szCs w:val="28"/>
               </w:rPr>
-              <w:t>{{hip_</w:t>
-            </w:r>
+              <w:t>{{</w:t>
+            </w:r>
+            <w:proofErr w:type="spellStart"/>
             <w:r>
               <w:rPr>
                 <w:b/>
@@ -6895,6 +7263,16 @@
                 <w:sz w:val="28"/>
                 <w:szCs w:val="28"/>
               </w:rPr>
+              <w:t>hip_</w:t>
+            </w:r>
+            <w:r>
+              <w:rPr>
+                <w:b/>
+                <w:bCs/>
+                <w:color w:val="00B0F0"/>
+                <w:sz w:val="28"/>
+                <w:szCs w:val="28"/>
+              </w:rPr>
               <w:t>flex_ext</w:t>
             </w:r>
             <w:r>
@@ -6915,7 +7293,18 @@
                 <w:sz w:val="28"/>
                 <w:szCs w:val="28"/>
               </w:rPr>
-              <w:t>max}</w:t>
+              <w:t>max</w:t>
+            </w:r>
+            <w:proofErr w:type="spellEnd"/>
+            <w:r>
+              <w:rPr>
+                <w:b/>
+                <w:bCs/>
+                <w:color w:val="00B0F0"/>
+                <w:sz w:val="28"/>
+                <w:szCs w:val="28"/>
+              </w:rPr>
+              <w:t>}</w:t>
             </w:r>
             <w:r>
               <w:rPr>
@@ -6990,8 +7379,21 @@
                 <w:szCs w:val="28"/>
                 <w:lang w:val="en-US"/>
               </w:rPr>
-              <w:t>{{hip_flex_ext_der_range</w:t>
-            </w:r>
+              <w:t>{{</w:t>
+            </w:r>
+            <w:proofErr w:type="spellStart"/>
+            <w:r>
+              <w:rPr>
+                <w:b/>
+                <w:bCs/>
+                <w:color w:val="00B0F0"/>
+                <w:sz w:val="28"/>
+                <w:szCs w:val="28"/>
+                <w:lang w:val="en-US"/>
+              </w:rPr>
+              <w:t>hip_flex_ext_der_range</w:t>
+            </w:r>
+            <w:proofErr w:type="spellEnd"/>
             <w:r>
               <w:rPr>
                 <w:b/>
@@ -7043,6 +7445,7 @@
               </w:rPr>
               <w:t>{{</w:t>
             </w:r>
+            <w:proofErr w:type="spellStart"/>
             <w:r>
               <w:rPr>
                 <w:sz w:val="32"/>
@@ -7050,6 +7453,7 @@
               </w:rPr>
               <w:t>hip_flex_ext_izq</w:t>
             </w:r>
+            <w:proofErr w:type="spellEnd"/>
             <w:r>
               <w:rPr>
                 <w:sz w:val="32"/>
@@ -7146,7 +7550,18 @@
                 <w:sz w:val="28"/>
                 <w:szCs w:val="28"/>
               </w:rPr>
-              <w:t>{{hip_</w:t>
+              <w:t>{{</w:t>
+            </w:r>
+            <w:proofErr w:type="spellStart"/>
+            <w:r>
+              <w:rPr>
+                <w:b/>
+                <w:bCs/>
+                <w:color w:val="FF0000"/>
+                <w:sz w:val="28"/>
+                <w:szCs w:val="28"/>
+              </w:rPr>
+              <w:t>hip_</w:t>
             </w:r>
             <w:r>
               <w:rPr>
@@ -7186,7 +7601,18 @@
                 <w:sz w:val="28"/>
                 <w:szCs w:val="28"/>
               </w:rPr>
-              <w:t>_min}}</w:t>
+              <w:t>_min</w:t>
+            </w:r>
+            <w:proofErr w:type="spellEnd"/>
+            <w:r>
+              <w:rPr>
+                <w:b/>
+                <w:bCs/>
+                <w:color w:val="FF0000"/>
+                <w:sz w:val="28"/>
+                <w:szCs w:val="28"/>
+              </w:rPr>
+              <w:t>}}</w:t>
             </w:r>
             <w:r>
               <w:rPr>
@@ -7243,7 +7669,18 @@
                 <w:sz w:val="28"/>
                 <w:szCs w:val="28"/>
               </w:rPr>
-              <w:t>{{hip_</w:t>
+              <w:t>{{</w:t>
+            </w:r>
+            <w:proofErr w:type="spellStart"/>
+            <w:r>
+              <w:rPr>
+                <w:b/>
+                <w:bCs/>
+                <w:color w:val="FF0000"/>
+                <w:sz w:val="28"/>
+                <w:szCs w:val="28"/>
+              </w:rPr>
+              <w:t>hip_</w:t>
             </w:r>
             <w:r>
               <w:rPr>
@@ -7295,6 +7732,7 @@
               </w:rPr>
               <w:t>max</w:t>
             </w:r>
+            <w:proofErr w:type="spellEnd"/>
             <w:r>
               <w:rPr>
                 <w:b/>
@@ -7361,8 +7799,9 @@
                 <w:szCs w:val="28"/>
                 <w:lang w:val="en-US"/>
               </w:rPr>
-              <w:t>{{hip_</w:t>
-            </w:r>
+              <w:t>{{</w:t>
+            </w:r>
+            <w:proofErr w:type="spellStart"/>
             <w:r>
               <w:rPr>
                 <w:b/>
@@ -7372,6 +7811,17 @@
                 <w:szCs w:val="28"/>
                 <w:lang w:val="en-US"/>
               </w:rPr>
+              <w:t>hip_</w:t>
+            </w:r>
+            <w:r>
+              <w:rPr>
+                <w:b/>
+                <w:bCs/>
+                <w:color w:val="FF0000"/>
+                <w:sz w:val="28"/>
+                <w:szCs w:val="28"/>
+                <w:lang w:val="en-US"/>
+              </w:rPr>
               <w:t>flex_ext</w:t>
             </w:r>
             <w:r>
@@ -7385,6 +7835,7 @@
               </w:rPr>
               <w:t>_izq_range</w:t>
             </w:r>
+            <w:proofErr w:type="spellEnd"/>
             <w:r>
               <w:rPr>
                 <w:b/>
@@ -7713,6 +8164,7 @@
               </w:rPr>
               <w:t>{{</w:t>
             </w:r>
+            <w:proofErr w:type="spellStart"/>
             <w:r>
               <w:rPr>
                 <w:sz w:val="32"/>
@@ -7720,6 +8172,7 @@
               </w:rPr>
               <w:t>hip_rot_der</w:t>
             </w:r>
+            <w:proofErr w:type="spellEnd"/>
             <w:r>
               <w:rPr>
                 <w:sz w:val="32"/>
@@ -7807,8 +8260,9 @@
                 <w:sz w:val="28"/>
                 <w:szCs w:val="28"/>
               </w:rPr>
-              <w:t>{{hip_</w:t>
-            </w:r>
+              <w:t>{{</w:t>
+            </w:r>
+            <w:proofErr w:type="spellStart"/>
             <w:r>
               <w:rPr>
                 <w:b/>
@@ -7817,6 +8271,16 @@
                 <w:sz w:val="28"/>
                 <w:szCs w:val="28"/>
               </w:rPr>
+              <w:t>hip_</w:t>
+            </w:r>
+            <w:r>
+              <w:rPr>
+                <w:b/>
+                <w:bCs/>
+                <w:color w:val="00B0F0"/>
+                <w:sz w:val="28"/>
+                <w:szCs w:val="28"/>
+              </w:rPr>
               <w:t>rot</w:t>
             </w:r>
             <w:r>
@@ -7827,14 +8291,25 @@
                 <w:sz w:val="28"/>
                 <w:szCs w:val="28"/>
               </w:rPr>
-              <w:t>_der_min}}</w:t>
-            </w:r>
-            <w:r>
-              <w:rPr>
+              <w:t>_der_min</w:t>
+            </w:r>
+            <w:proofErr w:type="spellEnd"/>
+            <w:r>
+              <w:rPr>
+                <w:b/>
+                <w:bCs/>
                 <w:color w:val="00B0F0"/>
                 <w:sz w:val="28"/>
                 <w:szCs w:val="28"/>
               </w:rPr>
+              <w:t>}}</w:t>
+            </w:r>
+            <w:r>
+              <w:rPr>
+                <w:color w:val="00B0F0"/>
+                <w:sz w:val="28"/>
+                <w:szCs w:val="28"/>
+              </w:rPr>
               <w:t xml:space="preserve"> º</w:t>
             </w:r>
           </w:p>
@@ -7884,8 +8359,9 @@
                 <w:sz w:val="28"/>
                 <w:szCs w:val="28"/>
               </w:rPr>
-              <w:t>{{hip_</w:t>
-            </w:r>
+              <w:t>{{</w:t>
+            </w:r>
+            <w:proofErr w:type="spellStart"/>
             <w:r>
               <w:rPr>
                 <w:b/>
@@ -7894,6 +8370,16 @@
                 <w:sz w:val="28"/>
                 <w:szCs w:val="28"/>
               </w:rPr>
+              <w:t>hip_</w:t>
+            </w:r>
+            <w:r>
+              <w:rPr>
+                <w:b/>
+                <w:bCs/>
+                <w:color w:val="00B0F0"/>
+                <w:sz w:val="28"/>
+                <w:szCs w:val="28"/>
+              </w:rPr>
               <w:t>rot</w:t>
             </w:r>
             <w:r>
@@ -7914,7 +8400,18 @@
                 <w:sz w:val="28"/>
                 <w:szCs w:val="28"/>
               </w:rPr>
-              <w:t>max}</w:t>
+              <w:t>max</w:t>
+            </w:r>
+            <w:proofErr w:type="spellEnd"/>
+            <w:r>
+              <w:rPr>
+                <w:b/>
+                <w:bCs/>
+                <w:color w:val="00B0F0"/>
+                <w:sz w:val="28"/>
+                <w:szCs w:val="28"/>
+              </w:rPr>
+              <w:t>}</w:t>
             </w:r>
             <w:r>
               <w:rPr>
@@ -7982,8 +8479,9 @@
                 <w:szCs w:val="28"/>
                 <w:lang w:val="en-US"/>
               </w:rPr>
-              <w:t>{{hip_rot_der_</w:t>
-            </w:r>
+              <w:t>{{</w:t>
+            </w:r>
+            <w:proofErr w:type="spellStart"/>
             <w:r>
               <w:rPr>
                 <w:b/>
@@ -7993,7 +8491,30 @@
                 <w:szCs w:val="28"/>
                 <w:lang w:val="en-US"/>
               </w:rPr>
-              <w:t>range}}</w:t>
+              <w:t>hip_rot_der_</w:t>
+            </w:r>
+            <w:r>
+              <w:rPr>
+                <w:b/>
+                <w:bCs/>
+                <w:color w:val="00B0F0"/>
+                <w:sz w:val="28"/>
+                <w:szCs w:val="28"/>
+                <w:lang w:val="en-US"/>
+              </w:rPr>
+              <w:t>range</w:t>
+            </w:r>
+            <w:proofErr w:type="spellEnd"/>
+            <w:r>
+              <w:rPr>
+                <w:b/>
+                <w:bCs/>
+                <w:color w:val="00B0F0"/>
+                <w:sz w:val="28"/>
+                <w:szCs w:val="28"/>
+                <w:lang w:val="en-US"/>
+              </w:rPr>
+              <w:t>}}</w:t>
             </w:r>
             <w:r>
               <w:rPr>
@@ -8037,6 +8558,7 @@
               </w:rPr>
               <w:t>{{</w:t>
             </w:r>
+            <w:proofErr w:type="spellStart"/>
             <w:r>
               <w:rPr>
                 <w:sz w:val="32"/>
@@ -8044,6 +8566,7 @@
               </w:rPr>
               <w:t>hip_rot_izq</w:t>
             </w:r>
+            <w:proofErr w:type="spellEnd"/>
             <w:r>
               <w:rPr>
                 <w:sz w:val="32"/>
@@ -8140,7 +8663,18 @@
                 <w:sz w:val="28"/>
                 <w:szCs w:val="28"/>
               </w:rPr>
-              <w:t>{{hip_</w:t>
+              <w:t>{{</w:t>
+            </w:r>
+            <w:proofErr w:type="spellStart"/>
+            <w:r>
+              <w:rPr>
+                <w:b/>
+                <w:bCs/>
+                <w:color w:val="FF0000"/>
+                <w:sz w:val="28"/>
+                <w:szCs w:val="28"/>
+              </w:rPr>
+              <w:t>hip_</w:t>
             </w:r>
             <w:r>
               <w:rPr>
@@ -8180,8 +8714,9 @@
                 <w:sz w:val="28"/>
                 <w:szCs w:val="28"/>
               </w:rPr>
-              <w:t>_min}</w:t>
-            </w:r>
+              <w:t>_min</w:t>
+            </w:r>
+            <w:proofErr w:type="spellEnd"/>
             <w:r>
               <w:rPr>
                 <w:b/>
@@ -8194,6 +8729,16 @@
             </w:r>
             <w:r>
               <w:rPr>
+                <w:b/>
+                <w:bCs/>
+                <w:color w:val="FF0000"/>
+                <w:sz w:val="28"/>
+                <w:szCs w:val="28"/>
+              </w:rPr>
+              <w:t>}</w:t>
+            </w:r>
+            <w:r>
+              <w:rPr>
                 <w:color w:val="FF0000"/>
                 <w:sz w:val="28"/>
                 <w:szCs w:val="28"/>
@@ -8247,7 +8792,18 @@
                 <w:sz w:val="28"/>
                 <w:szCs w:val="28"/>
               </w:rPr>
-              <w:t>{{hip_</w:t>
+              <w:t>{{</w:t>
+            </w:r>
+            <w:proofErr w:type="spellStart"/>
+            <w:r>
+              <w:rPr>
+                <w:b/>
+                <w:bCs/>
+                <w:color w:val="FF0000"/>
+                <w:sz w:val="28"/>
+                <w:szCs w:val="28"/>
+              </w:rPr>
+              <w:t>hip_</w:t>
             </w:r>
             <w:r>
               <w:rPr>
@@ -8299,6 +8855,7 @@
               </w:rPr>
               <w:t>max</w:t>
             </w:r>
+            <w:proofErr w:type="spellEnd"/>
             <w:r>
               <w:rPr>
                 <w:b/>
@@ -8365,8 +8922,9 @@
                 <w:szCs w:val="28"/>
                 <w:lang w:val="en-US"/>
               </w:rPr>
-              <w:t>{{hip_</w:t>
-            </w:r>
+              <w:t>{{</w:t>
+            </w:r>
+            <w:proofErr w:type="spellStart"/>
             <w:r>
               <w:rPr>
                 <w:b/>
@@ -8376,6 +8934,17 @@
                 <w:szCs w:val="28"/>
                 <w:lang w:val="en-US"/>
               </w:rPr>
+              <w:t>hip_</w:t>
+            </w:r>
+            <w:r>
+              <w:rPr>
+                <w:b/>
+                <w:bCs/>
+                <w:color w:val="FF0000"/>
+                <w:sz w:val="28"/>
+                <w:szCs w:val="28"/>
+                <w:lang w:val="en-US"/>
+              </w:rPr>
               <w:t>rot</w:t>
             </w:r>
             <w:r>
@@ -8387,7 +8956,19 @@
                 <w:szCs w:val="28"/>
                 <w:lang w:val="en-US"/>
               </w:rPr>
-              <w:t>_izq_range}}</w:t>
+              <w:t>_izq_range</w:t>
+            </w:r>
+            <w:proofErr w:type="spellEnd"/>
+            <w:r>
+              <w:rPr>
+                <w:b/>
+                <w:bCs/>
+                <w:color w:val="FF0000"/>
+                <w:sz w:val="28"/>
+                <w:szCs w:val="28"/>
+                <w:lang w:val="en-US"/>
+              </w:rPr>
+              <w:t>}}</w:t>
             </w:r>
             <w:r>
               <w:rPr>
@@ -8739,6 +9320,7 @@
               </w:rPr>
               <w:t>{{</w:t>
             </w:r>
+            <w:proofErr w:type="spellStart"/>
             <w:r>
               <w:rPr>
                 <w:sz w:val="32"/>
@@ -8767,6 +9349,7 @@
               </w:rPr>
               <w:t>_der</w:t>
             </w:r>
+            <w:proofErr w:type="spellEnd"/>
             <w:r>
               <w:rPr>
                 <w:sz w:val="32"/>
@@ -8856,6 +9439,7 @@
               </w:rPr>
               <w:t>{{</w:t>
             </w:r>
+            <w:proofErr w:type="spellStart"/>
             <w:r>
               <w:rPr>
                 <w:b/>
@@ -8896,6 +9480,7 @@
               </w:rPr>
               <w:t>_der_min</w:t>
             </w:r>
+            <w:proofErr w:type="spellEnd"/>
             <w:r>
               <w:rPr>
                 <w:b/>
@@ -8963,6 +9548,7 @@
               </w:rPr>
               <w:t>{{</w:t>
             </w:r>
+            <w:proofErr w:type="spellStart"/>
             <w:r>
               <w:rPr>
                 <w:b/>
@@ -9013,6 +9599,7 @@
               </w:rPr>
               <w:t>max</w:t>
             </w:r>
+            <w:proofErr w:type="spellEnd"/>
             <w:r>
               <w:rPr>
                 <w:b/>
@@ -9081,6 +9668,7 @@
               </w:rPr>
               <w:t>{{</w:t>
             </w:r>
+            <w:proofErr w:type="spellStart"/>
             <w:r>
               <w:rPr>
                 <w:b/>
@@ -9101,7 +9689,19 @@
                 <w:szCs w:val="28"/>
                 <w:lang w:val="en-US"/>
               </w:rPr>
-              <w:t>_der_range}}</w:t>
+              <w:t>_der_range</w:t>
+            </w:r>
+            <w:proofErr w:type="spellEnd"/>
+            <w:r>
+              <w:rPr>
+                <w:b/>
+                <w:bCs/>
+                <w:color w:val="00B0F0"/>
+                <w:sz w:val="28"/>
+                <w:szCs w:val="28"/>
+                <w:lang w:val="en-US"/>
+              </w:rPr>
+              <w:t>}}</w:t>
             </w:r>
             <w:r>
               <w:rPr>
@@ -9145,6 +9745,7 @@
               </w:rPr>
               <w:t>{{</w:t>
             </w:r>
+            <w:proofErr w:type="spellStart"/>
             <w:r>
               <w:rPr>
                 <w:sz w:val="32"/>
@@ -9159,6 +9760,7 @@
               </w:rPr>
               <w:t>_izq</w:t>
             </w:r>
+            <w:proofErr w:type="spellEnd"/>
             <w:r>
               <w:rPr>
                 <w:sz w:val="32"/>
@@ -9257,6 +9859,7 @@
               </w:rPr>
               <w:t>{{</w:t>
             </w:r>
+            <w:proofErr w:type="spellStart"/>
             <w:r>
               <w:rPr>
                 <w:b/>
@@ -9297,6 +9900,7 @@
               </w:rPr>
               <w:t>_min</w:t>
             </w:r>
+            <w:proofErr w:type="spellEnd"/>
             <w:r>
               <w:rPr>
                 <w:b/>
@@ -9364,6 +9968,7 @@
               </w:rPr>
               <w:t>{{</w:t>
             </w:r>
+            <w:proofErr w:type="spellStart"/>
             <w:r>
               <w:rPr>
                 <w:b/>
@@ -9434,6 +10039,7 @@
               </w:rPr>
               <w:t>max</w:t>
             </w:r>
+            <w:proofErr w:type="spellEnd"/>
             <w:r>
               <w:rPr>
                 <w:b/>
@@ -9502,6 +10108,7 @@
               </w:rPr>
               <w:t>{{</w:t>
             </w:r>
+            <w:proofErr w:type="spellStart"/>
             <w:r>
               <w:rPr>
                 <w:b/>
@@ -9524,6 +10131,7 @@
               </w:rPr>
               <w:t>_izq_range</w:t>
             </w:r>
+            <w:proofErr w:type="spellEnd"/>
             <w:r>
               <w:rPr>
                 <w:b/>
@@ -9869,6 +10477,7 @@
               </w:rPr>
               <w:t>{{</w:t>
             </w:r>
+            <w:proofErr w:type="spellStart"/>
             <w:r>
               <w:rPr>
                 <w:sz w:val="32"/>
@@ -9876,6 +10485,7 @@
               </w:rPr>
               <w:t>knee_flex_ext_der</w:t>
             </w:r>
+            <w:proofErr w:type="spellEnd"/>
             <w:r>
               <w:rPr>
                 <w:sz w:val="32"/>
@@ -9939,7 +10549,23 @@
                 <w:sz w:val="28"/>
                 <w:szCs w:val="28"/>
               </w:rPr>
-              <w:t xml:space="preserve">Valor minimo: </w:t>
+              <w:t xml:space="preserve">Valor </w:t>
+            </w:r>
+            <w:proofErr w:type="spellStart"/>
+            <w:r>
+              <w:rPr>
+                <w:sz w:val="28"/>
+                <w:szCs w:val="28"/>
+              </w:rPr>
+              <w:t>minimo</w:t>
+            </w:r>
+            <w:proofErr w:type="spellEnd"/>
+            <w:r>
+              <w:rPr>
+                <w:sz w:val="28"/>
+                <w:szCs w:val="28"/>
+              </w:rPr>
+              <w:t xml:space="preserve">: </w:t>
             </w:r>
             <w:r>
               <w:rPr>
@@ -9951,6 +10577,7 @@
               </w:rPr>
               <w:t>{{</w:t>
             </w:r>
+            <w:proofErr w:type="spellStart"/>
             <w:r>
               <w:rPr>
                 <w:b/>
@@ -9971,6 +10598,7 @@
               </w:rPr>
               <w:t>_min</w:t>
             </w:r>
+            <w:proofErr w:type="spellEnd"/>
             <w:r>
               <w:rPr>
                 <w:b/>
@@ -10024,6 +10652,7 @@
               </w:rPr>
               <w:t>{{</w:t>
             </w:r>
+            <w:proofErr w:type="spellStart"/>
             <w:r>
               <w:rPr>
                 <w:b/>
@@ -10062,7 +10691,18 @@
                 <w:sz w:val="28"/>
                 <w:szCs w:val="28"/>
               </w:rPr>
-              <w:t>x}}</w:t>
+              <w:t>x</w:t>
+            </w:r>
+            <w:proofErr w:type="spellEnd"/>
+            <w:r>
+              <w:rPr>
+                <w:b/>
+                <w:bCs/>
+                <w:color w:val="00B0F0"/>
+                <w:sz w:val="28"/>
+                <w:szCs w:val="28"/>
+              </w:rPr>
+              <w:t>}}</w:t>
             </w:r>
             <w:r>
               <w:rPr>
@@ -10122,6 +10762,7 @@
               </w:rPr>
               <w:t>{{</w:t>
             </w:r>
+            <w:proofErr w:type="spellStart"/>
             <w:r>
               <w:rPr>
                 <w:b/>
@@ -10144,6 +10785,7 @@
               </w:rPr>
               <w:t>_der_range</w:t>
             </w:r>
+            <w:proofErr w:type="spellEnd"/>
             <w:r>
               <w:rPr>
                 <w:b/>
@@ -10197,6 +10839,7 @@
               </w:rPr>
               <w:t>{{</w:t>
             </w:r>
+            <w:proofErr w:type="spellStart"/>
             <w:r>
               <w:rPr>
                 <w:sz w:val="32"/>
@@ -10204,6 +10847,7 @@
               </w:rPr>
               <w:t>knee_flex_ext_izq</w:t>
             </w:r>
+            <w:proofErr w:type="spellEnd"/>
             <w:r>
               <w:rPr>
                 <w:sz w:val="32"/>
@@ -10302,6 +10946,7 @@
               </w:rPr>
               <w:t>{{</w:t>
             </w:r>
+            <w:proofErr w:type="spellStart"/>
             <w:r>
               <w:rPr>
                 <w:b/>
@@ -10342,6 +10987,7 @@
               </w:rPr>
               <w:t>_min</w:t>
             </w:r>
+            <w:proofErr w:type="spellEnd"/>
             <w:r>
               <w:rPr>
                 <w:b/>
@@ -10409,6 +11055,7 @@
               </w:rPr>
               <w:t>{{</w:t>
             </w:r>
+            <w:proofErr w:type="spellStart"/>
             <w:r>
               <w:rPr>
                 <w:b/>
@@ -10459,6 +11106,7 @@
               </w:rPr>
               <w:t>max</w:t>
             </w:r>
+            <w:proofErr w:type="spellEnd"/>
             <w:r>
               <w:rPr>
                 <w:b/>
@@ -10527,6 +11175,7 @@
               </w:rPr>
               <w:t>{{</w:t>
             </w:r>
+            <w:proofErr w:type="spellStart"/>
             <w:r>
               <w:rPr>
                 <w:b/>
@@ -10558,7 +11207,19 @@
                 <w:szCs w:val="28"/>
                 <w:lang w:val="en-US"/>
               </w:rPr>
-              <w:t>range}}</w:t>
+              <w:t>range</w:t>
+            </w:r>
+            <w:proofErr w:type="spellEnd"/>
+            <w:r>
+              <w:rPr>
+                <w:b/>
+                <w:bCs/>
+                <w:color w:val="FF0000"/>
+                <w:sz w:val="28"/>
+                <w:szCs w:val="28"/>
+                <w:lang w:val="en-US"/>
+              </w:rPr>
+              <w:t>}}</w:t>
             </w:r>
             <w:r>
               <w:rPr>
@@ -10877,6 +11538,7 @@
               </w:rPr>
               <w:t>{{</w:t>
             </w:r>
+            <w:proofErr w:type="spellStart"/>
             <w:r>
               <w:rPr>
                 <w:sz w:val="32"/>
@@ -10891,6 +11553,7 @@
               </w:rPr>
               <w:t>_rot_der</w:t>
             </w:r>
+            <w:proofErr w:type="spellEnd"/>
             <w:r>
               <w:rPr>
                 <w:sz w:val="32"/>
@@ -10980,6 +11643,7 @@
               </w:rPr>
               <w:t>{{</w:t>
             </w:r>
+            <w:proofErr w:type="spellStart"/>
             <w:r>
               <w:rPr>
                 <w:b/>
@@ -11020,6 +11684,7 @@
               </w:rPr>
               <w:t>_der_min</w:t>
             </w:r>
+            <w:proofErr w:type="spellEnd"/>
             <w:r>
               <w:rPr>
                 <w:b/>
@@ -11087,6 +11752,7 @@
               </w:rPr>
               <w:t>{{</w:t>
             </w:r>
+            <w:proofErr w:type="spellStart"/>
             <w:r>
               <w:rPr>
                 <w:b/>
@@ -11137,6 +11803,7 @@
               </w:rPr>
               <w:t>max</w:t>
             </w:r>
+            <w:proofErr w:type="spellEnd"/>
             <w:r>
               <w:rPr>
                 <w:b/>
@@ -11205,6 +11872,7 @@
               </w:rPr>
               <w:t>{{</w:t>
             </w:r>
+            <w:proofErr w:type="spellStart"/>
             <w:r>
               <w:rPr>
                 <w:b/>
@@ -11227,6 +11895,7 @@
               </w:rPr>
               <w:t>_rot_der_range</w:t>
             </w:r>
+            <w:proofErr w:type="spellEnd"/>
             <w:r>
               <w:rPr>
                 <w:b/>
@@ -11280,6 +11949,7 @@
               </w:rPr>
               <w:t>{{</w:t>
             </w:r>
+            <w:proofErr w:type="spellStart"/>
             <w:r>
               <w:rPr>
                 <w:sz w:val="32"/>
@@ -11294,6 +11964,7 @@
               </w:rPr>
               <w:t>_rot_izq</w:t>
             </w:r>
+            <w:proofErr w:type="spellEnd"/>
             <w:r>
               <w:rPr>
                 <w:sz w:val="32"/>
@@ -11392,6 +12063,7 @@
               </w:rPr>
               <w:t>{{</w:t>
             </w:r>
+            <w:proofErr w:type="spellStart"/>
             <w:r>
               <w:rPr>
                 <w:b/>
@@ -11450,8 +12122,9 @@
                 <w:sz w:val="28"/>
                 <w:szCs w:val="28"/>
               </w:rPr>
-              <w:t>_min}</w:t>
-            </w:r>
+              <w:t>_min</w:t>
+            </w:r>
+            <w:proofErr w:type="spellEnd"/>
             <w:r>
               <w:rPr>
                 <w:b/>
@@ -11464,6 +12137,16 @@
             </w:r>
             <w:r>
               <w:rPr>
+                <w:b/>
+                <w:bCs/>
+                <w:color w:val="FF0000"/>
+                <w:sz w:val="28"/>
+                <w:szCs w:val="28"/>
+              </w:rPr>
+              <w:t>}</w:t>
+            </w:r>
+            <w:r>
+              <w:rPr>
                 <w:color w:val="FF0000"/>
                 <w:sz w:val="28"/>
                 <w:szCs w:val="28"/>
@@ -11519,6 +12202,7 @@
               </w:rPr>
               <w:t>{{</w:t>
             </w:r>
+            <w:proofErr w:type="spellStart"/>
             <w:r>
               <w:rPr>
                 <w:b/>
@@ -11589,6 +12273,7 @@
               </w:rPr>
               <w:t>max</w:t>
             </w:r>
+            <w:proofErr w:type="spellEnd"/>
             <w:r>
               <w:rPr>
                 <w:b/>
@@ -11657,6 +12342,7 @@
               </w:rPr>
               <w:t>{{</w:t>
             </w:r>
+            <w:proofErr w:type="spellStart"/>
             <w:r>
               <w:rPr>
                 <w:b/>
@@ -11699,7 +12385,19 @@
                 <w:szCs w:val="28"/>
                 <w:lang w:val="en-US"/>
               </w:rPr>
-              <w:t>_izq_range}}</w:t>
+              <w:t>_izq_range</w:t>
+            </w:r>
+            <w:proofErr w:type="spellEnd"/>
+            <w:r>
+              <w:rPr>
+                <w:b/>
+                <w:bCs/>
+                <w:color w:val="FF0000"/>
+                <w:sz w:val="28"/>
+                <w:szCs w:val="28"/>
+                <w:lang w:val="en-US"/>
+              </w:rPr>
+              <w:t>}}</w:t>
             </w:r>
             <w:r>
               <w:rPr>
@@ -12094,6 +12792,7 @@
               </w:rPr>
               <w:t>{{</w:t>
             </w:r>
+            <w:proofErr w:type="spellStart"/>
             <w:r>
               <w:rPr>
                 <w:sz w:val="32"/>
@@ -12101,6 +12800,7 @@
               </w:rPr>
               <w:t>ankle_abd_adu_der</w:t>
             </w:r>
+            <w:proofErr w:type="spellEnd"/>
             <w:r>
               <w:rPr>
                 <w:sz w:val="32"/>
@@ -12190,6 +12890,7 @@
               </w:rPr>
               <w:t>{{</w:t>
             </w:r>
+            <w:proofErr w:type="spellStart"/>
             <w:r>
               <w:rPr>
                 <w:b/>
@@ -12230,6 +12931,7 @@
               </w:rPr>
               <w:t>_der_min</w:t>
             </w:r>
+            <w:proofErr w:type="spellEnd"/>
             <w:r>
               <w:rPr>
                 <w:b/>
@@ -12297,6 +12999,7 @@
               </w:rPr>
               <w:t>{{</w:t>
             </w:r>
+            <w:proofErr w:type="spellStart"/>
             <w:r>
               <w:rPr>
                 <w:b/>
@@ -12345,7 +13048,18 @@
                 <w:sz w:val="28"/>
                 <w:szCs w:val="28"/>
               </w:rPr>
-              <w:t>max}</w:t>
+              <w:t>max</w:t>
+            </w:r>
+            <w:proofErr w:type="spellEnd"/>
+            <w:r>
+              <w:rPr>
+                <w:b/>
+                <w:bCs/>
+                <w:color w:val="00B0F0"/>
+                <w:sz w:val="28"/>
+                <w:szCs w:val="28"/>
+              </w:rPr>
+              <w:t>}</w:t>
             </w:r>
             <w:r>
               <w:rPr>
@@ -12415,6 +13129,7 @@
               </w:rPr>
               <w:t>{{</w:t>
             </w:r>
+            <w:proofErr w:type="spellStart"/>
             <w:r>
               <w:rPr>
                 <w:b/>
@@ -12437,6 +13152,7 @@
               </w:rPr>
               <w:t>_der_range</w:t>
             </w:r>
+            <w:proofErr w:type="spellEnd"/>
             <w:r>
               <w:rPr>
                 <w:b/>
@@ -12490,6 +13206,7 @@
               </w:rPr>
               <w:t>{{</w:t>
             </w:r>
+            <w:proofErr w:type="spellStart"/>
             <w:r>
               <w:rPr>
                 <w:sz w:val="32"/>
@@ -12497,6 +13214,7 @@
               </w:rPr>
               <w:t>ankle_abd_adu_izq</w:t>
             </w:r>
+            <w:proofErr w:type="spellEnd"/>
             <w:r>
               <w:rPr>
                 <w:sz w:val="32"/>
@@ -12595,6 +13313,7 @@
               </w:rPr>
               <w:t>{{</w:t>
             </w:r>
+            <w:proofErr w:type="spellStart"/>
             <w:r>
               <w:rPr>
                 <w:b/>
@@ -12635,6 +13354,7 @@
               </w:rPr>
               <w:t>_min</w:t>
             </w:r>
+            <w:proofErr w:type="spellEnd"/>
             <w:r>
               <w:rPr>
                 <w:b/>
@@ -12702,6 +13422,7 @@
               </w:rPr>
               <w:t>{{</w:t>
             </w:r>
+            <w:proofErr w:type="spellStart"/>
             <w:r>
               <w:rPr>
                 <w:b/>
@@ -12772,6 +13493,7 @@
               </w:rPr>
               <w:t>max</w:t>
             </w:r>
+            <w:proofErr w:type="spellEnd"/>
             <w:r>
               <w:rPr>
                 <w:b/>
@@ -12840,6 +13562,7 @@
               </w:rPr>
               <w:t>{{</w:t>
             </w:r>
+            <w:proofErr w:type="spellStart"/>
             <w:r>
               <w:rPr>
                 <w:b/>
@@ -12862,6 +13585,7 @@
               </w:rPr>
               <w:t>_izq_range</w:t>
             </w:r>
+            <w:proofErr w:type="spellEnd"/>
             <w:r>
               <w:rPr>
                 <w:b/>
@@ -12886,6 +13610,17 @@
         </w:tc>
       </w:tr>
     </w:tbl>
+    <w:p>
+      <w:pPr>
+        <w:rPr>
+          <w:b/>
+          <w:bCs/>
+          <w:sz w:val="32"/>
+          <w:szCs w:val="32"/>
+          <w:lang w:val="en-US"/>
+        </w:rPr>
+      </w:pPr>
+    </w:p>
     <w:p>
       <w:pPr>
         <w:rPr>
@@ -12913,6 +13648,7 @@
           <w:sz w:val="28"/>
           <w:szCs w:val="28"/>
         </w:rPr>
+        <w:lastRenderedPageBreak/>
         <w:t>Dorsiflexión</w:t>
       </w:r>
       <w:r>
@@ -12924,6 +13660,7 @@
         </w:rPr>
         <w:t>/</w:t>
       </w:r>
+      <w:proofErr w:type="spellStart"/>
       <w:r>
         <w:rPr>
           <w:b/>
@@ -12933,6 +13670,7 @@
         </w:rPr>
         <w:t>plantarflexión</w:t>
       </w:r>
+      <w:proofErr w:type="spellEnd"/>
       <w:r>
         <w:rPr>
           <w:b/>
@@ -13213,6 +13951,7 @@
               </w:rPr>
               <w:t>{{</w:t>
             </w:r>
+            <w:proofErr w:type="spellStart"/>
             <w:r>
               <w:rPr>
                 <w:sz w:val="32"/>
@@ -13220,6 +13959,7 @@
               </w:rPr>
               <w:t>ankle_flex_ext_der</w:t>
             </w:r>
+            <w:proofErr w:type="spellEnd"/>
             <w:r>
               <w:rPr>
                 <w:sz w:val="32"/>
@@ -13309,6 +14049,7 @@
               </w:rPr>
               <w:t>{{</w:t>
             </w:r>
+            <w:proofErr w:type="spellStart"/>
             <w:r>
               <w:rPr>
                 <w:b/>
@@ -13337,14 +14078,25 @@
                 <w:sz w:val="28"/>
                 <w:szCs w:val="28"/>
               </w:rPr>
-              <w:t>min}}</w:t>
-            </w:r>
-            <w:r>
-              <w:rPr>
+              <w:t>min</w:t>
+            </w:r>
+            <w:proofErr w:type="spellEnd"/>
+            <w:r>
+              <w:rPr>
+                <w:b/>
+                <w:bCs/>
                 <w:color w:val="00B0F0"/>
                 <w:sz w:val="28"/>
                 <w:szCs w:val="28"/>
               </w:rPr>
+              <w:t>}}</w:t>
+            </w:r>
+            <w:r>
+              <w:rPr>
+                <w:color w:val="00B0F0"/>
+                <w:sz w:val="28"/>
+                <w:szCs w:val="28"/>
+              </w:rPr>
               <w:t xml:space="preserve"> º</w:t>
             </w:r>
           </w:p>
@@ -13396,6 +14148,7 @@
               </w:rPr>
               <w:t>{{</w:t>
             </w:r>
+            <w:proofErr w:type="spellStart"/>
             <w:r>
               <w:rPr>
                 <w:b/>
@@ -13426,6 +14179,7 @@
               </w:rPr>
               <w:t>max</w:t>
             </w:r>
+            <w:proofErr w:type="spellEnd"/>
             <w:r>
               <w:rPr>
                 <w:b/>
@@ -13494,6 +14248,7 @@
               </w:rPr>
               <w:t>{{</w:t>
             </w:r>
+            <w:proofErr w:type="spellStart"/>
             <w:r>
               <w:rPr>
                 <w:b/>
@@ -13514,7 +14269,19 @@
                 <w:szCs w:val="28"/>
                 <w:lang w:val="en-US"/>
               </w:rPr>
-              <w:t>_der_range}</w:t>
+              <w:t>_der_range</w:t>
+            </w:r>
+            <w:proofErr w:type="spellEnd"/>
+            <w:r>
+              <w:rPr>
+                <w:b/>
+                <w:bCs/>
+                <w:color w:val="00B0F0"/>
+                <w:sz w:val="28"/>
+                <w:szCs w:val="28"/>
+                <w:lang w:val="en-US"/>
+              </w:rPr>
+              <w:t>}</w:t>
             </w:r>
             <w:r>
               <w:rPr>
@@ -13569,6 +14336,7 @@
               </w:rPr>
               <w:t>{{</w:t>
             </w:r>
+            <w:proofErr w:type="spellStart"/>
             <w:r>
               <w:rPr>
                 <w:sz w:val="32"/>
@@ -13576,6 +14344,7 @@
               </w:rPr>
               <w:t>ankle_flex_ext_izq</w:t>
             </w:r>
+            <w:proofErr w:type="spellEnd"/>
             <w:r>
               <w:rPr>
                 <w:sz w:val="32"/>
@@ -13674,6 +14443,7 @@
               </w:rPr>
               <w:t>{{</w:t>
             </w:r>
+            <w:proofErr w:type="spellStart"/>
             <w:r>
               <w:rPr>
                 <w:b/>
@@ -13714,6 +14484,7 @@
               </w:rPr>
               <w:t>_min</w:t>
             </w:r>
+            <w:proofErr w:type="spellEnd"/>
             <w:r>
               <w:rPr>
                 <w:b/>
@@ -13781,6 +14552,7 @@
               </w:rPr>
               <w:t>{{</w:t>
             </w:r>
+            <w:proofErr w:type="spellStart"/>
             <w:r>
               <w:rPr>
                 <w:b/>
@@ -13831,6 +14603,7 @@
               </w:rPr>
               <w:t>max</w:t>
             </w:r>
+            <w:proofErr w:type="spellEnd"/>
             <w:r>
               <w:rPr>
                 <w:b/>
@@ -13899,6 +14672,7 @@
               </w:rPr>
               <w:t>{{</w:t>
             </w:r>
+            <w:proofErr w:type="spellStart"/>
             <w:r>
               <w:rPr>
                 <w:b/>
@@ -13921,6 +14695,7 @@
               </w:rPr>
               <w:t>_izq_range</w:t>
             </w:r>
+            <w:proofErr w:type="spellEnd"/>
             <w:r>
               <w:rPr>
                 <w:b/>
@@ -14005,6 +14780,7 @@
           <w:sz w:val="28"/>
           <w:szCs w:val="28"/>
         </w:rPr>
+        <w:lastRenderedPageBreak/>
         <w:t>Rotación Interna/Externa</w:t>
       </w:r>
     </w:p>
@@ -14060,7 +14836,6 @@
                 <w:sz w:val="32"/>
                 <w:szCs w:val="32"/>
               </w:rPr>
-              <w:lastRenderedPageBreak/>
               <w:drawing>
                 <wp:anchor distT="0" distB="0" distL="114300" distR="114300" simplePos="0" relativeHeight="251722752" behindDoc="0" locked="0" layoutInCell="1" allowOverlap="1" wp14:anchorId="004DACAD" wp14:editId="3EE620BF">
                   <wp:simplePos x="0" y="0"/>
@@ -14249,6 +15024,7 @@
               </w:rPr>
               <w:t>{{</w:t>
             </w:r>
+            <w:proofErr w:type="spellStart"/>
             <w:r>
               <w:rPr>
                 <w:sz w:val="32"/>
@@ -14256,6 +15032,7 @@
               </w:rPr>
               <w:t>ankle_rot_der</w:t>
             </w:r>
+            <w:proofErr w:type="spellEnd"/>
             <w:r>
               <w:rPr>
                 <w:sz w:val="32"/>
@@ -14345,6 +15122,7 @@
               </w:rPr>
               <w:t>{{</w:t>
             </w:r>
+            <w:proofErr w:type="spellStart"/>
             <w:r>
               <w:rPr>
                 <w:b/>
@@ -14383,14 +15161,25 @@
                 <w:sz w:val="28"/>
                 <w:szCs w:val="28"/>
               </w:rPr>
-              <w:t>_der_min}}</w:t>
-            </w:r>
-            <w:r>
-              <w:rPr>
+              <w:t>_der_min</w:t>
+            </w:r>
+            <w:proofErr w:type="spellEnd"/>
+            <w:r>
+              <w:rPr>
+                <w:b/>
+                <w:bCs/>
                 <w:color w:val="00B0F0"/>
                 <w:sz w:val="28"/>
                 <w:szCs w:val="28"/>
               </w:rPr>
+              <w:t>}}</w:t>
+            </w:r>
+            <w:r>
+              <w:rPr>
+                <w:color w:val="00B0F0"/>
+                <w:sz w:val="28"/>
+                <w:szCs w:val="28"/>
+              </w:rPr>
               <w:t xml:space="preserve"> º</w:t>
             </w:r>
           </w:p>
@@ -14442,6 +15231,7 @@
               </w:rPr>
               <w:t>{{</w:t>
             </w:r>
+            <w:proofErr w:type="spellStart"/>
             <w:r>
               <w:rPr>
                 <w:b/>
@@ -14490,7 +15280,18 @@
                 <w:sz w:val="28"/>
                 <w:szCs w:val="28"/>
               </w:rPr>
-              <w:t>max}</w:t>
+              <w:t>max</w:t>
+            </w:r>
+            <w:proofErr w:type="spellEnd"/>
+            <w:r>
+              <w:rPr>
+                <w:b/>
+                <w:bCs/>
+                <w:color w:val="00B0F0"/>
+                <w:sz w:val="28"/>
+                <w:szCs w:val="28"/>
+              </w:rPr>
+              <w:t>}</w:t>
             </w:r>
             <w:r>
               <w:rPr>
@@ -14567,6 +15368,7 @@
               </w:rPr>
               <w:t>{{</w:t>
             </w:r>
+            <w:proofErr w:type="spellStart"/>
             <w:r>
               <w:rPr>
                 <w:b/>
@@ -14587,7 +15389,19 @@
                 <w:szCs w:val="28"/>
                 <w:lang w:val="en-US"/>
               </w:rPr>
-              <w:t>_rot_der_range}</w:t>
+              <w:t>_rot_der_range</w:t>
+            </w:r>
+            <w:proofErr w:type="spellEnd"/>
+            <w:r>
+              <w:rPr>
+                <w:b/>
+                <w:bCs/>
+                <w:color w:val="00B0F0"/>
+                <w:sz w:val="28"/>
+                <w:szCs w:val="28"/>
+                <w:lang w:val="en-US"/>
+              </w:rPr>
+              <w:t>}</w:t>
             </w:r>
             <w:r>
               <w:rPr>
@@ -14642,6 +15456,7 @@
               </w:rPr>
               <w:t>{{</w:t>
             </w:r>
+            <w:proofErr w:type="spellStart"/>
             <w:r>
               <w:rPr>
                 <w:sz w:val="32"/>
@@ -14649,6 +15464,7 @@
               </w:rPr>
               <w:t>ankle_rot_izq</w:t>
             </w:r>
+            <w:proofErr w:type="spellEnd"/>
             <w:r>
               <w:rPr>
                 <w:sz w:val="32"/>
@@ -14747,6 +15563,7 @@
               </w:rPr>
               <w:t>{{</w:t>
             </w:r>
+            <w:proofErr w:type="spellStart"/>
             <w:r>
               <w:rPr>
                 <w:b/>
@@ -14815,7 +15632,18 @@
                 <w:sz w:val="28"/>
                 <w:szCs w:val="28"/>
               </w:rPr>
-              <w:t>min}}</w:t>
+              <w:t>min</w:t>
+            </w:r>
+            <w:proofErr w:type="spellEnd"/>
+            <w:r>
+              <w:rPr>
+                <w:b/>
+                <w:bCs/>
+                <w:color w:val="FF0000"/>
+                <w:sz w:val="28"/>
+                <w:szCs w:val="28"/>
+              </w:rPr>
+              <w:t>}}</w:t>
             </w:r>
             <w:r>
               <w:rPr>
@@ -14874,6 +15702,7 @@
               </w:rPr>
               <w:t>{{</w:t>
             </w:r>
+            <w:proofErr w:type="spellStart"/>
             <w:r>
               <w:rPr>
                 <w:b/>
@@ -14944,6 +15773,7 @@
               </w:rPr>
               <w:t>max</w:t>
             </w:r>
+            <w:proofErr w:type="spellEnd"/>
             <w:r>
               <w:rPr>
                 <w:b/>
@@ -15012,6 +15842,7 @@
               </w:rPr>
               <w:t>{{</w:t>
             </w:r>
+            <w:proofErr w:type="spellStart"/>
             <w:r>
               <w:rPr>
                 <w:b/>
@@ -15054,7 +15885,19 @@
                 <w:szCs w:val="28"/>
                 <w:lang w:val="en-US"/>
               </w:rPr>
-              <w:t>_izq_range}}</w:t>
+              <w:t>_izq_range</w:t>
+            </w:r>
+            <w:proofErr w:type="spellEnd"/>
+            <w:r>
+              <w:rPr>
+                <w:b/>
+                <w:bCs/>
+                <w:color w:val="FF0000"/>
+                <w:sz w:val="28"/>
+                <w:szCs w:val="28"/>
+                <w:lang w:val="en-US"/>
+              </w:rPr>
+              <w:t>}}</w:t>
             </w:r>
             <w:r>
               <w:rPr>
@@ -15129,6 +15972,7 @@
           <w:sz w:val="32"/>
           <w:szCs w:val="32"/>
         </w:rPr>
+        <w:lastRenderedPageBreak/>
         <w:t>Evaluación funcional Tinetti</w:t>
       </w:r>
     </w:p>
@@ -15177,7 +16021,6 @@
                 <w:sz w:val="28"/>
                 <w:szCs w:val="28"/>
               </w:rPr>
-              <w:lastRenderedPageBreak/>
               <w:t>Comienzo de la marcha</w:t>
             </w:r>
           </w:p>
@@ -15196,8 +16039,13 @@
           </w:tcPr>
           <w:p>
             <w:r>
-              <w:t>Duda o vacila o múltiple intentos para comenzar ……………………………….</w:t>
-            </w:r>
+              <w:t>Duda o vacila o múltiple intentos para comenzar …………………………</w:t>
+            </w:r>
+            <w:proofErr w:type="gramStart"/>
+            <w:r>
+              <w:t>…….</w:t>
+            </w:r>
+            <w:proofErr w:type="gramEnd"/>
           </w:p>
         </w:tc>
         <w:tc>
@@ -15217,12 +16065,14 @@
             <w:r>
               <w:t>cp0</w:t>
             </w:r>
+            <w:proofErr w:type="gramStart"/>
             <w:r>
               <w:t>}}</w:t>
             </w:r>
             <w:r>
               <w:t>%</w:t>
             </w:r>
+            <w:proofErr w:type="gramEnd"/>
           </w:p>
         </w:tc>
       </w:tr>
@@ -15239,7 +16089,15 @@
           </w:tcPr>
           <w:p>
             <w:r>
-              <w:t>No vacilante ………………………………………………………………………………………..</w:t>
+              <w:t>No vacilante …………………………………………………………………………………</w:t>
+            </w:r>
+            <w:proofErr w:type="gramStart"/>
+            <w:r>
+              <w:t>…….</w:t>
+            </w:r>
+            <w:proofErr w:type="gramEnd"/>
+            <w:r>
+              <w:t>.</w:t>
             </w:r>
           </w:p>
         </w:tc>
@@ -15258,11 +16116,16 @@
               <w:t xml:space="preserve">r </w:t>
             </w:r>
             <w:r>
-              <w:t>cp1}}</w:t>
+              <w:t>cp1</w:t>
+            </w:r>
+            <w:proofErr w:type="gramStart"/>
+            <w:r>
+              <w:t>}}</w:t>
             </w:r>
             <w:r>
               <w:t>%</w:t>
             </w:r>
+            <w:proofErr w:type="gramEnd"/>
           </w:p>
         </w:tc>
       </w:tr>
@@ -15309,8 +16172,13 @@
           </w:tcPr>
           <w:p>
             <w:r>
-              <w:t>El pie derecho no sobrepasa al izquierdo con el paso en la fase de balanceo …………………………………………………………………………………………….</w:t>
-            </w:r>
+              <w:t>El pie derecho no sobrepasa al izquierdo con el paso en la fase de balanceo ………………………………………………………………………………………</w:t>
+            </w:r>
+            <w:proofErr w:type="gramStart"/>
+            <w:r>
+              <w:t>…….</w:t>
+            </w:r>
+            <w:proofErr w:type="gramEnd"/>
           </w:p>
         </w:tc>
         <w:tc>
@@ -15328,11 +16196,16 @@
               <w:t xml:space="preserve">r </w:t>
             </w:r>
             <w:r>
-              <w:t>lap10}}</w:t>
+              <w:t>lap10</w:t>
+            </w:r>
+            <w:proofErr w:type="gramStart"/>
+            <w:r>
+              <w:t>}}</w:t>
             </w:r>
             <w:r>
               <w:t>%</w:t>
             </w:r>
+            <w:proofErr w:type="gramEnd"/>
           </w:p>
         </w:tc>
       </w:tr>
@@ -15368,11 +16241,16 @@
               <w:t xml:space="preserve">r </w:t>
             </w:r>
             <w:r>
-              <w:t>lap11}}</w:t>
+              <w:t>lap11</w:t>
+            </w:r>
+            <w:proofErr w:type="gramStart"/>
+            <w:r>
+              <w:t>}}</w:t>
             </w:r>
             <w:r>
               <w:t>%</w:t>
             </w:r>
+            <w:proofErr w:type="gramEnd"/>
           </w:p>
         </w:tc>
       </w:tr>
@@ -15410,12 +16288,14 @@
             <w:r>
               <w:t>lap30</w:t>
             </w:r>
+            <w:proofErr w:type="gramStart"/>
             <w:r>
               <w:t>}}</w:t>
             </w:r>
             <w:r>
               <w:t>%</w:t>
             </w:r>
+            <w:proofErr w:type="gramEnd"/>
           </w:p>
         </w:tc>
       </w:tr>
@@ -15435,8 +16315,13 @@
               <w:t xml:space="preserve">El pie </w:t>
             </w:r>
             <w:r>
-              <w:t>derecho se levanta completamente ………………………………………….</w:t>
-            </w:r>
+              <w:t>derecho se levanta completamente ……………………………………</w:t>
+            </w:r>
+            <w:proofErr w:type="gramStart"/>
+            <w:r>
+              <w:t>…….</w:t>
+            </w:r>
+            <w:proofErr w:type="gramEnd"/>
           </w:p>
         </w:tc>
         <w:tc>
@@ -15456,12 +16341,14 @@
             <w:r>
               <w:t>lap31</w:t>
             </w:r>
+            <w:proofErr w:type="gramStart"/>
             <w:r>
               <w:t>}}</w:t>
             </w:r>
             <w:r>
               <w:t>%</w:t>
             </w:r>
+            <w:proofErr w:type="gramEnd"/>
           </w:p>
         </w:tc>
       </w:tr>
@@ -15478,8 +16365,13 @@
           </w:tcPr>
           <w:p>
             <w:r>
-              <w:t>El pie izquierdo no sobrepasa al derecho con el paso en la fase de balanceo …………………………………………………………………………………………….</w:t>
-            </w:r>
+              <w:t>El pie izquierdo no sobrepasa al derecho con el paso en la fase de balanceo ………………………………………………………………………………………</w:t>
+            </w:r>
+            <w:proofErr w:type="gramStart"/>
+            <w:r>
+              <w:t>…….</w:t>
+            </w:r>
+            <w:proofErr w:type="gramEnd"/>
           </w:p>
         </w:tc>
         <w:tc>
@@ -15499,12 +16391,14 @@
             <w:r>
               <w:t>lap20</w:t>
             </w:r>
+            <w:proofErr w:type="gramStart"/>
             <w:r>
               <w:t>}}</w:t>
             </w:r>
             <w:r>
               <w:t>%</w:t>
             </w:r>
+            <w:proofErr w:type="gramEnd"/>
           </w:p>
         </w:tc>
       </w:tr>
@@ -15542,12 +16436,14 @@
             <w:r>
               <w:t>lap21</w:t>
             </w:r>
+            <w:proofErr w:type="gramStart"/>
             <w:r>
               <w:t>}}</w:t>
             </w:r>
             <w:r>
               <w:t>%</w:t>
             </w:r>
+            <w:proofErr w:type="gramEnd"/>
           </w:p>
         </w:tc>
       </w:tr>
@@ -15564,7 +16460,15 @@
           </w:tcPr>
           <w:p>
             <w:r>
-              <w:t>El pie izquierdo no se levanta completamente del suelo con el paso en la fase de balanceo ……………………………………………………………………………..</w:t>
+              <w:t>El pie izquierdo no se levanta completamente del suelo con el paso en la fase de balanceo ………………………………………………………………………</w:t>
+            </w:r>
+            <w:proofErr w:type="gramStart"/>
+            <w:r>
+              <w:t>…….</w:t>
+            </w:r>
+            <w:proofErr w:type="gramEnd"/>
+            <w:r>
+              <w:t>.</w:t>
             </w:r>
           </w:p>
         </w:tc>
@@ -15585,12 +16489,14 @@
             <w:r>
               <w:t>lap40</w:t>
             </w:r>
+            <w:proofErr w:type="gramStart"/>
             <w:r>
               <w:t>}}</w:t>
             </w:r>
             <w:r>
               <w:t>%</w:t>
             </w:r>
+            <w:proofErr w:type="gramEnd"/>
           </w:p>
         </w:tc>
       </w:tr>
@@ -15607,7 +16513,15 @@
           </w:tcPr>
           <w:p>
             <w:r>
-              <w:t>El pie izquierdo se levanta completamente ……………………………………..….</w:t>
+              <w:t>El pie izquierdo se levanta completamente ………………………………</w:t>
+            </w:r>
+            <w:proofErr w:type="gramStart"/>
+            <w:r>
+              <w:t>…….</w:t>
+            </w:r>
+            <w:proofErr w:type="gramEnd"/>
+            <w:r>
+              <w:t>.….</w:t>
             </w:r>
           </w:p>
         </w:tc>
@@ -15628,12 +16542,14 @@
             <w:r>
               <w:t>lap41</w:t>
             </w:r>
+            <w:proofErr w:type="gramStart"/>
             <w:r>
               <w:t>}}</w:t>
             </w:r>
             <w:r>
               <w:t>%</w:t>
             </w:r>
+            <w:proofErr w:type="gramEnd"/>
           </w:p>
         </w:tc>
       </w:tr>
@@ -15675,8 +16591,13 @@
               <w:t>Para o hay discontinuidad entre pasos</w:t>
             </w:r>
             <w:r>
-              <w:t xml:space="preserve"> ……………………………………………….</w:t>
-            </w:r>
+              <w:t xml:space="preserve"> …………………………………………</w:t>
+            </w:r>
+            <w:proofErr w:type="gramStart"/>
+            <w:r>
+              <w:t>…….</w:t>
+            </w:r>
+            <w:proofErr w:type="gramEnd"/>
           </w:p>
         </w:tc>
         <w:tc>
@@ -15694,11 +16615,16 @@
               <w:t xml:space="preserve">r </w:t>
             </w:r>
             <w:r>
-              <w:t>cp0}}</w:t>
+              <w:t>cp0</w:t>
+            </w:r>
+            <w:proofErr w:type="gramStart"/>
+            <w:r>
+              <w:t>}}</w:t>
             </w:r>
             <w:r>
               <w:t>%</w:t>
             </w:r>
+            <w:proofErr w:type="gramEnd"/>
           </w:p>
         </w:tc>
       </w:tr>
@@ -15718,8 +16644,13 @@
               <w:t>Los pasos son continuos</w:t>
             </w:r>
             <w:r>
-              <w:t xml:space="preserve"> …………………………………………………………………….</w:t>
-            </w:r>
+              <w:t xml:space="preserve"> ………………………………………………………………</w:t>
+            </w:r>
+            <w:proofErr w:type="gramStart"/>
+            <w:r>
+              <w:t>…….</w:t>
+            </w:r>
+            <w:proofErr w:type="gramEnd"/>
           </w:p>
         </w:tc>
         <w:tc>
@@ -15742,12 +16673,14 @@
             <w:r>
               <w:t>1</w:t>
             </w:r>
+            <w:proofErr w:type="gramStart"/>
             <w:r>
               <w:t>}}</w:t>
             </w:r>
             <w:r>
               <w:t>%</w:t>
             </w:r>
+            <w:proofErr w:type="gramEnd"/>
           </w:p>
         </w:tc>
       </w:tr>
@@ -15786,7 +16719,15 @@
           </w:tcPr>
           <w:p>
             <w:r>
-              <w:t>Marcada desviación ……………………………………………………………………………..</w:t>
+              <w:t>Marcada desviación ………………………………………………………………………</w:t>
+            </w:r>
+            <w:proofErr w:type="gramStart"/>
+            <w:r>
+              <w:t>…….</w:t>
+            </w:r>
+            <w:proofErr w:type="gramEnd"/>
+            <w:r>
+              <w:t>.</w:t>
             </w:r>
           </w:p>
         </w:tc>
@@ -15807,12 +16748,14 @@
             <w:r>
               <w:t>dt0</w:t>
             </w:r>
+            <w:proofErr w:type="gramStart"/>
             <w:r>
               <w:t>}}</w:t>
             </w:r>
             <w:r>
               <w:t>%</w:t>
             </w:r>
+            <w:proofErr w:type="gramEnd"/>
           </w:p>
         </w:tc>
       </w:tr>
@@ -15830,8 +16773,13 @@
           </w:tcPr>
           <w:p>
             <w:r>
-              <w:t>Desviación moderada o media, o utiliza ayuda …………………………………….</w:t>
-            </w:r>
+              <w:t>Desviación moderada o media, o utiliza ayuda ………………………………</w:t>
+            </w:r>
+            <w:proofErr w:type="gramStart"/>
+            <w:r>
+              <w:t>…….</w:t>
+            </w:r>
+            <w:proofErr w:type="gramEnd"/>
           </w:p>
         </w:tc>
         <w:tc>
@@ -15852,12 +16800,14 @@
             <w:r>
               <w:t>dt1</w:t>
             </w:r>
+            <w:proofErr w:type="gramStart"/>
             <w:r>
               <w:t>}}</w:t>
             </w:r>
             <w:r>
               <w:t>%</w:t>
             </w:r>
+            <w:proofErr w:type="gramEnd"/>
           </w:p>
         </w:tc>
       </w:tr>
@@ -15874,8 +16824,13 @@
           </w:tcPr>
           <w:p>
             <w:r>
-              <w:t>Derecho sin utilizar ayudas ………………………………………………………………….</w:t>
-            </w:r>
+              <w:t>Derecho sin utilizar ayudas ……………………………………………………………</w:t>
+            </w:r>
+            <w:proofErr w:type="gramStart"/>
+            <w:r>
+              <w:t>…….</w:t>
+            </w:r>
+            <w:proofErr w:type="gramEnd"/>
           </w:p>
         </w:tc>
         <w:tc>
@@ -15895,12 +16850,14 @@
             <w:r>
               <w:t>dt2</w:t>
             </w:r>
+            <w:proofErr w:type="gramStart"/>
             <w:r>
               <w:t>}}</w:t>
             </w:r>
             <w:r>
               <w:t>%</w:t>
             </w:r>
+            <w:proofErr w:type="gramEnd"/>
           </w:p>
         </w:tc>
       </w:tr>
@@ -15939,8 +16896,13 @@
           </w:tcPr>
           <w:p>
             <w:r>
-              <w:t>Talones separados ……………………………………………………………………………….</w:t>
-            </w:r>
+              <w:t>Talones separados …………………………………………………………………………</w:t>
+            </w:r>
+            <w:proofErr w:type="gramStart"/>
+            <w:r>
+              <w:t>…….</w:t>
+            </w:r>
+            <w:proofErr w:type="gramEnd"/>
           </w:p>
         </w:tc>
         <w:tc>
@@ -15960,12 +16922,14 @@
             <w:r>
               <w:t>pm0</w:t>
             </w:r>
+            <w:proofErr w:type="gramStart"/>
             <w:r>
               <w:t>}}</w:t>
             </w:r>
             <w:r>
               <w:t>%</w:t>
             </w:r>
+            <w:proofErr w:type="gramEnd"/>
           </w:p>
         </w:tc>
       </w:tr>
@@ -15982,7 +16946,15 @@
           </w:tcPr>
           <w:p>
             <w:r>
-              <w:t>Talones casi se tocan mientras camina ………………………………………………..</w:t>
+              <w:t>Talones casi se tocan mientras camina …………………………………………</w:t>
+            </w:r>
+            <w:proofErr w:type="gramStart"/>
+            <w:r>
+              <w:t>…….</w:t>
+            </w:r>
+            <w:proofErr w:type="gramEnd"/>
+            <w:r>
+              <w:t>.</w:t>
             </w:r>
           </w:p>
         </w:tc>
@@ -16006,12 +16978,14 @@
             <w:r>
               <w:t>1</w:t>
             </w:r>
+            <w:proofErr w:type="gramStart"/>
             <w:r>
               <w:t>}}</w:t>
             </w:r>
             <w:r>
               <w:t>%</w:t>
             </w:r>
+            <w:proofErr w:type="gramEnd"/>
           </w:p>
         </w:tc>
       </w:tr>
@@ -16042,6 +17016,7 @@
         </w:rPr>
         <w:t>{{</w:t>
       </w:r>
+      <w:proofErr w:type="spellStart"/>
       <w:r>
         <w:rPr>
           <w:b/>
@@ -16051,6 +17026,8 @@
         </w:rPr>
         <w:t>tinetti_total</w:t>
       </w:r>
+      <w:proofErr w:type="spellEnd"/>
+      <w:proofErr w:type="gramStart"/>
       <w:r>
         <w:rPr>
           <w:b/>
@@ -16058,7 +17035,120 @@
           <w:sz w:val="32"/>
           <w:szCs w:val="32"/>
         </w:rPr>
-        <w:t>}}/9</w:t>
+        <w:t>}}/</w:t>
+      </w:r>
+      <w:proofErr w:type="gramEnd"/>
+      <w:r>
+        <w:rPr>
+          <w:b/>
+          <w:bCs/>
+          <w:sz w:val="32"/>
+          <w:szCs w:val="32"/>
+        </w:rPr>
+        <w:t>9</w:t>
+      </w:r>
+    </w:p>
+    <w:p>
+      <w:pPr>
+        <w:rPr>
+          <w:b/>
+          <w:bCs/>
+          <w:sz w:val="32"/>
+          <w:szCs w:val="32"/>
+        </w:rPr>
+      </w:pPr>
+    </w:p>
+    <w:p>
+      <w:pPr>
+        <w:rPr>
+          <w:b/>
+          <w:bCs/>
+          <w:sz w:val="32"/>
+          <w:szCs w:val="32"/>
+        </w:rPr>
+      </w:pPr>
+    </w:p>
+    <w:p>
+      <w:pPr>
+        <w:rPr>
+          <w:b/>
+          <w:bCs/>
+          <w:sz w:val="32"/>
+          <w:szCs w:val="32"/>
+        </w:rPr>
+      </w:pPr>
+    </w:p>
+    <w:p>
+      <w:pPr>
+        <w:rPr>
+          <w:b/>
+          <w:bCs/>
+          <w:sz w:val="32"/>
+          <w:szCs w:val="32"/>
+        </w:rPr>
+      </w:pPr>
+    </w:p>
+    <w:p>
+      <w:pPr>
+        <w:rPr>
+          <w:b/>
+          <w:bCs/>
+          <w:sz w:val="32"/>
+          <w:szCs w:val="32"/>
+        </w:rPr>
+      </w:pPr>
+    </w:p>
+    <w:p>
+      <w:pPr>
+        <w:rPr>
+          <w:b/>
+          <w:bCs/>
+          <w:sz w:val="32"/>
+          <w:szCs w:val="32"/>
+        </w:rPr>
+      </w:pPr>
+    </w:p>
+    <w:p>
+      <w:pPr>
+        <w:rPr>
+          <w:b/>
+          <w:bCs/>
+          <w:sz w:val="20"/>
+          <w:szCs w:val="20"/>
+        </w:rPr>
+      </w:pPr>
+    </w:p>
+    <w:p>
+      <w:pPr>
+        <w:rPr>
+          <w:color w:val="000000" w:themeColor="text1"/>
+          <w:sz w:val="16"/>
+          <w:szCs w:val="16"/>
+        </w:rPr>
+      </w:pPr>
+      <w:r>
+        <w:rPr>
+          <w:color w:val="000000" w:themeColor="text1"/>
+          <w:sz w:val="16"/>
+          <w:szCs w:val="16"/>
+        </w:rPr>
+        <w:t>* Los valores normales de los parámetros cinemáticos han sido obtenidos de 10 sujetos sanos</w:t>
+      </w:r>
+      <w:r>
+        <w:rPr>
+          <w:color w:val="000000" w:themeColor="text1"/>
+          <w:sz w:val="16"/>
+          <w:szCs w:val="16"/>
+        </w:rPr>
+        <w:t>.</w:t>
+      </w:r>
+      <w:r>
+        <w:rPr>
+          <w:color w:val="000000" w:themeColor="text1"/>
+          <w:sz w:val="16"/>
+          <w:szCs w:val="16"/>
+        </w:rPr>
+        <w:t xml:space="preserve"> </w:t>
       </w:r>
     </w:p>
     <w:sectPr>

</xml_diff>